<commit_message>
Changed the 'html' note
</commit_message>
<xml_diff>
--- a/notes/html.docx
+++ b/notes/html.docx
@@ -1,11 +1,13 @@
 
 <file path=word/document.xml><?xml version="1.0" encoding="utf-8"?>
-<w:document xmlns:wpc="http://schemas.microsoft.com/office/word/2010/wordprocessingCanvas" xmlns:cx="http://schemas.microsoft.com/office/drawing/2014/chartex" xmlns:cx1="http://schemas.microsoft.com/office/drawing/2015/9/8/chartex" xmlns:cx2="http://schemas.microsoft.com/office/drawing/2015/10/21/chartex" xmlns:cx3="http://schemas.microsoft.com/office/drawing/2016/5/9/chartex" xmlns:cx4="http://schemas.microsoft.com/office/drawing/2016/5/10/chartex" xmlns:cx5="http://schemas.microsoft.com/office/drawing/2016/5/11/chartex" xmlns:cx6="http://schemas.microsoft.com/office/drawing/2016/5/12/chartex" xmlns:cx7="http://schemas.microsoft.com/office/drawing/2016/5/13/chartex" xmlns:cx8="http://schemas.microsoft.com/office/drawing/2016/5/14/chartex" xmlns:mc="http://schemas.openxmlformats.org/markup-compatibility/2006" xmlns:aink="http://schemas.microsoft.com/office/drawing/2016/ink" xmlns:am3d="http://schemas.microsoft.com/office/drawing/2017/model3d" xmlns:o="urn:schemas-microsoft-com:office:office" xmlns:r="http://schemas.openxmlformats.org/officeDocument/2006/relationships" xmlns:m="http://schemas.openxmlformats.org/officeDocument/2006/math" xmlns:v="urn:schemas-microsoft-com:vml" xmlns:wp14="http://schemas.microsoft.com/office/word/2010/wordprocessingDrawing" xmlns:wp="http://schemas.openxmlformats.org/drawingml/2006/wordprocessingDrawing" xmlns:w10="urn:schemas-microsoft-com:office:word" xmlns:w="http://schemas.openxmlformats.org/wordprocessingml/2006/main" xmlns:w14="http://schemas.microsoft.com/office/word/2010/wordml" xmlns:w15="http://schemas.microsoft.com/office/word/2012/wordml" xmlns:w16cid="http://schemas.microsoft.com/office/word/2016/wordml/cid" xmlns:w16se="http://schemas.microsoft.com/office/word/2015/wordml/symex" xmlns:wpg="http://schemas.microsoft.com/office/word/2010/wordprocessingGroup" xmlns:wpi="http://schemas.microsoft.com/office/word/2010/wordprocessingInk" xmlns:wne="http://schemas.microsoft.com/office/word/2006/wordml" xmlns:wps="http://schemas.microsoft.com/office/word/2010/wordprocessingShape" mc:Ignorable="w14 w15 w16se w16cid wp14">
+<w:document xmlns:o="urn:schemas-microsoft-com:office:office" xmlns:r="http://schemas.openxmlformats.org/officeDocument/2006/relationships" xmlns:v="urn:schemas-microsoft-com:vml" xmlns:w="http://schemas.openxmlformats.org/wordprocessingml/2006/main" xmlns:w10="urn:schemas-microsoft-com:office:word" xmlns:wp="http://schemas.openxmlformats.org/drawingml/2006/wordprocessingDrawing" xmlns:wps="http://schemas.microsoft.com/office/word/2010/wordprocessingShape" xmlns:wpg="http://schemas.microsoft.com/office/word/2010/wordprocessingGroup" xmlns:mc="http://schemas.openxmlformats.org/markup-compatibility/2006" xmlns:wp14="http://schemas.microsoft.com/office/word/2010/wordprocessingDrawing" xmlns:w14="http://schemas.microsoft.com/office/word/2010/wordml" mc:Ignorable="w14 wp14">
   <w:body>
     <w:p>
       <w:pPr>
+        <w:pStyle w:val="Normal"/>
         <w:jc w:val="center"/>
         <w:rPr>
+          <w:b/>
           <w:b/>
           <w:sz w:val="28"/>
           <w:szCs w:val="28"/>
@@ -27,72 +29,870 @@
           <w:szCs w:val="28"/>
           <w:lang w:val="en-US"/>
         </w:rPr>
-        <w:t xml:space="preserve"> </w:t>
-      </w:r>
-      <w:r>
-        <w:rPr>
+        <w:t xml:space="preserve"> HTML</w:t>
+      </w:r>
+    </w:p>
+    <w:p>
+      <w:pPr>
+        <w:pStyle w:val="Normal"/>
+        <w:jc w:val="center"/>
+        <w:rPr>
+          <w:b/>
           <w:b/>
           <w:sz w:val="28"/>
           <w:szCs w:val="28"/>
           <w:lang w:val="en-US"/>
         </w:rPr>
-        <w:t>HTML</w:t>
+      </w:pPr>
+      <w:r>
+        <w:rPr>
+          <w:b/>
+          <w:sz w:val="28"/>
+          <w:szCs w:val="28"/>
+          <w:lang w:val="en-US"/>
+        </w:rPr>
       </w:r>
     </w:p>
     <w:p>
       <w:pPr>
+        <w:pStyle w:val="Normal"/>
         <w:jc w:val="center"/>
         <w:rPr>
+          <w:b/>
           <w:b/>
           <w:sz w:val="28"/>
           <w:szCs w:val="28"/>
           <w:lang w:val="en-US"/>
         </w:rPr>
       </w:pPr>
+      <w:r>
+        <w:rPr>
+          <w:b/>
+          <w:sz w:val="28"/>
+          <w:szCs w:val="28"/>
+          <w:lang w:val="en-US"/>
+        </w:rPr>
+      </w:r>
     </w:p>
     <w:p>
       <w:pPr>
-        <w:jc w:val="center"/>
-        <w:rPr>
-          <w:b/>
-          <w:sz w:val="28"/>
-          <w:szCs w:val="28"/>
-          <w:lang w:val="en-US"/>
-        </w:rPr>
-      </w:pPr>
+        <w:pStyle w:val="Normal"/>
+        <w:shd w:val="clear" w:color="auto" w:fill="FFFFFF"/>
+        <w:tabs>
+          <w:tab w:val="clear" w:pos="708"/>
+          <w:tab w:val="left" w:pos="916" w:leader="none"/>
+          <w:tab w:val="left" w:pos="1832" w:leader="none"/>
+          <w:tab w:val="left" w:pos="2748" w:leader="none"/>
+          <w:tab w:val="left" w:pos="3664" w:leader="none"/>
+          <w:tab w:val="left" w:pos="4580" w:leader="none"/>
+          <w:tab w:val="left" w:pos="5496" w:leader="none"/>
+          <w:tab w:val="left" w:pos="6412" w:leader="none"/>
+          <w:tab w:val="left" w:pos="7328" w:leader="none"/>
+          <w:tab w:val="left" w:pos="8244" w:leader="none"/>
+          <w:tab w:val="left" w:pos="9160" w:leader="none"/>
+          <w:tab w:val="left" w:pos="10076" w:leader="none"/>
+          <w:tab w:val="left" w:pos="10992" w:leader="none"/>
+          <w:tab w:val="left" w:pos="11908" w:leader="none"/>
+          <w:tab w:val="left" w:pos="12824" w:leader="none"/>
+          <w:tab w:val="left" w:pos="13740" w:leader="none"/>
+          <w:tab w:val="left" w:pos="14656" w:leader="none"/>
+        </w:tabs>
+        <w:rPr>
+          <w:rFonts w:ascii="Liberation Serif" w:hAnsi="Liberation Serif"/>
+        </w:rPr>
+      </w:pPr>
+      <w:r>
+        <w:rPr>
+          <w:rFonts w:ascii="Liberation Serif" w:hAnsi="Liberation Serif"/>
+        </w:rPr>
+        <w:t>URL - unified resource locator</w:t>
+      </w:r>
     </w:p>
     <w:p>
       <w:pPr>
+        <w:pStyle w:val="Normal"/>
         <w:shd w:val="clear" w:color="auto" w:fill="FFFFFF"/>
         <w:tabs>
-          <w:tab w:val="left" w:pos="916"/>
-          <w:tab w:val="left" w:pos="1832"/>
-          <w:tab w:val="left" w:pos="2748"/>
-          <w:tab w:val="left" w:pos="3664"/>
-          <w:tab w:val="left" w:pos="4580"/>
-          <w:tab w:val="left" w:pos="5496"/>
-          <w:tab w:val="left" w:pos="6412"/>
-          <w:tab w:val="left" w:pos="7328"/>
-          <w:tab w:val="left" w:pos="8244"/>
-          <w:tab w:val="left" w:pos="9160"/>
-          <w:tab w:val="left" w:pos="10076"/>
-          <w:tab w:val="left" w:pos="10992"/>
-          <w:tab w:val="left" w:pos="11908"/>
-          <w:tab w:val="left" w:pos="12824"/>
-          <w:tab w:val="left" w:pos="13740"/>
-          <w:tab w:val="left" w:pos="14656"/>
-        </w:tabs>
-        <w:rPr>
-          <w:rFonts w:ascii="Menlo" w:eastAsia="Times New Roman" w:hAnsi="Menlo" w:cs="Menlo"/>
-          <w:color w:val="000000"/>
-          <w:sz w:val="20"/>
-          <w:szCs w:val="20"/>
-          <w:lang w:val="en-US" w:eastAsia="ru-RU"/>
-        </w:rPr>
-      </w:pPr>
-      <w:r>
-        <w:rPr>
-          <w:rFonts w:ascii="Menlo" w:eastAsia="Times New Roman" w:hAnsi="Menlo" w:cs="Menlo"/>
+          <w:tab w:val="clear" w:pos="708"/>
+          <w:tab w:val="left" w:pos="916" w:leader="none"/>
+          <w:tab w:val="left" w:pos="1832" w:leader="none"/>
+          <w:tab w:val="left" w:pos="2748" w:leader="none"/>
+          <w:tab w:val="left" w:pos="3664" w:leader="none"/>
+          <w:tab w:val="left" w:pos="4580" w:leader="none"/>
+          <w:tab w:val="left" w:pos="5496" w:leader="none"/>
+          <w:tab w:val="left" w:pos="6412" w:leader="none"/>
+          <w:tab w:val="left" w:pos="7328" w:leader="none"/>
+          <w:tab w:val="left" w:pos="8244" w:leader="none"/>
+          <w:tab w:val="left" w:pos="9160" w:leader="none"/>
+          <w:tab w:val="left" w:pos="10076" w:leader="none"/>
+          <w:tab w:val="left" w:pos="10992" w:leader="none"/>
+          <w:tab w:val="left" w:pos="11908" w:leader="none"/>
+          <w:tab w:val="left" w:pos="12824" w:leader="none"/>
+          <w:tab w:val="left" w:pos="13740" w:leader="none"/>
+          <w:tab w:val="left" w:pos="14656" w:leader="none"/>
+        </w:tabs>
+        <w:rPr>
+          <w:rFonts w:ascii="Liberation Serif" w:hAnsi="Liberation Serif"/>
+        </w:rPr>
+      </w:pPr>
+      <w:r>
+        <w:rPr>
+          <w:rFonts w:ascii="Liberation Serif" w:hAnsi="Liberation Serif"/>
+        </w:rPr>
+      </w:r>
+    </w:p>
+    <w:p>
+      <w:pPr>
+        <w:pStyle w:val="Normal"/>
+        <w:shd w:val="clear" w:color="auto" w:fill="FFFFFF"/>
+        <w:tabs>
+          <w:tab w:val="clear" w:pos="708"/>
+          <w:tab w:val="left" w:pos="916" w:leader="none"/>
+          <w:tab w:val="left" w:pos="1832" w:leader="none"/>
+          <w:tab w:val="left" w:pos="2748" w:leader="none"/>
+          <w:tab w:val="left" w:pos="3664" w:leader="none"/>
+          <w:tab w:val="left" w:pos="4580" w:leader="none"/>
+          <w:tab w:val="left" w:pos="5496" w:leader="none"/>
+          <w:tab w:val="left" w:pos="6412" w:leader="none"/>
+          <w:tab w:val="left" w:pos="7328" w:leader="none"/>
+          <w:tab w:val="left" w:pos="8244" w:leader="none"/>
+          <w:tab w:val="left" w:pos="9160" w:leader="none"/>
+          <w:tab w:val="left" w:pos="10076" w:leader="none"/>
+          <w:tab w:val="left" w:pos="10992" w:leader="none"/>
+          <w:tab w:val="left" w:pos="11908" w:leader="none"/>
+          <w:tab w:val="left" w:pos="12824" w:leader="none"/>
+          <w:tab w:val="left" w:pos="13740" w:leader="none"/>
+          <w:tab w:val="left" w:pos="14656" w:leader="none"/>
+        </w:tabs>
+        <w:rPr/>
+      </w:pPr>
+      <w:r>
+        <w:fldChar w:fldCharType="begin"/>
+      </w:r>
+      <w:r>
+        <w:rPr>
+          <w:rFonts w:ascii="Liberation Serif" w:hAnsi="Liberation Serif"/>
+        </w:rPr>
+        <w:instrText> HYPERLINK "http://server.org:8080/path/doc.html?a=1&amp;b=2" \l "part1"</w:instrText>
+      </w:r>
+      <w:r>
+        <w:rPr>
+          <w:rFonts w:ascii="Liberation Serif" w:hAnsi="Liberation Serif"/>
+        </w:rPr>
+        <w:fldChar w:fldCharType="separate"/>
+      </w:r>
+      <w:hyperlink r:id="rId2">
+        <w:r>
+          <w:rPr>
+            <w:rFonts w:ascii="Liberation Serif" w:hAnsi="Liberation Serif"/>
+          </w:rPr>
+          <w:t>http://server.org:8080/path/doc.html?a=1&amp;b=2#part1</w:t>
+        </w:r>
+      </w:hyperlink>
+      <w:r>
+        <w:rPr>
+          <w:rFonts w:ascii="Liberation Serif" w:hAnsi="Liberation Serif"/>
+        </w:rPr>
+        <w:fldChar w:fldCharType="end"/>
+      </w:r>
+    </w:p>
+    <w:p>
+      <w:pPr>
+        <w:pStyle w:val="Normal"/>
+        <w:shd w:val="clear" w:color="auto" w:fill="FFFFFF"/>
+        <w:tabs>
+          <w:tab w:val="clear" w:pos="708"/>
+          <w:tab w:val="left" w:pos="916" w:leader="none"/>
+          <w:tab w:val="left" w:pos="1832" w:leader="none"/>
+          <w:tab w:val="left" w:pos="2748" w:leader="none"/>
+          <w:tab w:val="left" w:pos="3664" w:leader="none"/>
+          <w:tab w:val="left" w:pos="4580" w:leader="none"/>
+          <w:tab w:val="left" w:pos="5496" w:leader="none"/>
+          <w:tab w:val="left" w:pos="6412" w:leader="none"/>
+          <w:tab w:val="left" w:pos="7328" w:leader="none"/>
+          <w:tab w:val="left" w:pos="8244" w:leader="none"/>
+          <w:tab w:val="left" w:pos="9160" w:leader="none"/>
+          <w:tab w:val="left" w:pos="10076" w:leader="none"/>
+          <w:tab w:val="left" w:pos="10992" w:leader="none"/>
+          <w:tab w:val="left" w:pos="11908" w:leader="none"/>
+          <w:tab w:val="left" w:pos="12824" w:leader="none"/>
+          <w:tab w:val="left" w:pos="13740" w:leader="none"/>
+          <w:tab w:val="left" w:pos="14656" w:leader="none"/>
+        </w:tabs>
+        <w:rPr>
+          <w:rFonts w:ascii="Liberation Serif" w:hAnsi="Liberation Serif"/>
+        </w:rPr>
+      </w:pPr>
+      <w:r>
+        <w:rPr>
+          <w:rFonts w:ascii="Liberation Serif" w:hAnsi="Liberation Serif"/>
+        </w:rPr>
+      </w:r>
+    </w:p>
+    <w:p>
+      <w:pPr>
+        <w:pStyle w:val="Normal"/>
+        <w:numPr>
+          <w:ilvl w:val="0"/>
+          <w:numId w:val="1"/>
+        </w:numPr>
+        <w:shd w:val="clear" w:color="auto" w:fill="FFFFFF"/>
+        <w:tabs>
+          <w:tab w:val="clear" w:pos="708"/>
+          <w:tab w:val="left" w:pos="916" w:leader="none"/>
+          <w:tab w:val="left" w:pos="1832" w:leader="none"/>
+          <w:tab w:val="left" w:pos="2748" w:leader="none"/>
+          <w:tab w:val="left" w:pos="3664" w:leader="none"/>
+          <w:tab w:val="left" w:pos="4580" w:leader="none"/>
+          <w:tab w:val="left" w:pos="5496" w:leader="none"/>
+          <w:tab w:val="left" w:pos="6412" w:leader="none"/>
+          <w:tab w:val="left" w:pos="7328" w:leader="none"/>
+          <w:tab w:val="left" w:pos="8244" w:leader="none"/>
+          <w:tab w:val="left" w:pos="9160" w:leader="none"/>
+          <w:tab w:val="left" w:pos="10076" w:leader="none"/>
+          <w:tab w:val="left" w:pos="10992" w:leader="none"/>
+          <w:tab w:val="left" w:pos="11908" w:leader="none"/>
+          <w:tab w:val="left" w:pos="12824" w:leader="none"/>
+          <w:tab w:val="left" w:pos="13740" w:leader="none"/>
+          <w:tab w:val="left" w:pos="14656" w:leader="none"/>
+        </w:tabs>
+        <w:rPr>
+          <w:rFonts w:ascii="Liberation Serif" w:hAnsi="Liberation Serif"/>
+        </w:rPr>
+      </w:pPr>
+      <w:r>
+        <w:rPr>
+          <w:rFonts w:ascii="Liberation Serif" w:hAnsi="Liberation Serif"/>
+        </w:rPr>
+        <w:t>http — протокол</w:t>
+      </w:r>
+    </w:p>
+    <w:p>
+      <w:pPr>
+        <w:pStyle w:val="Normal"/>
+        <w:numPr>
+          <w:ilvl w:val="0"/>
+          <w:numId w:val="1"/>
+        </w:numPr>
+        <w:shd w:val="clear" w:color="auto" w:fill="FFFFFF"/>
+        <w:tabs>
+          <w:tab w:val="clear" w:pos="708"/>
+          <w:tab w:val="left" w:pos="916" w:leader="none"/>
+          <w:tab w:val="left" w:pos="1832" w:leader="none"/>
+          <w:tab w:val="left" w:pos="2748" w:leader="none"/>
+          <w:tab w:val="left" w:pos="3664" w:leader="none"/>
+          <w:tab w:val="left" w:pos="4580" w:leader="none"/>
+          <w:tab w:val="left" w:pos="5496" w:leader="none"/>
+          <w:tab w:val="left" w:pos="6412" w:leader="none"/>
+          <w:tab w:val="left" w:pos="7328" w:leader="none"/>
+          <w:tab w:val="left" w:pos="8244" w:leader="none"/>
+          <w:tab w:val="left" w:pos="9160" w:leader="none"/>
+          <w:tab w:val="left" w:pos="10076" w:leader="none"/>
+          <w:tab w:val="left" w:pos="10992" w:leader="none"/>
+          <w:tab w:val="left" w:pos="11908" w:leader="none"/>
+          <w:tab w:val="left" w:pos="12824" w:leader="none"/>
+          <w:tab w:val="left" w:pos="13740" w:leader="none"/>
+          <w:tab w:val="left" w:pos="14656" w:leader="none"/>
+        </w:tabs>
+        <w:rPr>
+          <w:rFonts w:ascii="Liberation Serif" w:hAnsi="Liberation Serif"/>
+        </w:rPr>
+      </w:pPr>
+      <w:r>
+        <w:rPr>
+          <w:rFonts w:ascii="Liberation Serif" w:hAnsi="Liberation Serif"/>
+        </w:rPr>
+        <w:t>serger.org — DNS имя сервера</w:t>
+      </w:r>
+    </w:p>
+    <w:p>
+      <w:pPr>
+        <w:pStyle w:val="Normal"/>
+        <w:numPr>
+          <w:ilvl w:val="0"/>
+          <w:numId w:val="1"/>
+        </w:numPr>
+        <w:shd w:val="clear" w:color="auto" w:fill="FFFFFF"/>
+        <w:tabs>
+          <w:tab w:val="clear" w:pos="708"/>
+          <w:tab w:val="left" w:pos="916" w:leader="none"/>
+          <w:tab w:val="left" w:pos="1832" w:leader="none"/>
+          <w:tab w:val="left" w:pos="2748" w:leader="none"/>
+          <w:tab w:val="left" w:pos="3664" w:leader="none"/>
+          <w:tab w:val="left" w:pos="4580" w:leader="none"/>
+          <w:tab w:val="left" w:pos="5496" w:leader="none"/>
+          <w:tab w:val="left" w:pos="6412" w:leader="none"/>
+          <w:tab w:val="left" w:pos="7328" w:leader="none"/>
+          <w:tab w:val="left" w:pos="8244" w:leader="none"/>
+          <w:tab w:val="left" w:pos="9160" w:leader="none"/>
+          <w:tab w:val="left" w:pos="10076" w:leader="none"/>
+          <w:tab w:val="left" w:pos="10992" w:leader="none"/>
+          <w:tab w:val="left" w:pos="11908" w:leader="none"/>
+          <w:tab w:val="left" w:pos="12824" w:leader="none"/>
+          <w:tab w:val="left" w:pos="13740" w:leader="none"/>
+          <w:tab w:val="left" w:pos="14656" w:leader="none"/>
+        </w:tabs>
+        <w:rPr>
+          <w:rFonts w:ascii="Liberation Serif" w:hAnsi="Liberation Serif"/>
+        </w:rPr>
+      </w:pPr>
+      <w:r>
+        <w:rPr>
+          <w:rFonts w:ascii="Liberation Serif" w:hAnsi="Liberation Serif"/>
+        </w:rPr>
+        <w:t>8080 — TCP порт</w:t>
+      </w:r>
+    </w:p>
+    <w:p>
+      <w:pPr>
+        <w:pStyle w:val="Normal"/>
+        <w:numPr>
+          <w:ilvl w:val="0"/>
+          <w:numId w:val="1"/>
+        </w:numPr>
+        <w:shd w:val="clear" w:color="auto" w:fill="FFFFFF"/>
+        <w:tabs>
+          <w:tab w:val="clear" w:pos="708"/>
+          <w:tab w:val="left" w:pos="916" w:leader="none"/>
+          <w:tab w:val="left" w:pos="1832" w:leader="none"/>
+          <w:tab w:val="left" w:pos="2748" w:leader="none"/>
+          <w:tab w:val="left" w:pos="3664" w:leader="none"/>
+          <w:tab w:val="left" w:pos="4580" w:leader="none"/>
+          <w:tab w:val="left" w:pos="5496" w:leader="none"/>
+          <w:tab w:val="left" w:pos="6412" w:leader="none"/>
+          <w:tab w:val="left" w:pos="7328" w:leader="none"/>
+          <w:tab w:val="left" w:pos="8244" w:leader="none"/>
+          <w:tab w:val="left" w:pos="9160" w:leader="none"/>
+          <w:tab w:val="left" w:pos="10076" w:leader="none"/>
+          <w:tab w:val="left" w:pos="10992" w:leader="none"/>
+          <w:tab w:val="left" w:pos="11908" w:leader="none"/>
+          <w:tab w:val="left" w:pos="12824" w:leader="none"/>
+          <w:tab w:val="left" w:pos="13740" w:leader="none"/>
+          <w:tab w:val="left" w:pos="14656" w:leader="none"/>
+        </w:tabs>
+        <w:rPr>
+          <w:rFonts w:ascii="Liberation Serif" w:hAnsi="Liberation Serif"/>
+        </w:rPr>
+      </w:pPr>
+      <w:r>
+        <w:rPr>
+          <w:rFonts w:ascii="Liberation Serif" w:hAnsi="Liberation Serif"/>
+        </w:rPr>
+        <w:t>/path/doc.html — путь к файлу</w:t>
+      </w:r>
+    </w:p>
+    <w:p>
+      <w:pPr>
+        <w:pStyle w:val="Normal"/>
+        <w:numPr>
+          <w:ilvl w:val="0"/>
+          <w:numId w:val="1"/>
+        </w:numPr>
+        <w:shd w:val="clear" w:color="auto" w:fill="FFFFFF"/>
+        <w:tabs>
+          <w:tab w:val="clear" w:pos="708"/>
+          <w:tab w:val="left" w:pos="916" w:leader="none"/>
+          <w:tab w:val="left" w:pos="1832" w:leader="none"/>
+          <w:tab w:val="left" w:pos="2748" w:leader="none"/>
+          <w:tab w:val="left" w:pos="3664" w:leader="none"/>
+          <w:tab w:val="left" w:pos="4580" w:leader="none"/>
+          <w:tab w:val="left" w:pos="5496" w:leader="none"/>
+          <w:tab w:val="left" w:pos="6412" w:leader="none"/>
+          <w:tab w:val="left" w:pos="7328" w:leader="none"/>
+          <w:tab w:val="left" w:pos="8244" w:leader="none"/>
+          <w:tab w:val="left" w:pos="9160" w:leader="none"/>
+          <w:tab w:val="left" w:pos="10076" w:leader="none"/>
+          <w:tab w:val="left" w:pos="10992" w:leader="none"/>
+          <w:tab w:val="left" w:pos="11908" w:leader="none"/>
+          <w:tab w:val="left" w:pos="12824" w:leader="none"/>
+          <w:tab w:val="left" w:pos="13740" w:leader="none"/>
+          <w:tab w:val="left" w:pos="14656" w:leader="none"/>
+        </w:tabs>
+        <w:rPr>
+          <w:rFonts w:ascii="Liberation Serif" w:hAnsi="Liberation Serif"/>
+        </w:rPr>
+      </w:pPr>
+      <w:r>
+        <w:rPr>
+          <w:rFonts w:ascii="Liberation Serif" w:hAnsi="Liberation Serif"/>
+        </w:rPr>
+        <w:t>a=1&amp;b=2 — опции запроса</w:t>
+      </w:r>
+    </w:p>
+    <w:p>
+      <w:pPr>
+        <w:pStyle w:val="Normal"/>
+        <w:numPr>
+          <w:ilvl w:val="0"/>
+          <w:numId w:val="1"/>
+        </w:numPr>
+        <w:shd w:val="clear" w:color="auto" w:fill="FFFFFF"/>
+        <w:tabs>
+          <w:tab w:val="clear" w:pos="708"/>
+          <w:tab w:val="left" w:pos="916" w:leader="none"/>
+          <w:tab w:val="left" w:pos="1832" w:leader="none"/>
+          <w:tab w:val="left" w:pos="2748" w:leader="none"/>
+          <w:tab w:val="left" w:pos="3664" w:leader="none"/>
+          <w:tab w:val="left" w:pos="4580" w:leader="none"/>
+          <w:tab w:val="left" w:pos="5496" w:leader="none"/>
+          <w:tab w:val="left" w:pos="6412" w:leader="none"/>
+          <w:tab w:val="left" w:pos="7328" w:leader="none"/>
+          <w:tab w:val="left" w:pos="8244" w:leader="none"/>
+          <w:tab w:val="left" w:pos="9160" w:leader="none"/>
+          <w:tab w:val="left" w:pos="10076" w:leader="none"/>
+          <w:tab w:val="left" w:pos="10992" w:leader="none"/>
+          <w:tab w:val="left" w:pos="11908" w:leader="none"/>
+          <w:tab w:val="left" w:pos="12824" w:leader="none"/>
+          <w:tab w:val="left" w:pos="13740" w:leader="none"/>
+          <w:tab w:val="left" w:pos="14656" w:leader="none"/>
+        </w:tabs>
+        <w:rPr>
+          <w:rFonts w:ascii="Liberation Serif" w:hAnsi="Liberation Serif"/>
+        </w:rPr>
+      </w:pPr>
+      <w:r>
+        <w:rPr>
+          <w:rFonts w:ascii="Liberation Serif" w:hAnsi="Liberation Serif"/>
+        </w:rPr>
+        <w:t>path1 — якорь, положение на странице</w:t>
+      </w:r>
+    </w:p>
+    <w:p>
+      <w:pPr>
+        <w:pStyle w:val="Normal"/>
+        <w:shd w:val="clear" w:color="auto" w:fill="FFFFFF"/>
+        <w:tabs>
+          <w:tab w:val="clear" w:pos="708"/>
+          <w:tab w:val="left" w:pos="916" w:leader="none"/>
+          <w:tab w:val="left" w:pos="1832" w:leader="none"/>
+          <w:tab w:val="left" w:pos="2748" w:leader="none"/>
+          <w:tab w:val="left" w:pos="3664" w:leader="none"/>
+          <w:tab w:val="left" w:pos="4580" w:leader="none"/>
+          <w:tab w:val="left" w:pos="5496" w:leader="none"/>
+          <w:tab w:val="left" w:pos="6412" w:leader="none"/>
+          <w:tab w:val="left" w:pos="7328" w:leader="none"/>
+          <w:tab w:val="left" w:pos="8244" w:leader="none"/>
+          <w:tab w:val="left" w:pos="9160" w:leader="none"/>
+          <w:tab w:val="left" w:pos="10076" w:leader="none"/>
+          <w:tab w:val="left" w:pos="10992" w:leader="none"/>
+          <w:tab w:val="left" w:pos="11908" w:leader="none"/>
+          <w:tab w:val="left" w:pos="12824" w:leader="none"/>
+          <w:tab w:val="left" w:pos="13740" w:leader="none"/>
+          <w:tab w:val="left" w:pos="14656" w:leader="none"/>
+        </w:tabs>
+        <w:rPr>
+          <w:rFonts w:ascii="Liberation Serif" w:hAnsi="Liberation Serif"/>
+        </w:rPr>
+      </w:pPr>
+      <w:r>
+        <w:rPr>
+          <w:rFonts w:ascii="Liberation Serif" w:hAnsi="Liberation Serif"/>
+        </w:rPr>
+      </w:r>
+    </w:p>
+    <w:p>
+      <w:pPr>
+        <w:pStyle w:val="Normal"/>
+        <w:shd w:val="clear" w:color="auto" w:fill="FFFFFF"/>
+        <w:tabs>
+          <w:tab w:val="clear" w:pos="708"/>
+          <w:tab w:val="left" w:pos="916" w:leader="none"/>
+          <w:tab w:val="left" w:pos="1832" w:leader="none"/>
+          <w:tab w:val="left" w:pos="2748" w:leader="none"/>
+          <w:tab w:val="left" w:pos="3664" w:leader="none"/>
+          <w:tab w:val="left" w:pos="4580" w:leader="none"/>
+          <w:tab w:val="left" w:pos="5496" w:leader="none"/>
+          <w:tab w:val="left" w:pos="6412" w:leader="none"/>
+          <w:tab w:val="left" w:pos="7328" w:leader="none"/>
+          <w:tab w:val="left" w:pos="8244" w:leader="none"/>
+          <w:tab w:val="left" w:pos="9160" w:leader="none"/>
+          <w:tab w:val="left" w:pos="10076" w:leader="none"/>
+          <w:tab w:val="left" w:pos="10992" w:leader="none"/>
+          <w:tab w:val="left" w:pos="11908" w:leader="none"/>
+          <w:tab w:val="left" w:pos="12824" w:leader="none"/>
+          <w:tab w:val="left" w:pos="13740" w:leader="none"/>
+          <w:tab w:val="left" w:pos="14656" w:leader="none"/>
+        </w:tabs>
+        <w:rPr>
+          <w:rFonts w:ascii="Liberation Serif" w:hAnsi="Liberation Serif"/>
+        </w:rPr>
+      </w:pPr>
+      <w:r>
+        <w:rPr>
+          <w:rFonts w:ascii="Liberation Serif" w:hAnsi="Liberation Serif"/>
+        </w:rPr>
+      </w:r>
+    </w:p>
+    <w:p>
+      <w:pPr>
+        <w:pStyle w:val="Normal"/>
+        <w:shd w:val="clear" w:color="auto" w:fill="FFFFFF"/>
+        <w:tabs>
+          <w:tab w:val="clear" w:pos="708"/>
+          <w:tab w:val="left" w:pos="916" w:leader="none"/>
+          <w:tab w:val="left" w:pos="1832" w:leader="none"/>
+          <w:tab w:val="left" w:pos="2748" w:leader="none"/>
+          <w:tab w:val="left" w:pos="3664" w:leader="none"/>
+          <w:tab w:val="left" w:pos="4580" w:leader="none"/>
+          <w:tab w:val="left" w:pos="5496" w:leader="none"/>
+          <w:tab w:val="left" w:pos="6412" w:leader="none"/>
+          <w:tab w:val="left" w:pos="7328" w:leader="none"/>
+          <w:tab w:val="left" w:pos="8244" w:leader="none"/>
+          <w:tab w:val="left" w:pos="9160" w:leader="none"/>
+          <w:tab w:val="left" w:pos="10076" w:leader="none"/>
+          <w:tab w:val="left" w:pos="10992" w:leader="none"/>
+          <w:tab w:val="left" w:pos="11908" w:leader="none"/>
+          <w:tab w:val="left" w:pos="12824" w:leader="none"/>
+          <w:tab w:val="left" w:pos="13740" w:leader="none"/>
+          <w:tab w:val="left" w:pos="14656" w:leader="none"/>
+        </w:tabs>
+        <w:rPr>
+          <w:rFonts w:ascii="Liberation Serif" w:hAnsi="Liberation Serif"/>
+        </w:rPr>
+      </w:pPr>
+      <w:r>
+        <w:rPr>
+          <w:rFonts w:ascii="Liberation Serif" w:hAnsi="Liberation Serif"/>
+        </w:rPr>
+        <w:t>Разновидности web-клиентов</w:t>
+      </w:r>
+    </w:p>
+    <w:p>
+      <w:pPr>
+        <w:pStyle w:val="Normal"/>
+        <w:numPr>
+          <w:ilvl w:val="0"/>
+          <w:numId w:val="2"/>
+        </w:numPr>
+        <w:shd w:val="clear" w:color="auto" w:fill="FFFFFF"/>
+        <w:tabs>
+          <w:tab w:val="clear" w:pos="708"/>
+          <w:tab w:val="left" w:pos="916" w:leader="none"/>
+          <w:tab w:val="left" w:pos="1832" w:leader="none"/>
+          <w:tab w:val="left" w:pos="2748" w:leader="none"/>
+          <w:tab w:val="left" w:pos="3664" w:leader="none"/>
+          <w:tab w:val="left" w:pos="4580" w:leader="none"/>
+          <w:tab w:val="left" w:pos="5496" w:leader="none"/>
+          <w:tab w:val="left" w:pos="6412" w:leader="none"/>
+          <w:tab w:val="left" w:pos="7328" w:leader="none"/>
+          <w:tab w:val="left" w:pos="8244" w:leader="none"/>
+          <w:tab w:val="left" w:pos="9160" w:leader="none"/>
+          <w:tab w:val="left" w:pos="10076" w:leader="none"/>
+          <w:tab w:val="left" w:pos="10992" w:leader="none"/>
+          <w:tab w:val="left" w:pos="11908" w:leader="none"/>
+          <w:tab w:val="left" w:pos="12824" w:leader="none"/>
+          <w:tab w:val="left" w:pos="13740" w:leader="none"/>
+          <w:tab w:val="left" w:pos="14656" w:leader="none"/>
+        </w:tabs>
+        <w:rPr>
+          <w:rFonts w:ascii="Liberation Serif" w:hAnsi="Liberation Serif"/>
+        </w:rPr>
+      </w:pPr>
+      <w:r>
+        <w:rPr>
+          <w:rFonts w:ascii="Liberation Serif" w:hAnsi="Liberation Serif"/>
+        </w:rPr>
+        <w:t>Библиотеки в ЯП: libcurl, urllib и т.д.</w:t>
+      </w:r>
+    </w:p>
+    <w:p>
+      <w:pPr>
+        <w:pStyle w:val="Normal"/>
+        <w:numPr>
+          <w:ilvl w:val="0"/>
+          <w:numId w:val="2"/>
+        </w:numPr>
+        <w:shd w:val="clear" w:color="auto" w:fill="FFFFFF"/>
+        <w:tabs>
+          <w:tab w:val="clear" w:pos="708"/>
+          <w:tab w:val="left" w:pos="916" w:leader="none"/>
+          <w:tab w:val="left" w:pos="1832" w:leader="none"/>
+          <w:tab w:val="left" w:pos="2748" w:leader="none"/>
+          <w:tab w:val="left" w:pos="3664" w:leader="none"/>
+          <w:tab w:val="left" w:pos="4580" w:leader="none"/>
+          <w:tab w:val="left" w:pos="5496" w:leader="none"/>
+          <w:tab w:val="left" w:pos="6412" w:leader="none"/>
+          <w:tab w:val="left" w:pos="7328" w:leader="none"/>
+          <w:tab w:val="left" w:pos="8244" w:leader="none"/>
+          <w:tab w:val="left" w:pos="9160" w:leader="none"/>
+          <w:tab w:val="left" w:pos="10076" w:leader="none"/>
+          <w:tab w:val="left" w:pos="10992" w:leader="none"/>
+          <w:tab w:val="left" w:pos="11908" w:leader="none"/>
+          <w:tab w:val="left" w:pos="12824" w:leader="none"/>
+          <w:tab w:val="left" w:pos="13740" w:leader="none"/>
+          <w:tab w:val="left" w:pos="14656" w:leader="none"/>
+        </w:tabs>
+        <w:rPr>
+          <w:rFonts w:ascii="Liberation Serif" w:hAnsi="Liberation Serif"/>
+        </w:rPr>
+      </w:pPr>
+      <w:r>
+        <w:rPr>
+          <w:rFonts w:ascii="Liberation Serif" w:hAnsi="Liberation Serif"/>
+        </w:rPr>
+        <w:t>Консольные утилиты: wget, curl, telnet</w:t>
+      </w:r>
+    </w:p>
+    <w:p>
+      <w:pPr>
+        <w:pStyle w:val="Normal"/>
+        <w:numPr>
+          <w:ilvl w:val="0"/>
+          <w:numId w:val="2"/>
+        </w:numPr>
+        <w:shd w:val="clear" w:color="auto" w:fill="FFFFFF"/>
+        <w:tabs>
+          <w:tab w:val="clear" w:pos="708"/>
+          <w:tab w:val="left" w:pos="916" w:leader="none"/>
+          <w:tab w:val="left" w:pos="1832" w:leader="none"/>
+          <w:tab w:val="left" w:pos="2748" w:leader="none"/>
+          <w:tab w:val="left" w:pos="3664" w:leader="none"/>
+          <w:tab w:val="left" w:pos="4580" w:leader="none"/>
+          <w:tab w:val="left" w:pos="5496" w:leader="none"/>
+          <w:tab w:val="left" w:pos="6412" w:leader="none"/>
+          <w:tab w:val="left" w:pos="7328" w:leader="none"/>
+          <w:tab w:val="left" w:pos="8244" w:leader="none"/>
+          <w:tab w:val="left" w:pos="9160" w:leader="none"/>
+          <w:tab w:val="left" w:pos="10076" w:leader="none"/>
+          <w:tab w:val="left" w:pos="10992" w:leader="none"/>
+          <w:tab w:val="left" w:pos="11908" w:leader="none"/>
+          <w:tab w:val="left" w:pos="12824" w:leader="none"/>
+          <w:tab w:val="left" w:pos="13740" w:leader="none"/>
+          <w:tab w:val="left" w:pos="14656" w:leader="none"/>
+        </w:tabs>
+        <w:rPr>
+          <w:rFonts w:ascii="Liberation Serif" w:hAnsi="Liberation Serif"/>
+        </w:rPr>
+      </w:pPr>
+      <w:r>
+        <w:rPr>
+          <w:rFonts w:ascii="Liberation Serif" w:hAnsi="Liberation Serif"/>
+        </w:rPr>
+        <w:t>Роботы: поисковики, вредосносные скрипты</w:t>
+      </w:r>
+    </w:p>
+    <w:p>
+      <w:pPr>
+        <w:pStyle w:val="Normal"/>
+        <w:numPr>
+          <w:ilvl w:val="0"/>
+          <w:numId w:val="2"/>
+        </w:numPr>
+        <w:shd w:val="clear" w:color="auto" w:fill="FFFFFF"/>
+        <w:tabs>
+          <w:tab w:val="clear" w:pos="708"/>
+          <w:tab w:val="left" w:pos="916" w:leader="none"/>
+          <w:tab w:val="left" w:pos="1832" w:leader="none"/>
+          <w:tab w:val="left" w:pos="2748" w:leader="none"/>
+          <w:tab w:val="left" w:pos="3664" w:leader="none"/>
+          <w:tab w:val="left" w:pos="4580" w:leader="none"/>
+          <w:tab w:val="left" w:pos="5496" w:leader="none"/>
+          <w:tab w:val="left" w:pos="6412" w:leader="none"/>
+          <w:tab w:val="left" w:pos="7328" w:leader="none"/>
+          <w:tab w:val="left" w:pos="8244" w:leader="none"/>
+          <w:tab w:val="left" w:pos="9160" w:leader="none"/>
+          <w:tab w:val="left" w:pos="10076" w:leader="none"/>
+          <w:tab w:val="left" w:pos="10992" w:leader="none"/>
+          <w:tab w:val="left" w:pos="11908" w:leader="none"/>
+          <w:tab w:val="left" w:pos="12824" w:leader="none"/>
+          <w:tab w:val="left" w:pos="13740" w:leader="none"/>
+          <w:tab w:val="left" w:pos="14656" w:leader="none"/>
+        </w:tabs>
+        <w:rPr>
+          <w:rFonts w:ascii="Liberation Serif" w:hAnsi="Liberation Serif"/>
+        </w:rPr>
+      </w:pPr>
+      <w:r>
+        <w:rPr>
+          <w:rFonts w:ascii="Liberation Serif" w:hAnsi="Liberation Serif"/>
+        </w:rPr>
+        <w:t>Браузеры:</w:t>
+      </w:r>
+    </w:p>
+    <w:p>
+      <w:pPr>
+        <w:pStyle w:val="Normal"/>
+        <w:shd w:val="clear" w:color="auto" w:fill="FFFFFF"/>
+        <w:tabs>
+          <w:tab w:val="clear" w:pos="708"/>
+          <w:tab w:val="left" w:pos="916" w:leader="none"/>
+          <w:tab w:val="left" w:pos="1832" w:leader="none"/>
+          <w:tab w:val="left" w:pos="2748" w:leader="none"/>
+          <w:tab w:val="left" w:pos="3664" w:leader="none"/>
+          <w:tab w:val="left" w:pos="4580" w:leader="none"/>
+          <w:tab w:val="left" w:pos="5496" w:leader="none"/>
+          <w:tab w:val="left" w:pos="6412" w:leader="none"/>
+          <w:tab w:val="left" w:pos="7328" w:leader="none"/>
+          <w:tab w:val="left" w:pos="8244" w:leader="none"/>
+          <w:tab w:val="left" w:pos="9160" w:leader="none"/>
+          <w:tab w:val="left" w:pos="10076" w:leader="none"/>
+          <w:tab w:val="left" w:pos="10992" w:leader="none"/>
+          <w:tab w:val="left" w:pos="11908" w:leader="none"/>
+          <w:tab w:val="left" w:pos="12824" w:leader="none"/>
+          <w:tab w:val="left" w:pos="13740" w:leader="none"/>
+          <w:tab w:val="left" w:pos="14656" w:leader="none"/>
+        </w:tabs>
+        <w:rPr>
+          <w:rFonts w:ascii="Liberation Serif" w:hAnsi="Liberation Serif"/>
+        </w:rPr>
+      </w:pPr>
+      <w:r>
+        <w:rPr>
+          <w:rFonts w:ascii="Liberation Serif" w:hAnsi="Liberation Serif"/>
+        </w:rPr>
+        <w:t xml:space="preserve">                 </w:t>
+      </w:r>
+      <w:r>
+        <w:rPr>
+          <w:rFonts w:ascii="Liberation Serif" w:hAnsi="Liberation Serif"/>
+        </w:rPr>
+        <w:t>Полноценные: firefox, chrome и т.д.</w:t>
+      </w:r>
+    </w:p>
+    <w:p>
+      <w:pPr>
+        <w:pStyle w:val="Normal"/>
+        <w:shd w:val="clear" w:color="auto" w:fill="FFFFFF"/>
+        <w:tabs>
+          <w:tab w:val="clear" w:pos="708"/>
+          <w:tab w:val="left" w:pos="916" w:leader="none"/>
+          <w:tab w:val="left" w:pos="1832" w:leader="none"/>
+          <w:tab w:val="left" w:pos="2748" w:leader="none"/>
+          <w:tab w:val="left" w:pos="3664" w:leader="none"/>
+          <w:tab w:val="left" w:pos="4580" w:leader="none"/>
+          <w:tab w:val="left" w:pos="5496" w:leader="none"/>
+          <w:tab w:val="left" w:pos="6412" w:leader="none"/>
+          <w:tab w:val="left" w:pos="7328" w:leader="none"/>
+          <w:tab w:val="left" w:pos="8244" w:leader="none"/>
+          <w:tab w:val="left" w:pos="9160" w:leader="none"/>
+          <w:tab w:val="left" w:pos="10076" w:leader="none"/>
+          <w:tab w:val="left" w:pos="10992" w:leader="none"/>
+          <w:tab w:val="left" w:pos="11908" w:leader="none"/>
+          <w:tab w:val="left" w:pos="12824" w:leader="none"/>
+          <w:tab w:val="left" w:pos="13740" w:leader="none"/>
+          <w:tab w:val="left" w:pos="14656" w:leader="none"/>
+        </w:tabs>
+        <w:rPr>
+          <w:rFonts w:ascii="Liberation Serif" w:hAnsi="Liberation Serif"/>
+        </w:rPr>
+      </w:pPr>
+      <w:r>
+        <w:rPr>
+          <w:rFonts w:ascii="Liberation Serif" w:hAnsi="Liberation Serif"/>
+        </w:rPr>
+        <w:t xml:space="preserve">                 </w:t>
+      </w:r>
+      <w:r>
+        <w:rPr>
+          <w:rFonts w:ascii="Liberation Serif" w:hAnsi="Liberation Serif"/>
+        </w:rPr>
+        <w:t>Встроенные: web-view, webkit и т.д.</w:t>
+      </w:r>
+    </w:p>
+    <w:p>
+      <w:pPr>
+        <w:pStyle w:val="Normal"/>
+        <w:shd w:val="clear" w:color="auto" w:fill="FFFFFF"/>
+        <w:tabs>
+          <w:tab w:val="clear" w:pos="708"/>
+          <w:tab w:val="left" w:pos="916" w:leader="none"/>
+          <w:tab w:val="left" w:pos="1832" w:leader="none"/>
+          <w:tab w:val="left" w:pos="2748" w:leader="none"/>
+          <w:tab w:val="left" w:pos="3664" w:leader="none"/>
+          <w:tab w:val="left" w:pos="4580" w:leader="none"/>
+          <w:tab w:val="left" w:pos="5496" w:leader="none"/>
+          <w:tab w:val="left" w:pos="6412" w:leader="none"/>
+          <w:tab w:val="left" w:pos="7328" w:leader="none"/>
+          <w:tab w:val="left" w:pos="8244" w:leader="none"/>
+          <w:tab w:val="left" w:pos="9160" w:leader="none"/>
+          <w:tab w:val="left" w:pos="10076" w:leader="none"/>
+          <w:tab w:val="left" w:pos="10992" w:leader="none"/>
+          <w:tab w:val="left" w:pos="11908" w:leader="none"/>
+          <w:tab w:val="left" w:pos="12824" w:leader="none"/>
+          <w:tab w:val="left" w:pos="13740" w:leader="none"/>
+          <w:tab w:val="left" w:pos="14656" w:leader="none"/>
+        </w:tabs>
+        <w:rPr>
+          <w:rFonts w:ascii="Menlo" w:hAnsi="Menlo" w:eastAsia="Times New Roman" w:cs="Menlo"/>
+          <w:color w:val="000000"/>
+          <w:sz w:val="20"/>
+          <w:szCs w:val="20"/>
+          <w:lang w:val="en-US" w:eastAsia="ru-RU"/>
+        </w:rPr>
+      </w:pPr>
+      <w:r>
+        <w:rPr/>
+      </w:r>
+    </w:p>
+    <w:p>
+      <w:pPr>
+        <w:pStyle w:val="Normal"/>
+        <w:shd w:val="clear" w:color="auto" w:fill="FFFFFF"/>
+        <w:tabs>
+          <w:tab w:val="clear" w:pos="708"/>
+          <w:tab w:val="left" w:pos="916" w:leader="none"/>
+          <w:tab w:val="left" w:pos="1832" w:leader="none"/>
+          <w:tab w:val="left" w:pos="2748" w:leader="none"/>
+          <w:tab w:val="left" w:pos="3664" w:leader="none"/>
+          <w:tab w:val="left" w:pos="4580" w:leader="none"/>
+          <w:tab w:val="left" w:pos="5496" w:leader="none"/>
+          <w:tab w:val="left" w:pos="6412" w:leader="none"/>
+          <w:tab w:val="left" w:pos="7328" w:leader="none"/>
+          <w:tab w:val="left" w:pos="8244" w:leader="none"/>
+          <w:tab w:val="left" w:pos="9160" w:leader="none"/>
+          <w:tab w:val="left" w:pos="10076" w:leader="none"/>
+          <w:tab w:val="left" w:pos="10992" w:leader="none"/>
+          <w:tab w:val="left" w:pos="11908" w:leader="none"/>
+          <w:tab w:val="left" w:pos="12824" w:leader="none"/>
+          <w:tab w:val="left" w:pos="13740" w:leader="none"/>
+          <w:tab w:val="left" w:pos="14656" w:leader="none"/>
+        </w:tabs>
+        <w:rPr>
+          <w:rFonts w:ascii="Menlo" w:hAnsi="Menlo" w:eastAsia="Times New Roman" w:cs="Menlo"/>
+          <w:color w:val="000000"/>
+          <w:sz w:val="20"/>
+          <w:szCs w:val="20"/>
+          <w:lang w:val="en-US" w:eastAsia="ru-RU"/>
+        </w:rPr>
+      </w:pPr>
+      <w:r>
+        <w:rPr/>
+      </w:r>
+    </w:p>
+    <w:p>
+      <w:pPr>
+        <w:pStyle w:val="Normal"/>
+        <w:shd w:val="clear" w:color="auto" w:fill="FFFFFF"/>
+        <w:tabs>
+          <w:tab w:val="clear" w:pos="708"/>
+          <w:tab w:val="left" w:pos="916" w:leader="none"/>
+          <w:tab w:val="left" w:pos="1832" w:leader="none"/>
+          <w:tab w:val="left" w:pos="2748" w:leader="none"/>
+          <w:tab w:val="left" w:pos="3664" w:leader="none"/>
+          <w:tab w:val="left" w:pos="4580" w:leader="none"/>
+          <w:tab w:val="left" w:pos="5496" w:leader="none"/>
+          <w:tab w:val="left" w:pos="6412" w:leader="none"/>
+          <w:tab w:val="left" w:pos="7328" w:leader="none"/>
+          <w:tab w:val="left" w:pos="8244" w:leader="none"/>
+          <w:tab w:val="left" w:pos="9160" w:leader="none"/>
+          <w:tab w:val="left" w:pos="10076" w:leader="none"/>
+          <w:tab w:val="left" w:pos="10992" w:leader="none"/>
+          <w:tab w:val="left" w:pos="11908" w:leader="none"/>
+          <w:tab w:val="left" w:pos="12824" w:leader="none"/>
+          <w:tab w:val="left" w:pos="13740" w:leader="none"/>
+          <w:tab w:val="left" w:pos="14656" w:leader="none"/>
+        </w:tabs>
+        <w:rPr>
+          <w:rFonts w:ascii="Menlo" w:hAnsi="Menlo" w:eastAsia="Times New Roman" w:cs="Menlo"/>
+          <w:color w:val="000000"/>
+          <w:sz w:val="20"/>
+          <w:szCs w:val="20"/>
+          <w:lang w:val="en-US" w:eastAsia="ru-RU"/>
+        </w:rPr>
+      </w:pPr>
+      <w:r>
+        <w:rPr>
+          <w:rFonts w:eastAsia="Times New Roman" w:cs="Menlo" w:ascii="Menlo" w:hAnsi="Menlo"/>
           <w:color w:val="000000"/>
           <w:sz w:val="20"/>
           <w:szCs w:val="20"/>
@@ -102,7 +902,7 @@
       </w:r>
       <w:r>
         <w:rPr>
-          <w:rFonts w:ascii="Menlo" w:eastAsia="Times New Roman" w:hAnsi="Menlo" w:cs="Menlo"/>
+          <w:rFonts w:eastAsia="Times New Roman" w:cs="Menlo" w:ascii="Menlo" w:hAnsi="Menlo"/>
           <w:b/>
           <w:bCs/>
           <w:color w:val="000080"/>
@@ -114,7 +914,7 @@
       </w:r>
       <w:r>
         <w:rPr>
-          <w:rFonts w:ascii="Menlo" w:eastAsia="Times New Roman" w:hAnsi="Menlo" w:cs="Menlo"/>
+          <w:rFonts w:eastAsia="Times New Roman" w:cs="Menlo" w:ascii="Menlo" w:hAnsi="Menlo"/>
           <w:color w:val="000000"/>
           <w:sz w:val="20"/>
           <w:szCs w:val="20"/>
@@ -124,7 +924,7 @@
       </w:r>
       <w:r>
         <w:rPr>
-          <w:rFonts w:ascii="Menlo" w:eastAsia="Times New Roman" w:hAnsi="Menlo" w:cs="Menlo"/>
+          <w:rFonts w:eastAsia="Times New Roman" w:cs="Menlo" w:ascii="Menlo" w:hAnsi="Menlo"/>
           <w:b/>
           <w:bCs/>
           <w:color w:val="000080"/>
@@ -136,28 +936,19 @@
       </w:r>
       <w:r>
         <w:rPr>
-          <w:rFonts w:ascii="Menlo" w:eastAsia="Times New Roman" w:hAnsi="Menlo" w:cs="Menlo"/>
+          <w:rFonts w:eastAsia="Times New Roman" w:cs="Menlo" w:ascii="Menlo" w:hAnsi="Menlo"/>
           <w:color w:val="000000"/>
           <w:sz w:val="20"/>
           <w:szCs w:val="20"/>
           <w:lang w:val="en-US" w:eastAsia="ru-RU"/>
         </w:rPr>
         <w:t>post.image_set.all %}</w:t>
-      </w:r>
-      <w:r>
-        <w:rPr>
-          <w:rFonts w:ascii="Menlo" w:eastAsia="Times New Roman" w:hAnsi="Menlo" w:cs="Menlo"/>
-          <w:color w:val="000000"/>
-          <w:sz w:val="20"/>
-          <w:szCs w:val="20"/>
-          <w:lang w:val="en-US" w:eastAsia="ru-RU"/>
-        </w:rPr>
         <w:br/>
         <w:t xml:space="preserve">&lt;div </w:t>
       </w:r>
       <w:r>
         <w:rPr>
-          <w:rFonts w:ascii="Menlo" w:eastAsia="Times New Roman" w:hAnsi="Menlo" w:cs="Menlo"/>
+          <w:rFonts w:eastAsia="Times New Roman" w:cs="Menlo" w:ascii="Menlo" w:hAnsi="Menlo"/>
           <w:b/>
           <w:bCs/>
           <w:color w:val="000080"/>
@@ -169,7 +960,7 @@
       </w:r>
       <w:r>
         <w:rPr>
-          <w:rFonts w:ascii="Menlo" w:eastAsia="Times New Roman" w:hAnsi="Menlo" w:cs="Menlo"/>
+          <w:rFonts w:eastAsia="Times New Roman" w:cs="Menlo" w:ascii="Menlo" w:hAnsi="Menlo"/>
           <w:color w:val="000000"/>
           <w:sz w:val="20"/>
           <w:szCs w:val="20"/>
@@ -179,7 +970,7 @@
       </w:r>
       <w:r>
         <w:rPr>
-          <w:rFonts w:ascii="Menlo" w:eastAsia="Times New Roman" w:hAnsi="Menlo" w:cs="Menlo"/>
+          <w:rFonts w:eastAsia="Times New Roman" w:cs="Menlo" w:ascii="Menlo" w:hAnsi="Menlo"/>
           <w:b/>
           <w:bCs/>
           <w:color w:val="008080"/>
@@ -191,7 +982,7 @@
       </w:r>
       <w:r>
         <w:rPr>
-          <w:rFonts w:ascii="Menlo" w:eastAsia="Times New Roman" w:hAnsi="Menlo" w:cs="Menlo"/>
+          <w:rFonts w:eastAsia="Times New Roman" w:cs="Menlo" w:ascii="Menlo" w:hAnsi="Menlo"/>
           <w:color w:val="000000"/>
           <w:sz w:val="20"/>
           <w:szCs w:val="20"/>
@@ -201,7 +992,7 @@
       </w:r>
       <w:r>
         <w:rPr>
-          <w:rFonts w:ascii="Menlo" w:eastAsia="Times New Roman" w:hAnsi="Menlo" w:cs="Menlo"/>
+          <w:rFonts w:eastAsia="Times New Roman" w:cs="Menlo" w:ascii="Menlo" w:hAnsi="Menlo"/>
           <w:b/>
           <w:bCs/>
           <w:color w:val="008080"/>
@@ -213,28 +1004,19 @@
       </w:r>
       <w:r>
         <w:rPr>
-          <w:rFonts w:ascii="Menlo" w:eastAsia="Times New Roman" w:hAnsi="Menlo" w:cs="Menlo"/>
+          <w:rFonts w:eastAsia="Times New Roman" w:cs="Menlo" w:ascii="Menlo" w:hAnsi="Menlo"/>
           <w:color w:val="000000"/>
           <w:sz w:val="20"/>
           <w:szCs w:val="20"/>
           <w:lang w:val="en-US" w:eastAsia="ru-RU"/>
         </w:rPr>
         <w:t>&gt;</w:t>
-      </w:r>
-      <w:r>
-        <w:rPr>
-          <w:rFonts w:ascii="Menlo" w:eastAsia="Times New Roman" w:hAnsi="Menlo" w:cs="Menlo"/>
-          <w:color w:val="000000"/>
-          <w:sz w:val="20"/>
-          <w:szCs w:val="20"/>
-          <w:lang w:val="en-US" w:eastAsia="ru-RU"/>
-        </w:rPr>
         <w:br/>
         <w:t xml:space="preserve">    &lt;img </w:t>
       </w:r>
       <w:r>
         <w:rPr>
-          <w:rFonts w:ascii="Menlo" w:eastAsia="Times New Roman" w:hAnsi="Menlo" w:cs="Menlo"/>
+          <w:rFonts w:eastAsia="Times New Roman" w:cs="Menlo" w:ascii="Menlo" w:hAnsi="Menlo"/>
           <w:b/>
           <w:bCs/>
           <w:color w:val="000080"/>
@@ -246,7 +1028,7 @@
       </w:r>
       <w:r>
         <w:rPr>
-          <w:rFonts w:ascii="Menlo" w:eastAsia="Times New Roman" w:hAnsi="Menlo" w:cs="Menlo"/>
+          <w:rFonts w:eastAsia="Times New Roman" w:cs="Menlo" w:ascii="Menlo" w:hAnsi="Menlo"/>
           <w:color w:val="000000"/>
           <w:sz w:val="20"/>
           <w:szCs w:val="20"/>
@@ -256,7 +1038,7 @@
       </w:r>
       <w:r>
         <w:rPr>
-          <w:rFonts w:ascii="Menlo" w:eastAsia="Times New Roman" w:hAnsi="Menlo" w:cs="Menlo"/>
+          <w:rFonts w:eastAsia="Times New Roman" w:cs="Menlo" w:ascii="Menlo" w:hAnsi="Menlo"/>
           <w:b/>
           <w:bCs/>
           <w:color w:val="008080"/>
@@ -268,7 +1050,7 @@
       </w:r>
       <w:r>
         <w:rPr>
-          <w:rFonts w:ascii="Menlo" w:eastAsia="Times New Roman" w:hAnsi="Menlo" w:cs="Menlo"/>
+          <w:rFonts w:eastAsia="Times New Roman" w:cs="Menlo" w:ascii="Menlo" w:hAnsi="Menlo"/>
           <w:color w:val="000000"/>
           <w:sz w:val="20"/>
           <w:szCs w:val="20"/>
@@ -278,7 +1060,7 @@
       </w:r>
       <w:r>
         <w:rPr>
-          <w:rFonts w:ascii="Menlo" w:eastAsia="Times New Roman" w:hAnsi="Menlo" w:cs="Menlo"/>
+          <w:rFonts w:eastAsia="Times New Roman" w:cs="Menlo" w:ascii="Menlo" w:hAnsi="Menlo"/>
           <w:b/>
           <w:bCs/>
           <w:color w:val="008080"/>
@@ -290,7 +1072,7 @@
       </w:r>
       <w:r>
         <w:rPr>
-          <w:rFonts w:ascii="Menlo" w:eastAsia="Times New Roman" w:hAnsi="Menlo" w:cs="Menlo"/>
+          <w:rFonts w:eastAsia="Times New Roman" w:cs="Menlo" w:ascii="Menlo" w:hAnsi="Menlo"/>
           <w:color w:val="000000"/>
           <w:sz w:val="20"/>
           <w:szCs w:val="20"/>
@@ -300,7 +1082,7 @@
       </w:r>
       <w:r>
         <w:rPr>
-          <w:rFonts w:ascii="Menlo" w:eastAsia="Times New Roman" w:hAnsi="Menlo" w:cs="Menlo"/>
+          <w:rFonts w:eastAsia="Times New Roman" w:cs="Menlo" w:ascii="Menlo" w:hAnsi="Menlo"/>
           <w:b/>
           <w:bCs/>
           <w:color w:val="008080"/>
@@ -312,28 +1094,19 @@
       </w:r>
       <w:r>
         <w:rPr>
-          <w:rFonts w:ascii="Menlo" w:eastAsia="Times New Roman" w:hAnsi="Menlo" w:cs="Menlo"/>
+          <w:rFonts w:eastAsia="Times New Roman" w:cs="Menlo" w:ascii="Menlo" w:hAnsi="Menlo"/>
           <w:color w:val="000000"/>
           <w:sz w:val="20"/>
           <w:szCs w:val="20"/>
           <w:lang w:val="en-US" w:eastAsia="ru-RU"/>
         </w:rPr>
         <w:t>&gt;</w:t>
-      </w:r>
-      <w:r>
-        <w:rPr>
-          <w:rFonts w:ascii="Menlo" w:eastAsia="Times New Roman" w:hAnsi="Menlo" w:cs="Menlo"/>
-          <w:color w:val="000000"/>
-          <w:sz w:val="20"/>
-          <w:szCs w:val="20"/>
-          <w:lang w:val="en-US" w:eastAsia="ru-RU"/>
-        </w:rPr>
         <w:br/>
         <w:t xml:space="preserve">    &lt;a target=</w:t>
       </w:r>
       <w:r>
         <w:rPr>
-          <w:rFonts w:ascii="Menlo" w:eastAsia="Times New Roman" w:hAnsi="Menlo" w:cs="Menlo"/>
+          <w:rFonts w:eastAsia="Times New Roman" w:cs="Menlo" w:ascii="Menlo" w:hAnsi="Menlo"/>
           <w:b/>
           <w:bCs/>
           <w:color w:val="008080"/>
@@ -345,7 +1118,7 @@
       </w:r>
       <w:r>
         <w:rPr>
-          <w:rFonts w:ascii="Menlo" w:eastAsia="Times New Roman" w:hAnsi="Menlo" w:cs="Menlo"/>
+          <w:rFonts w:eastAsia="Times New Roman" w:cs="Menlo" w:ascii="Menlo" w:hAnsi="Menlo"/>
           <w:color w:val="000000"/>
           <w:sz w:val="20"/>
           <w:szCs w:val="20"/>
@@ -355,7 +1128,7 @@
       </w:r>
       <w:r>
         <w:rPr>
-          <w:rFonts w:ascii="Menlo" w:eastAsia="Times New Roman" w:hAnsi="Menlo" w:cs="Menlo"/>
+          <w:rFonts w:eastAsia="Times New Roman" w:cs="Menlo" w:ascii="Menlo" w:hAnsi="Menlo"/>
           <w:b/>
           <w:bCs/>
           <w:color w:val="008080"/>
@@ -367,28 +1140,19 @@
       </w:r>
       <w:r>
         <w:rPr>
-          <w:rFonts w:ascii="Menlo" w:eastAsia="Times New Roman" w:hAnsi="Menlo" w:cs="Menlo"/>
+          <w:rFonts w:eastAsia="Times New Roman" w:cs="Menlo" w:ascii="Menlo" w:hAnsi="Menlo"/>
           <w:color w:val="000000"/>
           <w:sz w:val="20"/>
           <w:szCs w:val="20"/>
           <w:lang w:val="en-US" w:eastAsia="ru-RU"/>
         </w:rPr>
         <w:t>&gt;</w:t>
-      </w:r>
-      <w:r>
-        <w:rPr>
-          <w:rFonts w:ascii="Menlo" w:eastAsia="Times New Roman" w:hAnsi="Menlo" w:cs="Menlo"/>
-          <w:color w:val="000000"/>
-          <w:sz w:val="20"/>
-          <w:szCs w:val="20"/>
-          <w:lang w:val="en-US" w:eastAsia="ru-RU"/>
-        </w:rPr>
         <w:br/>
         <w:t xml:space="preserve">        &lt;span </w:t>
       </w:r>
       <w:r>
         <w:rPr>
-          <w:rFonts w:ascii="Menlo" w:eastAsia="Times New Roman" w:hAnsi="Menlo" w:cs="Menlo"/>
+          <w:rFonts w:eastAsia="Times New Roman" w:cs="Menlo" w:ascii="Menlo" w:hAnsi="Menlo"/>
           <w:b/>
           <w:bCs/>
           <w:color w:val="000080"/>
@@ -400,7 +1164,7 @@
       </w:r>
       <w:r>
         <w:rPr>
-          <w:rFonts w:ascii="Menlo" w:eastAsia="Times New Roman" w:hAnsi="Menlo" w:cs="Menlo"/>
+          <w:rFonts w:eastAsia="Times New Roman" w:cs="Menlo" w:ascii="Menlo" w:hAnsi="Menlo"/>
           <w:color w:val="000000"/>
           <w:sz w:val="20"/>
           <w:szCs w:val="20"/>
@@ -410,7 +1174,7 @@
       </w:r>
       <w:r>
         <w:rPr>
-          <w:rFonts w:ascii="Menlo" w:eastAsia="Times New Roman" w:hAnsi="Menlo" w:cs="Menlo"/>
+          <w:rFonts w:eastAsia="Times New Roman" w:cs="Menlo" w:ascii="Menlo" w:hAnsi="Menlo"/>
           <w:b/>
           <w:bCs/>
           <w:color w:val="008080"/>
@@ -422,7 +1186,7 @@
       </w:r>
       <w:r>
         <w:rPr>
-          <w:rFonts w:ascii="Menlo" w:eastAsia="Times New Roman" w:hAnsi="Menlo" w:cs="Menlo"/>
+          <w:rFonts w:eastAsia="Times New Roman" w:cs="Menlo" w:ascii="Menlo" w:hAnsi="Menlo"/>
           <w:color w:val="000000"/>
           <w:sz w:val="20"/>
           <w:szCs w:val="20"/>
@@ -432,7 +1196,7 @@
       </w:r>
       <w:r>
         <w:rPr>
-          <w:rFonts w:ascii="Menlo" w:eastAsia="Times New Roman" w:hAnsi="Menlo" w:cs="Menlo"/>
+          <w:rFonts w:eastAsia="Times New Roman" w:cs="Menlo" w:ascii="Menlo" w:hAnsi="Menlo"/>
           <w:b/>
           <w:bCs/>
           <w:color w:val="008080"/>
@@ -444,7 +1208,7 @@
       </w:r>
       <w:r>
         <w:rPr>
-          <w:rFonts w:ascii="Menlo" w:eastAsia="Times New Roman" w:hAnsi="Menlo" w:cs="Menlo"/>
+          <w:rFonts w:eastAsia="Times New Roman" w:cs="Menlo" w:ascii="Menlo" w:hAnsi="Menlo"/>
           <w:color w:val="000000"/>
           <w:sz w:val="20"/>
           <w:szCs w:val="20"/>
@@ -454,7 +1218,7 @@
       </w:r>
       <w:r>
         <w:rPr>
-          <w:rFonts w:ascii="Menlo" w:eastAsia="Times New Roman" w:hAnsi="Menlo" w:cs="Menlo"/>
+          <w:rFonts w:eastAsia="Times New Roman" w:cs="Menlo" w:ascii="Menlo" w:hAnsi="Menlo"/>
           <w:b/>
           <w:bCs/>
           <w:color w:val="008080"/>
@@ -466,143 +1230,150 @@
       </w:r>
       <w:r>
         <w:rPr>
-          <w:rFonts w:ascii="Menlo" w:eastAsia="Times New Roman" w:hAnsi="Menlo" w:cs="Menlo"/>
+          <w:rFonts w:eastAsia="Times New Roman" w:cs="Menlo" w:ascii="Menlo" w:hAnsi="Menlo"/>
           <w:color w:val="000000"/>
           <w:sz w:val="20"/>
           <w:szCs w:val="20"/>
           <w:lang w:val="en-US" w:eastAsia="ru-RU"/>
         </w:rPr>
         <w:t>&gt;&lt;/span&gt;</w:t>
-      </w:r>
-      <w:r>
-        <w:rPr>
-          <w:rFonts w:ascii="Menlo" w:eastAsia="Times New Roman" w:hAnsi="Menlo" w:cs="Menlo"/>
-          <w:color w:val="000000"/>
-          <w:sz w:val="20"/>
-          <w:szCs w:val="20"/>
-          <w:lang w:val="en-US" w:eastAsia="ru-RU"/>
-        </w:rPr>
         <w:br/>
         <w:t xml:space="preserve">    &lt;/a&gt;</w:t>
-      </w:r>
-      <w:r>
-        <w:rPr>
-          <w:rFonts w:ascii="Menlo" w:eastAsia="Times New Roman" w:hAnsi="Menlo" w:cs="Menlo"/>
-          <w:color w:val="000000"/>
-          <w:sz w:val="20"/>
-          <w:szCs w:val="20"/>
-          <w:lang w:val="en-US" w:eastAsia="ru-RU"/>
-        </w:rPr>
         <w:br/>
         <w:t>&lt;/div&gt;</w:t>
-      </w:r>
-      <w:r>
-        <w:rPr>
-          <w:rFonts w:ascii="Menlo" w:eastAsia="Times New Roman" w:hAnsi="Menlo" w:cs="Menlo"/>
-          <w:color w:val="000000"/>
-          <w:sz w:val="20"/>
-          <w:szCs w:val="20"/>
-          <w:lang w:val="en-US" w:eastAsia="ru-RU"/>
-        </w:rPr>
         <w:br/>
         <w:t>{% endfor %}</w:t>
       </w:r>
     </w:p>
     <w:p>
       <w:pPr>
+        <w:pStyle w:val="Normal"/>
         <w:shd w:val="clear" w:color="auto" w:fill="FFFFFF"/>
         <w:tabs>
-          <w:tab w:val="left" w:pos="916"/>
-          <w:tab w:val="left" w:pos="1832"/>
-          <w:tab w:val="left" w:pos="2748"/>
-          <w:tab w:val="left" w:pos="3664"/>
-          <w:tab w:val="left" w:pos="4580"/>
-          <w:tab w:val="left" w:pos="5496"/>
-          <w:tab w:val="left" w:pos="6412"/>
-          <w:tab w:val="left" w:pos="7328"/>
-          <w:tab w:val="left" w:pos="8244"/>
-          <w:tab w:val="left" w:pos="9160"/>
-          <w:tab w:val="left" w:pos="10076"/>
-          <w:tab w:val="left" w:pos="10992"/>
-          <w:tab w:val="left" w:pos="11908"/>
-          <w:tab w:val="left" w:pos="12824"/>
-          <w:tab w:val="left" w:pos="13740"/>
-          <w:tab w:val="left" w:pos="14656"/>
-        </w:tabs>
-        <w:rPr>
-          <w:rFonts w:ascii="Menlo" w:eastAsia="Times New Roman" w:hAnsi="Menlo" w:cs="Menlo"/>
-          <w:color w:val="000000"/>
-          <w:sz w:val="20"/>
-          <w:szCs w:val="20"/>
-          <w:lang w:val="en-US" w:eastAsia="ru-RU"/>
-        </w:rPr>
-      </w:pPr>
+          <w:tab w:val="clear" w:pos="708"/>
+          <w:tab w:val="left" w:pos="916" w:leader="none"/>
+          <w:tab w:val="left" w:pos="1832" w:leader="none"/>
+          <w:tab w:val="left" w:pos="2748" w:leader="none"/>
+          <w:tab w:val="left" w:pos="3664" w:leader="none"/>
+          <w:tab w:val="left" w:pos="4580" w:leader="none"/>
+          <w:tab w:val="left" w:pos="5496" w:leader="none"/>
+          <w:tab w:val="left" w:pos="6412" w:leader="none"/>
+          <w:tab w:val="left" w:pos="7328" w:leader="none"/>
+          <w:tab w:val="left" w:pos="8244" w:leader="none"/>
+          <w:tab w:val="left" w:pos="9160" w:leader="none"/>
+          <w:tab w:val="left" w:pos="10076" w:leader="none"/>
+          <w:tab w:val="left" w:pos="10992" w:leader="none"/>
+          <w:tab w:val="left" w:pos="11908" w:leader="none"/>
+          <w:tab w:val="left" w:pos="12824" w:leader="none"/>
+          <w:tab w:val="left" w:pos="13740" w:leader="none"/>
+          <w:tab w:val="left" w:pos="14656" w:leader="none"/>
+        </w:tabs>
+        <w:rPr>
+          <w:rFonts w:ascii="Menlo" w:hAnsi="Menlo" w:eastAsia="Times New Roman" w:cs="Menlo"/>
+          <w:color w:val="000000"/>
+          <w:sz w:val="20"/>
+          <w:szCs w:val="20"/>
+          <w:lang w:val="en-US" w:eastAsia="ru-RU"/>
+        </w:rPr>
+      </w:pPr>
+      <w:r>
+        <w:rPr>
+          <w:rFonts w:eastAsia="Times New Roman" w:cs="Menlo" w:ascii="Menlo" w:hAnsi="Menlo"/>
+          <w:color w:val="000000"/>
+          <w:sz w:val="20"/>
+          <w:szCs w:val="20"/>
+          <w:lang w:val="en-US" w:eastAsia="ru-RU"/>
+        </w:rPr>
+      </w:r>
     </w:p>
     <w:p>
       <w:pPr>
+        <w:pStyle w:val="Normal"/>
         <w:shd w:val="clear" w:color="auto" w:fill="FFFFFF"/>
         <w:tabs>
-          <w:tab w:val="left" w:pos="916"/>
-          <w:tab w:val="left" w:pos="1832"/>
-          <w:tab w:val="left" w:pos="2748"/>
-          <w:tab w:val="left" w:pos="3664"/>
-          <w:tab w:val="left" w:pos="4580"/>
-          <w:tab w:val="left" w:pos="5496"/>
-          <w:tab w:val="left" w:pos="6412"/>
-          <w:tab w:val="left" w:pos="7328"/>
-          <w:tab w:val="left" w:pos="8244"/>
-          <w:tab w:val="left" w:pos="9160"/>
-          <w:tab w:val="left" w:pos="10076"/>
-          <w:tab w:val="left" w:pos="10992"/>
-          <w:tab w:val="left" w:pos="11908"/>
-          <w:tab w:val="left" w:pos="12824"/>
-          <w:tab w:val="left" w:pos="13740"/>
-          <w:tab w:val="left" w:pos="14656"/>
-        </w:tabs>
-        <w:rPr>
-          <w:rFonts w:ascii="Menlo" w:eastAsia="Times New Roman" w:hAnsi="Menlo" w:cs="Menlo"/>
-          <w:color w:val="000000"/>
-          <w:sz w:val="20"/>
-          <w:szCs w:val="20"/>
-          <w:lang w:val="en-US" w:eastAsia="ru-RU"/>
-        </w:rPr>
-      </w:pPr>
+          <w:tab w:val="clear" w:pos="708"/>
+          <w:tab w:val="left" w:pos="916" w:leader="none"/>
+          <w:tab w:val="left" w:pos="1832" w:leader="none"/>
+          <w:tab w:val="left" w:pos="2748" w:leader="none"/>
+          <w:tab w:val="left" w:pos="3664" w:leader="none"/>
+          <w:tab w:val="left" w:pos="4580" w:leader="none"/>
+          <w:tab w:val="left" w:pos="5496" w:leader="none"/>
+          <w:tab w:val="left" w:pos="6412" w:leader="none"/>
+          <w:tab w:val="left" w:pos="7328" w:leader="none"/>
+          <w:tab w:val="left" w:pos="8244" w:leader="none"/>
+          <w:tab w:val="left" w:pos="9160" w:leader="none"/>
+          <w:tab w:val="left" w:pos="10076" w:leader="none"/>
+          <w:tab w:val="left" w:pos="10992" w:leader="none"/>
+          <w:tab w:val="left" w:pos="11908" w:leader="none"/>
+          <w:tab w:val="left" w:pos="12824" w:leader="none"/>
+          <w:tab w:val="left" w:pos="13740" w:leader="none"/>
+          <w:tab w:val="left" w:pos="14656" w:leader="none"/>
+        </w:tabs>
+        <w:rPr>
+          <w:rFonts w:ascii="Menlo" w:hAnsi="Menlo" w:eastAsia="Times New Roman" w:cs="Menlo"/>
+          <w:color w:val="000000"/>
+          <w:sz w:val="20"/>
+          <w:szCs w:val="20"/>
+          <w:lang w:val="en-US" w:eastAsia="ru-RU"/>
+        </w:rPr>
+      </w:pPr>
+      <w:r>
+        <w:rPr>
+          <w:rFonts w:eastAsia="Times New Roman" w:cs="Menlo" w:ascii="Menlo" w:hAnsi="Menlo"/>
+          <w:color w:val="000000"/>
+          <w:sz w:val="20"/>
+          <w:szCs w:val="20"/>
+          <w:lang w:val="en-US" w:eastAsia="ru-RU"/>
+        </w:rPr>
+      </w:r>
       <w:bookmarkStart w:id="0" w:name="_GoBack"/>
-      <w:bookmarkEnd w:id="0"/>
+      <w:bookmarkStart w:id="1" w:name="_GoBack"/>
+      <w:bookmarkEnd w:id="1"/>
     </w:p>
     <w:p>
       <w:pPr>
+        <w:pStyle w:val="Normal"/>
         <w:shd w:val="clear" w:color="auto" w:fill="FFFFFF"/>
         <w:tabs>
-          <w:tab w:val="left" w:pos="916"/>
-          <w:tab w:val="left" w:pos="1832"/>
-          <w:tab w:val="left" w:pos="2748"/>
-          <w:tab w:val="left" w:pos="3664"/>
-          <w:tab w:val="left" w:pos="4580"/>
-          <w:tab w:val="left" w:pos="5496"/>
-          <w:tab w:val="left" w:pos="6412"/>
-          <w:tab w:val="left" w:pos="7328"/>
-          <w:tab w:val="left" w:pos="8244"/>
-          <w:tab w:val="left" w:pos="9160"/>
-          <w:tab w:val="left" w:pos="10076"/>
-          <w:tab w:val="left" w:pos="10992"/>
-          <w:tab w:val="left" w:pos="11908"/>
-          <w:tab w:val="left" w:pos="12824"/>
-          <w:tab w:val="left" w:pos="13740"/>
-          <w:tab w:val="left" w:pos="14656"/>
-        </w:tabs>
-        <w:rPr>
-          <w:rFonts w:ascii="Menlo" w:eastAsia="Times New Roman" w:hAnsi="Menlo" w:cs="Menlo"/>
-          <w:color w:val="000000"/>
-          <w:sz w:val="20"/>
-          <w:szCs w:val="20"/>
-          <w:lang w:val="en-US" w:eastAsia="ru-RU"/>
-        </w:rPr>
-      </w:pPr>
+          <w:tab w:val="clear" w:pos="708"/>
+          <w:tab w:val="left" w:pos="916" w:leader="none"/>
+          <w:tab w:val="left" w:pos="1832" w:leader="none"/>
+          <w:tab w:val="left" w:pos="2748" w:leader="none"/>
+          <w:tab w:val="left" w:pos="3664" w:leader="none"/>
+          <w:tab w:val="left" w:pos="4580" w:leader="none"/>
+          <w:tab w:val="left" w:pos="5496" w:leader="none"/>
+          <w:tab w:val="left" w:pos="6412" w:leader="none"/>
+          <w:tab w:val="left" w:pos="7328" w:leader="none"/>
+          <w:tab w:val="left" w:pos="8244" w:leader="none"/>
+          <w:tab w:val="left" w:pos="9160" w:leader="none"/>
+          <w:tab w:val="left" w:pos="10076" w:leader="none"/>
+          <w:tab w:val="left" w:pos="10992" w:leader="none"/>
+          <w:tab w:val="left" w:pos="11908" w:leader="none"/>
+          <w:tab w:val="left" w:pos="12824" w:leader="none"/>
+          <w:tab w:val="left" w:pos="13740" w:leader="none"/>
+          <w:tab w:val="left" w:pos="14656" w:leader="none"/>
+        </w:tabs>
+        <w:rPr>
+          <w:rFonts w:ascii="Menlo" w:hAnsi="Menlo" w:eastAsia="Times New Roman" w:cs="Menlo"/>
+          <w:color w:val="000000"/>
+          <w:sz w:val="20"/>
+          <w:szCs w:val="20"/>
+          <w:lang w:val="en-US" w:eastAsia="ru-RU"/>
+        </w:rPr>
+      </w:pPr>
+      <w:r>
+        <w:rPr>
+          <w:rFonts w:eastAsia="Times New Roman" w:cs="Menlo" w:ascii="Menlo" w:hAnsi="Menlo"/>
+          <w:color w:val="000000"/>
+          <w:sz w:val="20"/>
+          <w:szCs w:val="20"/>
+          <w:lang w:val="en-US" w:eastAsia="ru-RU"/>
+        </w:rPr>
+      </w:r>
     </w:p>
     <w:p>
       <w:pPr>
-        <w:pStyle w:val="HTML"/>
+        <w:pStyle w:val="HTMLPreformatted"/>
         <w:shd w:val="clear" w:color="auto" w:fill="FFFFFF"/>
         <w:rPr>
           <w:rFonts w:ascii="Menlo" w:hAnsi="Menlo" w:cs="Menlo"/>
@@ -612,63 +1383,33 @@
       </w:pPr>
       <w:r>
         <w:rPr>
-          <w:rFonts w:ascii="Menlo" w:hAnsi="Menlo" w:cs="Menlo"/>
+          <w:rFonts w:cs="Menlo" w:ascii="Menlo" w:hAnsi="Menlo"/>
           <w:color w:val="000000"/>
           <w:lang w:val="en-US"/>
         </w:rPr>
         <w:t>&lt;html&gt;</w:t>
-      </w:r>
-      <w:r>
-        <w:rPr>
-          <w:rFonts w:ascii="Menlo" w:hAnsi="Menlo" w:cs="Menlo"/>
-          <w:color w:val="000000"/>
-          <w:lang w:val="en-US"/>
-        </w:rPr>
         <w:br/>
         <w:t xml:space="preserve">    &lt;head&gt;</w:t>
-      </w:r>
-      <w:r>
-        <w:rPr>
-          <w:rFonts w:ascii="Menlo" w:hAnsi="Menlo" w:cs="Menlo"/>
-          <w:color w:val="000000"/>
-          <w:lang w:val="en-US"/>
-        </w:rPr>
         <w:br/>
         <w:t xml:space="preserve">        &lt;style&gt;</w:t>
-      </w:r>
-      <w:r>
-        <w:rPr>
-          <w:rFonts w:ascii="Menlo" w:hAnsi="Menlo" w:cs="Menlo"/>
-          <w:color w:val="000000"/>
-          <w:lang w:val="en-US"/>
-        </w:rPr>
         <w:br/>
         <w:t xml:space="preserve">       </w:t>
       </w:r>
       <w:r>
         <w:rPr>
-          <w:rFonts w:ascii="Menlo" w:hAnsi="Menlo" w:cs="Menlo"/>
+          <w:rFonts w:cs="Menlo" w:ascii="Menlo" w:hAnsi="Menlo"/>
           <w:i/>
           <w:iCs/>
           <w:color w:val="808080"/>
           <w:lang w:val="en-US"/>
         </w:rPr>
         <w:t>#img1{</w:t>
-      </w:r>
-      <w:r>
-        <w:rPr>
-          <w:rFonts w:ascii="Menlo" w:hAnsi="Menlo" w:cs="Menlo"/>
-          <w:i/>
-          <w:iCs/>
-          <w:color w:val="808080"/>
-          <w:lang w:val="en-US"/>
-        </w:rPr>
         <w:br/>
         <w:t xml:space="preserve">       </w:t>
       </w:r>
       <w:r>
         <w:rPr>
-          <w:rFonts w:ascii="Menlo" w:hAnsi="Menlo" w:cs="Menlo"/>
+          <w:rFonts w:cs="Menlo" w:ascii="Menlo" w:hAnsi="Menlo"/>
           <w:color w:val="000000"/>
           <w:lang w:val="en-US"/>
         </w:rPr>
@@ -676,7 +1417,7 @@
       </w:r>
       <w:r>
         <w:rPr>
-          <w:rFonts w:ascii="Menlo" w:hAnsi="Menlo" w:cs="Menlo"/>
+          <w:rFonts w:cs="Menlo" w:ascii="Menlo" w:hAnsi="Menlo"/>
           <w:color w:val="0000FF"/>
           <w:lang w:val="en-US"/>
         </w:rPr>
@@ -684,24 +1425,17 @@
       </w:r>
       <w:r>
         <w:rPr>
-          <w:rFonts w:ascii="Menlo" w:hAnsi="Menlo" w:cs="Menlo"/>
+          <w:rFonts w:cs="Menlo" w:ascii="Menlo" w:hAnsi="Menlo"/>
           <w:color w:val="000000"/>
           <w:lang w:val="en-US"/>
         </w:rPr>
         <w:t>px;</w:t>
-      </w:r>
-      <w:r>
-        <w:rPr>
-          <w:rFonts w:ascii="Menlo" w:hAnsi="Menlo" w:cs="Menlo"/>
-          <w:color w:val="000000"/>
-          <w:lang w:val="en-US"/>
-        </w:rPr>
         <w:br/>
         <w:t xml:space="preserve">       height: </w:t>
       </w:r>
       <w:r>
         <w:rPr>
-          <w:rFonts w:ascii="Menlo" w:hAnsi="Menlo" w:cs="Menlo"/>
+          <w:rFonts w:cs="Menlo" w:ascii="Menlo" w:hAnsi="Menlo"/>
           <w:color w:val="0000FF"/>
           <w:lang w:val="en-US"/>
         </w:rPr>
@@ -709,24 +1443,17 @@
       </w:r>
       <w:r>
         <w:rPr>
-          <w:rFonts w:ascii="Menlo" w:hAnsi="Menlo" w:cs="Menlo"/>
+          <w:rFonts w:cs="Menlo" w:ascii="Menlo" w:hAnsi="Menlo"/>
           <w:color w:val="000000"/>
           <w:lang w:val="en-US"/>
         </w:rPr>
         <w:t>px;</w:t>
-      </w:r>
-      <w:r>
-        <w:rPr>
-          <w:rFonts w:ascii="Menlo" w:hAnsi="Menlo" w:cs="Menlo"/>
-          <w:color w:val="000000"/>
-          <w:lang w:val="en-US"/>
-        </w:rPr>
         <w:br/>
         <w:t xml:space="preserve">       border: </w:t>
       </w:r>
       <w:r>
         <w:rPr>
-          <w:rFonts w:ascii="Menlo" w:hAnsi="Menlo" w:cs="Menlo"/>
+          <w:rFonts w:cs="Menlo" w:ascii="Menlo" w:hAnsi="Menlo"/>
           <w:color w:val="0000FF"/>
           <w:lang w:val="en-US"/>
         </w:rPr>
@@ -734,50 +1461,22 @@
       </w:r>
       <w:r>
         <w:rPr>
-          <w:rFonts w:ascii="Menlo" w:hAnsi="Menlo" w:cs="Menlo"/>
+          <w:rFonts w:cs="Menlo" w:ascii="Menlo" w:hAnsi="Menlo"/>
           <w:color w:val="000000"/>
           <w:lang w:val="en-US"/>
         </w:rPr>
         <w:t>px solid red;</w:t>
-      </w:r>
-      <w:r>
-        <w:rPr>
-          <w:rFonts w:ascii="Menlo" w:hAnsi="Menlo" w:cs="Menlo"/>
-          <w:color w:val="000000"/>
-          <w:lang w:val="en-US"/>
-        </w:rPr>
         <w:br/>
         <w:t xml:space="preserve">       }</w:t>
-      </w:r>
-      <w:r>
-        <w:rPr>
-          <w:rFonts w:ascii="Menlo" w:hAnsi="Menlo" w:cs="Menlo"/>
-          <w:color w:val="000000"/>
-          <w:lang w:val="en-US"/>
-        </w:rPr>
-        <w:br/>
-      </w:r>
-      <w:r>
-        <w:rPr>
-          <w:rFonts w:ascii="Menlo" w:hAnsi="Menlo" w:cs="Menlo"/>
-          <w:color w:val="000000"/>
-          <w:lang w:val="en-US"/>
-        </w:rPr>
+        <w:br/>
         <w:br/>
         <w:t xml:space="preserve">        img.post{</w:t>
-      </w:r>
-      <w:r>
-        <w:rPr>
-          <w:rFonts w:ascii="Menlo" w:hAnsi="Menlo" w:cs="Menlo"/>
-          <w:color w:val="000000"/>
-          <w:lang w:val="en-US"/>
-        </w:rPr>
         <w:br/>
         <w:t xml:space="preserve">            max-width: </w:t>
       </w:r>
       <w:r>
         <w:rPr>
-          <w:rFonts w:ascii="Menlo" w:hAnsi="Menlo" w:cs="Menlo"/>
+          <w:rFonts w:cs="Menlo" w:ascii="Menlo" w:hAnsi="Menlo"/>
           <w:color w:val="0000FF"/>
           <w:lang w:val="en-US"/>
         </w:rPr>
@@ -785,77 +1484,28 @@
       </w:r>
       <w:r>
         <w:rPr>
-          <w:rFonts w:ascii="Menlo" w:hAnsi="Menlo" w:cs="Menlo"/>
+          <w:rFonts w:cs="Menlo" w:ascii="Menlo" w:hAnsi="Menlo"/>
           <w:color w:val="000000"/>
           <w:lang w:val="en-US"/>
         </w:rPr>
         <w:t>%;</w:t>
-      </w:r>
-      <w:r>
-        <w:rPr>
-          <w:rFonts w:ascii="Menlo" w:hAnsi="Menlo" w:cs="Menlo"/>
-          <w:color w:val="000000"/>
-          <w:lang w:val="en-US"/>
-        </w:rPr>
         <w:br/>
         <w:t xml:space="preserve">            height: auto;</w:t>
-      </w:r>
-      <w:r>
-        <w:rPr>
-          <w:rFonts w:ascii="Menlo" w:hAnsi="Menlo" w:cs="Menlo"/>
-          <w:color w:val="000000"/>
-          <w:lang w:val="en-US"/>
-        </w:rPr>
         <w:br/>
         <w:t xml:space="preserve">            display: block;</w:t>
-      </w:r>
-      <w:r>
-        <w:rPr>
-          <w:rFonts w:ascii="Menlo" w:hAnsi="Menlo" w:cs="Menlo"/>
-          <w:color w:val="000000"/>
-          <w:lang w:val="en-US"/>
-        </w:rPr>
         <w:br/>
         <w:t xml:space="preserve">        }</w:t>
-      </w:r>
-      <w:r>
-        <w:rPr>
-          <w:rFonts w:ascii="Menlo" w:hAnsi="Menlo" w:cs="Menlo"/>
-          <w:color w:val="000000"/>
-          <w:lang w:val="en-US"/>
-        </w:rPr>
         <w:br/>
         <w:t xml:space="preserve">        &lt;/style&gt;</w:t>
-      </w:r>
-      <w:r>
-        <w:rPr>
-          <w:rFonts w:ascii="Menlo" w:hAnsi="Menlo" w:cs="Menlo"/>
-          <w:color w:val="000000"/>
-          <w:lang w:val="en-US"/>
-        </w:rPr>
         <w:br/>
         <w:t xml:space="preserve">    &lt;/head&gt;</w:t>
-      </w:r>
-      <w:r>
-        <w:rPr>
-          <w:rFonts w:ascii="Menlo" w:hAnsi="Menlo" w:cs="Menlo"/>
-          <w:color w:val="000000"/>
-          <w:lang w:val="en-US"/>
-        </w:rPr>
-        <w:br/>
-      </w:r>
-      <w:r>
-        <w:rPr>
-          <w:rFonts w:ascii="Menlo" w:hAnsi="Menlo" w:cs="Menlo"/>
-          <w:color w:val="000000"/>
-          <w:lang w:val="en-US"/>
-        </w:rPr>
+        <w:br/>
         <w:br/>
         <w:t>&lt;div id=</w:t>
       </w:r>
       <w:r>
         <w:rPr>
-          <w:rFonts w:ascii="Menlo" w:hAnsi="Menlo" w:cs="Menlo"/>
+          <w:rFonts w:cs="Menlo" w:ascii="Menlo" w:hAnsi="Menlo"/>
           <w:b/>
           <w:bCs/>
           <w:color w:val="008080"/>
@@ -865,24 +1515,17 @@
       </w:r>
       <w:r>
         <w:rPr>
-          <w:rFonts w:ascii="Menlo" w:hAnsi="Menlo" w:cs="Menlo"/>
+          <w:rFonts w:cs="Menlo" w:ascii="Menlo" w:hAnsi="Menlo"/>
           <w:color w:val="000000"/>
           <w:lang w:val="en-US"/>
         </w:rPr>
         <w:t>&gt;</w:t>
-      </w:r>
-      <w:r>
-        <w:rPr>
-          <w:rFonts w:ascii="Menlo" w:hAnsi="Menlo" w:cs="Menlo"/>
-          <w:color w:val="000000"/>
-          <w:lang w:val="en-US"/>
-        </w:rPr>
         <w:br/>
         <w:t xml:space="preserve"> &lt;img </w:t>
       </w:r>
       <w:r>
         <w:rPr>
-          <w:rFonts w:ascii="Menlo" w:hAnsi="Menlo" w:cs="Menlo"/>
+          <w:rFonts w:cs="Menlo" w:ascii="Menlo" w:hAnsi="Menlo"/>
           <w:b/>
           <w:bCs/>
           <w:color w:val="000080"/>
@@ -892,7 +1535,7 @@
       </w:r>
       <w:r>
         <w:rPr>
-          <w:rFonts w:ascii="Menlo" w:hAnsi="Menlo" w:cs="Menlo"/>
+          <w:rFonts w:cs="Menlo" w:ascii="Menlo" w:hAnsi="Menlo"/>
           <w:color w:val="000000"/>
           <w:lang w:val="en-US"/>
         </w:rPr>
@@ -900,7 +1543,7 @@
       </w:r>
       <w:r>
         <w:rPr>
-          <w:rFonts w:ascii="Menlo" w:hAnsi="Menlo" w:cs="Menlo"/>
+          <w:rFonts w:cs="Menlo" w:ascii="Menlo" w:hAnsi="Menlo"/>
           <w:b/>
           <w:bCs/>
           <w:color w:val="008080"/>
@@ -910,7 +1553,7 @@
       </w:r>
       <w:r>
         <w:rPr>
-          <w:rFonts w:ascii="Menlo" w:hAnsi="Menlo" w:cs="Menlo"/>
+          <w:rFonts w:cs="Menlo" w:ascii="Menlo" w:hAnsi="Menlo"/>
           <w:color w:val="000000"/>
           <w:lang w:val="en-US"/>
         </w:rPr>
@@ -918,7 +1561,7 @@
       </w:r>
       <w:r>
         <w:rPr>
-          <w:rFonts w:ascii="Menlo" w:hAnsi="Menlo" w:cs="Menlo"/>
+          <w:rFonts w:cs="Menlo" w:ascii="Menlo" w:hAnsi="Menlo"/>
           <w:b/>
           <w:bCs/>
           <w:color w:val="008080"/>
@@ -928,41 +1571,20 @@
       </w:r>
       <w:r>
         <w:rPr>
-          <w:rFonts w:ascii="Menlo" w:hAnsi="Menlo" w:cs="Menlo"/>
+          <w:rFonts w:cs="Menlo" w:ascii="Menlo" w:hAnsi="Menlo"/>
           <w:color w:val="000000"/>
           <w:lang w:val="en-US"/>
         </w:rPr>
         <w:t>&gt;</w:t>
-      </w:r>
-      <w:r>
-        <w:rPr>
-          <w:rFonts w:ascii="Menlo" w:hAnsi="Menlo" w:cs="Menlo"/>
-          <w:color w:val="000000"/>
-          <w:lang w:val="en-US"/>
-        </w:rPr>
         <w:br/>
         <w:t>&lt;/div&gt;</w:t>
-      </w:r>
-      <w:r>
-        <w:rPr>
-          <w:rFonts w:ascii="Menlo" w:hAnsi="Menlo" w:cs="Menlo"/>
-          <w:color w:val="000000"/>
-          <w:lang w:val="en-US"/>
-        </w:rPr>
-        <w:br/>
-      </w:r>
-      <w:r>
-        <w:rPr>
-          <w:rFonts w:ascii="Menlo" w:hAnsi="Menlo" w:cs="Menlo"/>
-          <w:color w:val="000000"/>
-          <w:lang w:val="en-US"/>
-        </w:rPr>
+        <w:br/>
         <w:br/>
         <w:t>&lt;div id=</w:t>
       </w:r>
       <w:r>
         <w:rPr>
-          <w:rFonts w:ascii="Menlo" w:hAnsi="Menlo" w:cs="Menlo"/>
+          <w:rFonts w:cs="Menlo" w:ascii="Menlo" w:hAnsi="Menlo"/>
           <w:b/>
           <w:bCs/>
           <w:color w:val="008080"/>
@@ -972,24 +1594,17 @@
       </w:r>
       <w:r>
         <w:rPr>
-          <w:rFonts w:ascii="Menlo" w:hAnsi="Menlo" w:cs="Menlo"/>
+          <w:rFonts w:cs="Menlo" w:ascii="Menlo" w:hAnsi="Menlo"/>
           <w:color w:val="000000"/>
           <w:lang w:val="en-US"/>
         </w:rPr>
         <w:t>&gt;</w:t>
-      </w:r>
-      <w:r>
-        <w:rPr>
-          <w:rFonts w:ascii="Menlo" w:hAnsi="Menlo" w:cs="Menlo"/>
-          <w:color w:val="000000"/>
-          <w:lang w:val="en-US"/>
-        </w:rPr>
         <w:br/>
         <w:t xml:space="preserve"> &lt;img src=</w:t>
       </w:r>
       <w:r>
         <w:rPr>
-          <w:rFonts w:ascii="Menlo" w:hAnsi="Menlo" w:cs="Menlo"/>
+          <w:rFonts w:cs="Menlo" w:ascii="Menlo" w:hAnsi="Menlo"/>
           <w:b/>
           <w:bCs/>
           <w:color w:val="008080"/>
@@ -999,68 +1614,24 @@
       </w:r>
       <w:r>
         <w:rPr>
-          <w:rFonts w:ascii="Menlo" w:hAnsi="Menlo" w:cs="Menlo"/>
+          <w:rFonts w:cs="Menlo" w:ascii="Menlo" w:hAnsi="Menlo"/>
           <w:color w:val="000000"/>
           <w:lang w:val="en-US"/>
         </w:rPr>
         <w:t>&gt;</w:t>
-      </w:r>
-      <w:r>
-        <w:rPr>
-          <w:rFonts w:ascii="Menlo" w:hAnsi="Menlo" w:cs="Menlo"/>
-          <w:color w:val="000000"/>
-          <w:lang w:val="en-US"/>
-        </w:rPr>
         <w:br/>
         <w:t>&lt;/div&gt;</w:t>
-      </w:r>
-      <w:r>
-        <w:rPr>
-          <w:rFonts w:ascii="Menlo" w:hAnsi="Menlo" w:cs="Menlo"/>
-          <w:color w:val="000000"/>
-          <w:lang w:val="en-US"/>
-        </w:rPr>
-        <w:br/>
-      </w:r>
-      <w:r>
-        <w:rPr>
-          <w:rFonts w:ascii="Menlo" w:hAnsi="Menlo" w:cs="Menlo"/>
-          <w:color w:val="000000"/>
-          <w:lang w:val="en-US"/>
-        </w:rPr>
+        <w:br/>
         <w:br/>
         <w:t>styles.css</w:t>
-      </w:r>
-      <w:r>
-        <w:rPr>
-          <w:rFonts w:ascii="Menlo" w:hAnsi="Menlo" w:cs="Menlo"/>
-          <w:color w:val="000000"/>
-          <w:lang w:val="en-US"/>
-        </w:rPr>
-        <w:br/>
-      </w:r>
-      <w:proofErr w:type="gramStart"/>
-      <w:r>
-        <w:rPr>
-          <w:rFonts w:ascii="Menlo" w:hAnsi="Menlo" w:cs="Menlo"/>
-          <w:color w:val="000000"/>
-          <w:lang w:val="en-US"/>
-        </w:rPr>
+        <w:br/>
         <w:t>img.post{</w:t>
-      </w:r>
-      <w:proofErr w:type="gramEnd"/>
-      <w:r>
-        <w:rPr>
-          <w:rFonts w:ascii="Menlo" w:hAnsi="Menlo" w:cs="Menlo"/>
-          <w:color w:val="000000"/>
-          <w:lang w:val="en-US"/>
-        </w:rPr>
         <w:br/>
         <w:t xml:space="preserve">    max-width: </w:t>
       </w:r>
       <w:r>
         <w:rPr>
-          <w:rFonts w:ascii="Menlo" w:hAnsi="Menlo" w:cs="Menlo"/>
+          <w:rFonts w:cs="Menlo" w:ascii="Menlo" w:hAnsi="Menlo"/>
           <w:color w:val="0000FF"/>
           <w:lang w:val="en-US"/>
         </w:rPr>
@@ -1068,67 +1639,25 @@
       </w:r>
       <w:r>
         <w:rPr>
-          <w:rFonts w:ascii="Menlo" w:hAnsi="Menlo" w:cs="Menlo"/>
+          <w:rFonts w:cs="Menlo" w:ascii="Menlo" w:hAnsi="Menlo"/>
           <w:color w:val="000000"/>
           <w:lang w:val="en-US"/>
         </w:rPr>
         <w:t>%;</w:t>
-      </w:r>
-      <w:r>
-        <w:rPr>
-          <w:rFonts w:ascii="Menlo" w:hAnsi="Menlo" w:cs="Menlo"/>
-          <w:color w:val="000000"/>
-          <w:lang w:val="en-US"/>
-        </w:rPr>
         <w:br/>
         <w:t xml:space="preserve">    height: auto;</w:t>
-      </w:r>
-      <w:r>
-        <w:rPr>
-          <w:rFonts w:ascii="Menlo" w:hAnsi="Menlo" w:cs="Menlo"/>
-          <w:color w:val="000000"/>
-          <w:lang w:val="en-US"/>
-        </w:rPr>
         <w:br/>
         <w:t xml:space="preserve">    display: block;</w:t>
-      </w:r>
-      <w:r>
-        <w:rPr>
-          <w:rFonts w:ascii="Menlo" w:hAnsi="Menlo" w:cs="Menlo"/>
-          <w:color w:val="000000"/>
-          <w:lang w:val="en-US"/>
-        </w:rPr>
         <w:br/>
         <w:t>}</w:t>
-      </w:r>
-      <w:r>
-        <w:rPr>
-          <w:rFonts w:ascii="Menlo" w:hAnsi="Menlo" w:cs="Menlo"/>
-          <w:color w:val="000000"/>
-          <w:lang w:val="en-US"/>
-        </w:rPr>
-        <w:br/>
-      </w:r>
-      <w:r>
-        <w:rPr>
-          <w:rFonts w:ascii="Menlo" w:hAnsi="Menlo" w:cs="Menlo"/>
-          <w:color w:val="000000"/>
-          <w:lang w:val="en-US"/>
-        </w:rPr>
+        <w:br/>
         <w:br/>
         <w:t>models.py</w:t>
-      </w:r>
-      <w:r>
-        <w:rPr>
-          <w:rFonts w:ascii="Menlo" w:hAnsi="Menlo" w:cs="Menlo"/>
-          <w:color w:val="000000"/>
-          <w:lang w:val="en-US"/>
-        </w:rPr>
-        <w:br/>
-      </w:r>
-      <w:r>
-        <w:rPr>
-          <w:rFonts w:ascii="Menlo" w:hAnsi="Menlo" w:cs="Menlo"/>
+        <w:br/>
+      </w:r>
+      <w:r>
+        <w:rPr>
+          <w:rFonts w:cs="Menlo" w:ascii="Menlo" w:hAnsi="Menlo"/>
           <w:b/>
           <w:bCs/>
           <w:color w:val="008080"/>
@@ -1138,7 +1667,7 @@
       </w:r>
       <w:r>
         <w:rPr>
-          <w:rFonts w:ascii="Menlo" w:hAnsi="Menlo" w:cs="Menlo"/>
+          <w:rFonts w:cs="Menlo" w:ascii="Menlo" w:hAnsi="Menlo"/>
           <w:b/>
           <w:bCs/>
           <w:color w:val="000080"/>
@@ -1148,7 +1677,7 @@
       </w:r>
       <w:r>
         <w:rPr>
-          <w:rFonts w:ascii="Menlo" w:hAnsi="Menlo" w:cs="Menlo"/>
+          <w:rFonts w:cs="Menlo" w:ascii="Menlo" w:hAnsi="Menlo"/>
           <w:color w:val="000000"/>
           <w:lang w:val="en-US"/>
         </w:rPr>
@@ -1156,7 +1685,7 @@
       </w:r>
       <w:r>
         <w:rPr>
-          <w:rFonts w:ascii="Menlo" w:hAnsi="Menlo" w:cs="Menlo"/>
+          <w:rFonts w:cs="Menlo" w:ascii="Menlo" w:hAnsi="Menlo"/>
           <w:b/>
           <w:bCs/>
           <w:color w:val="000080"/>
@@ -1166,7 +1695,7 @@
       </w:r>
       <w:r>
         <w:rPr>
-          <w:rFonts w:ascii="Menlo" w:hAnsi="Menlo" w:cs="Menlo"/>
+          <w:rFonts w:cs="Menlo" w:ascii="Menlo" w:hAnsi="Menlo"/>
           <w:b/>
           <w:bCs/>
           <w:color w:val="008080"/>
@@ -1177,75 +1706,504 @@
     </w:p>
     <w:p>
       <w:pPr>
+        <w:pStyle w:val="Normal"/>
         <w:shd w:val="clear" w:color="auto" w:fill="FFFFFF"/>
         <w:tabs>
-          <w:tab w:val="left" w:pos="916"/>
-          <w:tab w:val="left" w:pos="1832"/>
-          <w:tab w:val="left" w:pos="2748"/>
-          <w:tab w:val="left" w:pos="3664"/>
-          <w:tab w:val="left" w:pos="4580"/>
-          <w:tab w:val="left" w:pos="5496"/>
-          <w:tab w:val="left" w:pos="6412"/>
-          <w:tab w:val="left" w:pos="7328"/>
-          <w:tab w:val="left" w:pos="8244"/>
-          <w:tab w:val="left" w:pos="9160"/>
-          <w:tab w:val="left" w:pos="10076"/>
-          <w:tab w:val="left" w:pos="10992"/>
-          <w:tab w:val="left" w:pos="11908"/>
-          <w:tab w:val="left" w:pos="12824"/>
-          <w:tab w:val="left" w:pos="13740"/>
-          <w:tab w:val="left" w:pos="14656"/>
-        </w:tabs>
-        <w:rPr>
-          <w:rFonts w:ascii="Menlo" w:eastAsia="Times New Roman" w:hAnsi="Menlo" w:cs="Menlo"/>
-          <w:color w:val="000000"/>
-          <w:sz w:val="20"/>
-          <w:szCs w:val="20"/>
-          <w:lang w:val="en-US" w:eastAsia="ru-RU"/>
-        </w:rPr>
-      </w:pPr>
+          <w:tab w:val="clear" w:pos="708"/>
+          <w:tab w:val="left" w:pos="916" w:leader="none"/>
+          <w:tab w:val="left" w:pos="1832" w:leader="none"/>
+          <w:tab w:val="left" w:pos="2748" w:leader="none"/>
+          <w:tab w:val="left" w:pos="3664" w:leader="none"/>
+          <w:tab w:val="left" w:pos="4580" w:leader="none"/>
+          <w:tab w:val="left" w:pos="5496" w:leader="none"/>
+          <w:tab w:val="left" w:pos="6412" w:leader="none"/>
+          <w:tab w:val="left" w:pos="7328" w:leader="none"/>
+          <w:tab w:val="left" w:pos="8244" w:leader="none"/>
+          <w:tab w:val="left" w:pos="9160" w:leader="none"/>
+          <w:tab w:val="left" w:pos="10076" w:leader="none"/>
+          <w:tab w:val="left" w:pos="10992" w:leader="none"/>
+          <w:tab w:val="left" w:pos="11908" w:leader="none"/>
+          <w:tab w:val="left" w:pos="12824" w:leader="none"/>
+          <w:tab w:val="left" w:pos="13740" w:leader="none"/>
+          <w:tab w:val="left" w:pos="14656" w:leader="none"/>
+        </w:tabs>
+        <w:rPr>
+          <w:rFonts w:ascii="Menlo" w:hAnsi="Menlo" w:eastAsia="Times New Roman" w:cs="Menlo"/>
+          <w:color w:val="000000"/>
+          <w:sz w:val="20"/>
+          <w:szCs w:val="20"/>
+          <w:lang w:val="en-US" w:eastAsia="ru-RU"/>
+        </w:rPr>
+      </w:pPr>
+      <w:r>
+        <w:rPr>
+          <w:rFonts w:eastAsia="Times New Roman" w:cs="Menlo" w:ascii="Menlo" w:hAnsi="Menlo"/>
+          <w:color w:val="000000"/>
+          <w:sz w:val="20"/>
+          <w:szCs w:val="20"/>
+          <w:lang w:val="en-US" w:eastAsia="ru-RU"/>
+        </w:rPr>
+      </w:r>
     </w:p>
     <w:p>
       <w:pPr>
-        <w:rPr>
-          <w:lang w:val="en-US"/>
-        </w:rPr>
-      </w:pPr>
+        <w:pStyle w:val="Normal"/>
+        <w:rPr>
+          <w:lang w:val="en-US"/>
+        </w:rPr>
+      </w:pPr>
+      <w:r>
+        <w:rPr/>
+      </w:r>
     </w:p>
     <w:sectPr>
-      <w:pgSz w:w="11900" w:h="16840"/>
-      <w:pgMar w:top="1134" w:right="850" w:bottom="1134" w:left="1701" w:header="708" w:footer="708" w:gutter="0"/>
-      <w:cols w:space="708"/>
-      <w:docGrid w:linePitch="360"/>
+      <w:type w:val="nextPage"/>
+      <w:pgSz w:w="11906" w:h="16838"/>
+      <w:pgMar w:left="1701" w:right="850" w:header="0" w:top="1134" w:footer="0" w:bottom="1134" w:gutter="0"/>
+      <w:pgNumType w:fmt="decimal"/>
+      <w:formProt w:val="false"/>
+      <w:textDirection w:val="lrTb"/>
+      <w:docGrid w:type="default" w:linePitch="360" w:charSpace="0"/>
     </w:sectPr>
   </w:body>
 </w:document>
 </file>
 
+<file path=word/numbering.xml><?xml version="1.0" encoding="utf-8"?>
+<w:numbering xmlns:w="http://schemas.openxmlformats.org/wordprocessingml/2006/main" xmlns:o="urn:schemas-microsoft-com:office:office" xmlns:r="http://schemas.openxmlformats.org/officeDocument/2006/relationships" xmlns:v="urn:schemas-microsoft-com:vml">
+  <w:abstractNum w:abstractNumId="1">
+    <w:lvl w:ilvl="0">
+      <w:start w:val="1"/>
+      <w:numFmt w:val="bullet"/>
+      <w:lvlText w:val=""/>
+      <w:lvlJc w:val="left"/>
+      <w:pPr>
+        <w:tabs>
+          <w:tab w:val="num" w:pos="720"/>
+        </w:tabs>
+        <w:ind w:left="720" w:hanging="360"/>
+      </w:pPr>
+      <w:rPr>
+        <w:rFonts w:ascii="Symbol" w:hAnsi="Symbol" w:cs="Symbol" w:hint="default"/>
+      </w:rPr>
+    </w:lvl>
+    <w:lvl w:ilvl="1">
+      <w:start w:val="1"/>
+      <w:numFmt w:val="bullet"/>
+      <w:lvlText w:val=""/>
+      <w:lvlJc w:val="left"/>
+      <w:pPr>
+        <w:tabs>
+          <w:tab w:val="num" w:pos="1080"/>
+        </w:tabs>
+        <w:ind w:left="1080" w:hanging="360"/>
+      </w:pPr>
+      <w:rPr>
+        <w:rFonts w:ascii="Symbol" w:hAnsi="Symbol" w:cs="Symbol" w:hint="default"/>
+      </w:rPr>
+    </w:lvl>
+    <w:lvl w:ilvl="2">
+      <w:start w:val="1"/>
+      <w:numFmt w:val="bullet"/>
+      <w:lvlText w:val=""/>
+      <w:lvlJc w:val="left"/>
+      <w:pPr>
+        <w:tabs>
+          <w:tab w:val="num" w:pos="1440"/>
+        </w:tabs>
+        <w:ind w:left="1440" w:hanging="360"/>
+      </w:pPr>
+      <w:rPr>
+        <w:rFonts w:ascii="Symbol" w:hAnsi="Symbol" w:cs="Symbol" w:hint="default"/>
+      </w:rPr>
+    </w:lvl>
+    <w:lvl w:ilvl="3">
+      <w:start w:val="1"/>
+      <w:numFmt w:val="bullet"/>
+      <w:lvlText w:val=""/>
+      <w:lvlJc w:val="left"/>
+      <w:pPr>
+        <w:tabs>
+          <w:tab w:val="num" w:pos="1800"/>
+        </w:tabs>
+        <w:ind w:left="1800" w:hanging="360"/>
+      </w:pPr>
+      <w:rPr>
+        <w:rFonts w:ascii="Symbol" w:hAnsi="Symbol" w:cs="Symbol" w:hint="default"/>
+      </w:rPr>
+    </w:lvl>
+    <w:lvl w:ilvl="4">
+      <w:start w:val="1"/>
+      <w:numFmt w:val="bullet"/>
+      <w:lvlText w:val=""/>
+      <w:lvlJc w:val="left"/>
+      <w:pPr>
+        <w:tabs>
+          <w:tab w:val="num" w:pos="2160"/>
+        </w:tabs>
+        <w:ind w:left="2160" w:hanging="360"/>
+      </w:pPr>
+      <w:rPr>
+        <w:rFonts w:ascii="Symbol" w:hAnsi="Symbol" w:cs="Symbol" w:hint="default"/>
+      </w:rPr>
+    </w:lvl>
+    <w:lvl w:ilvl="5">
+      <w:start w:val="1"/>
+      <w:numFmt w:val="bullet"/>
+      <w:lvlText w:val=""/>
+      <w:lvlJc w:val="left"/>
+      <w:pPr>
+        <w:tabs>
+          <w:tab w:val="num" w:pos="2520"/>
+        </w:tabs>
+        <w:ind w:left="2520" w:hanging="360"/>
+      </w:pPr>
+      <w:rPr>
+        <w:rFonts w:ascii="Symbol" w:hAnsi="Symbol" w:cs="Symbol" w:hint="default"/>
+      </w:rPr>
+    </w:lvl>
+    <w:lvl w:ilvl="6">
+      <w:start w:val="1"/>
+      <w:numFmt w:val="bullet"/>
+      <w:lvlText w:val=""/>
+      <w:lvlJc w:val="left"/>
+      <w:pPr>
+        <w:tabs>
+          <w:tab w:val="num" w:pos="2880"/>
+        </w:tabs>
+        <w:ind w:left="2880" w:hanging="360"/>
+      </w:pPr>
+      <w:rPr>
+        <w:rFonts w:ascii="Symbol" w:hAnsi="Symbol" w:cs="Symbol" w:hint="default"/>
+      </w:rPr>
+    </w:lvl>
+    <w:lvl w:ilvl="7">
+      <w:start w:val="1"/>
+      <w:numFmt w:val="bullet"/>
+      <w:lvlText w:val=""/>
+      <w:lvlJc w:val="left"/>
+      <w:pPr>
+        <w:tabs>
+          <w:tab w:val="num" w:pos="3240"/>
+        </w:tabs>
+        <w:ind w:left="3240" w:hanging="360"/>
+      </w:pPr>
+      <w:rPr>
+        <w:rFonts w:ascii="Symbol" w:hAnsi="Symbol" w:cs="Symbol" w:hint="default"/>
+      </w:rPr>
+    </w:lvl>
+    <w:lvl w:ilvl="8">
+      <w:start w:val="1"/>
+      <w:numFmt w:val="bullet"/>
+      <w:lvlText w:val=""/>
+      <w:lvlJc w:val="left"/>
+      <w:pPr>
+        <w:tabs>
+          <w:tab w:val="num" w:pos="3600"/>
+        </w:tabs>
+        <w:ind w:left="3600" w:hanging="360"/>
+      </w:pPr>
+      <w:rPr>
+        <w:rFonts w:ascii="Symbol" w:hAnsi="Symbol" w:cs="Symbol" w:hint="default"/>
+      </w:rPr>
+    </w:lvl>
+  </w:abstractNum>
+  <w:abstractNum w:abstractNumId="2">
+    <w:lvl w:ilvl="0">
+      <w:start w:val="1"/>
+      <w:numFmt w:val="bullet"/>
+      <w:lvlText w:val=""/>
+      <w:lvlJc w:val="left"/>
+      <w:pPr>
+        <w:tabs>
+          <w:tab w:val="num" w:pos="720"/>
+        </w:tabs>
+        <w:ind w:left="720" w:hanging="360"/>
+      </w:pPr>
+      <w:rPr>
+        <w:rFonts w:ascii="Symbol" w:hAnsi="Symbol" w:cs="Symbol" w:hint="default"/>
+      </w:rPr>
+    </w:lvl>
+    <w:lvl w:ilvl="1">
+      <w:start w:val="1"/>
+      <w:numFmt w:val="bullet"/>
+      <w:lvlText w:val="◦"/>
+      <w:lvlJc w:val="left"/>
+      <w:pPr>
+        <w:tabs>
+          <w:tab w:val="num" w:pos="1080"/>
+        </w:tabs>
+        <w:ind w:left="1080" w:hanging="360"/>
+      </w:pPr>
+      <w:rPr>
+        <w:rFonts w:ascii="OpenSymbol" w:hAnsi="OpenSymbol" w:cs="OpenSymbol" w:hint="default"/>
+      </w:rPr>
+    </w:lvl>
+    <w:lvl w:ilvl="2">
+      <w:start w:val="1"/>
+      <w:numFmt w:val="bullet"/>
+      <w:lvlText w:val="▪"/>
+      <w:lvlJc w:val="left"/>
+      <w:pPr>
+        <w:tabs>
+          <w:tab w:val="num" w:pos="1440"/>
+        </w:tabs>
+        <w:ind w:left="1440" w:hanging="360"/>
+      </w:pPr>
+      <w:rPr>
+        <w:rFonts w:ascii="OpenSymbol" w:hAnsi="OpenSymbol" w:cs="OpenSymbol" w:hint="default"/>
+      </w:rPr>
+    </w:lvl>
+    <w:lvl w:ilvl="3">
+      <w:start w:val="1"/>
+      <w:numFmt w:val="bullet"/>
+      <w:lvlText w:val=""/>
+      <w:lvlJc w:val="left"/>
+      <w:pPr>
+        <w:tabs>
+          <w:tab w:val="num" w:pos="1800"/>
+        </w:tabs>
+        <w:ind w:left="1800" w:hanging="360"/>
+      </w:pPr>
+      <w:rPr>
+        <w:rFonts w:ascii="Symbol" w:hAnsi="Symbol" w:cs="Symbol" w:hint="default"/>
+      </w:rPr>
+    </w:lvl>
+    <w:lvl w:ilvl="4">
+      <w:start w:val="1"/>
+      <w:numFmt w:val="bullet"/>
+      <w:lvlText w:val="◦"/>
+      <w:lvlJc w:val="left"/>
+      <w:pPr>
+        <w:tabs>
+          <w:tab w:val="num" w:pos="2160"/>
+        </w:tabs>
+        <w:ind w:left="2160" w:hanging="360"/>
+      </w:pPr>
+      <w:rPr>
+        <w:rFonts w:ascii="OpenSymbol" w:hAnsi="OpenSymbol" w:cs="OpenSymbol" w:hint="default"/>
+      </w:rPr>
+    </w:lvl>
+    <w:lvl w:ilvl="5">
+      <w:start w:val="1"/>
+      <w:numFmt w:val="bullet"/>
+      <w:lvlText w:val="▪"/>
+      <w:lvlJc w:val="left"/>
+      <w:pPr>
+        <w:tabs>
+          <w:tab w:val="num" w:pos="2520"/>
+        </w:tabs>
+        <w:ind w:left="2520" w:hanging="360"/>
+      </w:pPr>
+      <w:rPr>
+        <w:rFonts w:ascii="OpenSymbol" w:hAnsi="OpenSymbol" w:cs="OpenSymbol" w:hint="default"/>
+      </w:rPr>
+    </w:lvl>
+    <w:lvl w:ilvl="6">
+      <w:start w:val="1"/>
+      <w:numFmt w:val="bullet"/>
+      <w:lvlText w:val=""/>
+      <w:lvlJc w:val="left"/>
+      <w:pPr>
+        <w:tabs>
+          <w:tab w:val="num" w:pos="2880"/>
+        </w:tabs>
+        <w:ind w:left="2880" w:hanging="360"/>
+      </w:pPr>
+      <w:rPr>
+        <w:rFonts w:ascii="Symbol" w:hAnsi="Symbol" w:cs="Symbol" w:hint="default"/>
+      </w:rPr>
+    </w:lvl>
+    <w:lvl w:ilvl="7">
+      <w:start w:val="1"/>
+      <w:numFmt w:val="bullet"/>
+      <w:lvlText w:val="◦"/>
+      <w:lvlJc w:val="left"/>
+      <w:pPr>
+        <w:tabs>
+          <w:tab w:val="num" w:pos="3240"/>
+        </w:tabs>
+        <w:ind w:left="3240" w:hanging="360"/>
+      </w:pPr>
+      <w:rPr>
+        <w:rFonts w:ascii="OpenSymbol" w:hAnsi="OpenSymbol" w:cs="OpenSymbol" w:hint="default"/>
+      </w:rPr>
+    </w:lvl>
+    <w:lvl w:ilvl="8">
+      <w:start w:val="1"/>
+      <w:numFmt w:val="bullet"/>
+      <w:lvlText w:val="▪"/>
+      <w:lvlJc w:val="left"/>
+      <w:pPr>
+        <w:tabs>
+          <w:tab w:val="num" w:pos="3600"/>
+        </w:tabs>
+        <w:ind w:left="3600" w:hanging="360"/>
+      </w:pPr>
+      <w:rPr>
+        <w:rFonts w:ascii="OpenSymbol" w:hAnsi="OpenSymbol" w:cs="OpenSymbol" w:hint="default"/>
+      </w:rPr>
+    </w:lvl>
+  </w:abstractNum>
+  <w:abstractNum w:abstractNumId="3">
+    <w:lvl w:ilvl="0">
+      <w:start w:val="1"/>
+      <w:numFmt w:val="none"/>
+      <w:suff w:val="nothing"/>
+      <w:lvlText w:val=""/>
+      <w:lvlJc w:val="left"/>
+      <w:pPr>
+        <w:tabs>
+          <w:tab w:val="num" w:pos="0"/>
+        </w:tabs>
+        <w:ind w:left="0" w:hanging="0"/>
+      </w:pPr>
+    </w:lvl>
+    <w:lvl w:ilvl="1">
+      <w:start w:val="1"/>
+      <w:numFmt w:val="none"/>
+      <w:suff w:val="nothing"/>
+      <w:lvlText w:val=""/>
+      <w:lvlJc w:val="left"/>
+      <w:pPr>
+        <w:tabs>
+          <w:tab w:val="num" w:pos="0"/>
+        </w:tabs>
+        <w:ind w:left="0" w:hanging="0"/>
+      </w:pPr>
+    </w:lvl>
+    <w:lvl w:ilvl="2">
+      <w:start w:val="1"/>
+      <w:numFmt w:val="none"/>
+      <w:suff w:val="nothing"/>
+      <w:lvlText w:val=""/>
+      <w:lvlJc w:val="left"/>
+      <w:pPr>
+        <w:tabs>
+          <w:tab w:val="num" w:pos="0"/>
+        </w:tabs>
+        <w:ind w:left="0" w:hanging="0"/>
+      </w:pPr>
+    </w:lvl>
+    <w:lvl w:ilvl="3">
+      <w:start w:val="1"/>
+      <w:numFmt w:val="none"/>
+      <w:suff w:val="nothing"/>
+      <w:lvlText w:val=""/>
+      <w:lvlJc w:val="left"/>
+      <w:pPr>
+        <w:tabs>
+          <w:tab w:val="num" w:pos="0"/>
+        </w:tabs>
+        <w:ind w:left="0" w:hanging="0"/>
+      </w:pPr>
+    </w:lvl>
+    <w:lvl w:ilvl="4">
+      <w:start w:val="1"/>
+      <w:numFmt w:val="none"/>
+      <w:suff w:val="nothing"/>
+      <w:lvlText w:val=""/>
+      <w:lvlJc w:val="left"/>
+      <w:pPr>
+        <w:tabs>
+          <w:tab w:val="num" w:pos="0"/>
+        </w:tabs>
+        <w:ind w:left="0" w:hanging="0"/>
+      </w:pPr>
+    </w:lvl>
+    <w:lvl w:ilvl="5">
+      <w:start w:val="1"/>
+      <w:numFmt w:val="none"/>
+      <w:suff w:val="nothing"/>
+      <w:lvlText w:val=""/>
+      <w:lvlJc w:val="left"/>
+      <w:pPr>
+        <w:tabs>
+          <w:tab w:val="num" w:pos="0"/>
+        </w:tabs>
+        <w:ind w:left="0" w:hanging="0"/>
+      </w:pPr>
+    </w:lvl>
+    <w:lvl w:ilvl="6">
+      <w:start w:val="1"/>
+      <w:numFmt w:val="none"/>
+      <w:suff w:val="nothing"/>
+      <w:lvlText w:val=""/>
+      <w:lvlJc w:val="left"/>
+      <w:pPr>
+        <w:tabs>
+          <w:tab w:val="num" w:pos="0"/>
+        </w:tabs>
+        <w:ind w:left="0" w:hanging="0"/>
+      </w:pPr>
+    </w:lvl>
+    <w:lvl w:ilvl="7">
+      <w:start w:val="1"/>
+      <w:numFmt w:val="none"/>
+      <w:suff w:val="nothing"/>
+      <w:lvlText w:val=""/>
+      <w:lvlJc w:val="left"/>
+      <w:pPr>
+        <w:tabs>
+          <w:tab w:val="num" w:pos="0"/>
+        </w:tabs>
+        <w:ind w:left="0" w:hanging="0"/>
+      </w:pPr>
+    </w:lvl>
+    <w:lvl w:ilvl="8">
+      <w:start w:val="1"/>
+      <w:numFmt w:val="none"/>
+      <w:suff w:val="nothing"/>
+      <w:lvlText w:val=""/>
+      <w:lvlJc w:val="left"/>
+      <w:pPr>
+        <w:tabs>
+          <w:tab w:val="num" w:pos="0"/>
+        </w:tabs>
+        <w:ind w:left="0" w:hanging="0"/>
+      </w:pPr>
+    </w:lvl>
+  </w:abstractNum>
+  <w:num w:numId="1">
+    <w:abstractNumId w:val="1"/>
+  </w:num>
+  <w:num w:numId="2">
+    <w:abstractNumId w:val="2"/>
+  </w:num>
+  <w:num w:numId="3">
+    <w:abstractNumId w:val="3"/>
+  </w:num>
+</w:numbering>
+</file>
+
 <file path=word/styles.xml><?xml version="1.0" encoding="utf-8"?>
-<w:styles xmlns:mc="http://schemas.openxmlformats.org/markup-compatibility/2006" xmlns:r="http://schemas.openxmlformats.org/officeDocument/2006/relationships" xmlns:w="http://schemas.openxmlformats.org/wordprocessingml/2006/main" xmlns:w14="http://schemas.microsoft.com/office/word/2010/wordml" xmlns:w15="http://schemas.microsoft.com/office/word/2012/wordml" xmlns:w16cid="http://schemas.microsoft.com/office/word/2016/wordml/cid" xmlns:w16se="http://schemas.microsoft.com/office/word/2015/wordml/symex" mc:Ignorable="w14 w15 w16se w16cid">
+<w:styles xmlns:w="http://schemas.openxmlformats.org/wordprocessingml/2006/main" xmlns:w14="http://schemas.microsoft.com/office/word/2010/wordml" xmlns:mc="http://schemas.openxmlformats.org/markup-compatibility/2006" mc:Ignorable="w14">
   <w:docDefaults>
     <w:rPrDefault>
       <w:rPr>
-        <w:rFonts w:asciiTheme="minorHAnsi" w:eastAsiaTheme="minorHAnsi" w:hAnsiTheme="minorHAnsi" w:cstheme="minorBidi"/>
+        <w:rFonts w:ascii="Calibri" w:hAnsi="Calibri" w:eastAsia="Calibri" w:cs="" w:asciiTheme="minorHAnsi" w:cstheme="minorBidi" w:eastAsiaTheme="minorHAnsi" w:hAnsiTheme="minorHAnsi"/>
         <w:sz w:val="24"/>
         <w:szCs w:val="24"/>
         <w:lang w:val="ru-RU" w:eastAsia="en-US" w:bidi="ar-SA"/>
       </w:rPr>
     </w:rPrDefault>
-    <w:pPrDefault/>
+    <w:pPrDefault>
+      <w:pPr>
+        <w:suppressAutoHyphens w:val="true"/>
+      </w:pPr>
+    </w:pPrDefault>
   </w:docDefaults>
   <w:latentStyles w:defLockedState="0" w:defUIPriority="99" w:defSemiHidden="0" w:defUnhideWhenUsed="0" w:defQFormat="0" w:count="375">
     <w:lsdException w:name="Normal" w:uiPriority="0" w:qFormat="1"/>
     <w:lsdException w:name="heading 1" w:uiPriority="9" w:qFormat="1"/>
-    <w:lsdException w:name="heading 2" w:semiHidden="1" w:uiPriority="9" w:unhideWhenUsed="1" w:qFormat="1"/>
-    <w:lsdException w:name="heading 3" w:semiHidden="1" w:uiPriority="9" w:unhideWhenUsed="1" w:qFormat="1"/>
-    <w:lsdException w:name="heading 4" w:semiHidden="1" w:uiPriority="9" w:unhideWhenUsed="1" w:qFormat="1"/>
-    <w:lsdException w:name="heading 5" w:semiHidden="1" w:uiPriority="9" w:unhideWhenUsed="1" w:qFormat="1"/>
-    <w:lsdException w:name="heading 6" w:semiHidden="1" w:uiPriority="9" w:unhideWhenUsed="1" w:qFormat="1"/>
-    <w:lsdException w:name="heading 7" w:semiHidden="1" w:uiPriority="9" w:unhideWhenUsed="1" w:qFormat="1"/>
-    <w:lsdException w:name="heading 8" w:semiHidden="1" w:uiPriority="9" w:unhideWhenUsed="1" w:qFormat="1"/>
-    <w:lsdException w:name="heading 9" w:semiHidden="1" w:uiPriority="9" w:unhideWhenUsed="1" w:qFormat="1"/>
+    <w:lsdException w:name="heading 2" w:uiPriority="9" w:semiHidden="1" w:unhideWhenUsed="1" w:qFormat="1"/>
+    <w:lsdException w:name="heading 3" w:uiPriority="9" w:semiHidden="1" w:unhideWhenUsed="1" w:qFormat="1"/>
+    <w:lsdException w:name="heading 4" w:uiPriority="9" w:semiHidden="1" w:unhideWhenUsed="1" w:qFormat="1"/>
+    <w:lsdException w:name="heading 5" w:uiPriority="9" w:semiHidden="1" w:unhideWhenUsed="1" w:qFormat="1"/>
+    <w:lsdException w:name="heading 6" w:uiPriority="9" w:semiHidden="1" w:unhideWhenUsed="1" w:qFormat="1"/>
+    <w:lsdException w:name="heading 7" w:uiPriority="9" w:semiHidden="1" w:unhideWhenUsed="1" w:qFormat="1"/>
+    <w:lsdException w:name="heading 8" w:uiPriority="9" w:semiHidden="1" w:unhideWhenUsed="1" w:qFormat="1"/>
+    <w:lsdException w:name="heading 9" w:uiPriority="9" w:semiHidden="1" w:unhideWhenUsed="1" w:qFormat="1"/>
     <w:lsdException w:name="index 1" w:semiHidden="1" w:unhideWhenUsed="1"/>
     <w:lsdException w:name="index 2" w:semiHidden="1" w:unhideWhenUsed="1"/>
     <w:lsdException w:name="index 3" w:semiHidden="1" w:unhideWhenUsed="1"/>
@@ -1255,22 +2213,22 @@
     <w:lsdException w:name="index 7" w:semiHidden="1" w:unhideWhenUsed="1"/>
     <w:lsdException w:name="index 8" w:semiHidden="1" w:unhideWhenUsed="1"/>
     <w:lsdException w:name="index 9" w:semiHidden="1" w:unhideWhenUsed="1"/>
-    <w:lsdException w:name="toc 1" w:semiHidden="1" w:uiPriority="39" w:unhideWhenUsed="1"/>
-    <w:lsdException w:name="toc 2" w:semiHidden="1" w:uiPriority="39" w:unhideWhenUsed="1"/>
-    <w:lsdException w:name="toc 3" w:semiHidden="1" w:uiPriority="39" w:unhideWhenUsed="1"/>
-    <w:lsdException w:name="toc 4" w:semiHidden="1" w:uiPriority="39" w:unhideWhenUsed="1"/>
-    <w:lsdException w:name="toc 5" w:semiHidden="1" w:uiPriority="39" w:unhideWhenUsed="1"/>
-    <w:lsdException w:name="toc 6" w:semiHidden="1" w:uiPriority="39" w:unhideWhenUsed="1"/>
-    <w:lsdException w:name="toc 7" w:semiHidden="1" w:uiPriority="39" w:unhideWhenUsed="1"/>
-    <w:lsdException w:name="toc 8" w:semiHidden="1" w:uiPriority="39" w:unhideWhenUsed="1"/>
-    <w:lsdException w:name="toc 9" w:semiHidden="1" w:uiPriority="39" w:unhideWhenUsed="1"/>
+    <w:lsdException w:name="toc 1" w:uiPriority="39" w:semiHidden="1" w:unhideWhenUsed="1"/>
+    <w:lsdException w:name="toc 2" w:uiPriority="39" w:semiHidden="1" w:unhideWhenUsed="1"/>
+    <w:lsdException w:name="toc 3" w:uiPriority="39" w:semiHidden="1" w:unhideWhenUsed="1"/>
+    <w:lsdException w:name="toc 4" w:uiPriority="39" w:semiHidden="1" w:unhideWhenUsed="1"/>
+    <w:lsdException w:name="toc 5" w:uiPriority="39" w:semiHidden="1" w:unhideWhenUsed="1"/>
+    <w:lsdException w:name="toc 6" w:uiPriority="39" w:semiHidden="1" w:unhideWhenUsed="1"/>
+    <w:lsdException w:name="toc 7" w:uiPriority="39" w:semiHidden="1" w:unhideWhenUsed="1"/>
+    <w:lsdException w:name="toc 8" w:uiPriority="39" w:semiHidden="1" w:unhideWhenUsed="1"/>
+    <w:lsdException w:name="toc 9" w:uiPriority="39" w:semiHidden="1" w:unhideWhenUsed="1"/>
     <w:lsdException w:name="Normal Indent" w:semiHidden="1" w:unhideWhenUsed="1"/>
     <w:lsdException w:name="footnote text" w:semiHidden="1" w:unhideWhenUsed="1"/>
     <w:lsdException w:name="annotation text" w:semiHidden="1" w:unhideWhenUsed="1"/>
     <w:lsdException w:name="header" w:semiHidden="1" w:unhideWhenUsed="1"/>
     <w:lsdException w:name="footer" w:semiHidden="1" w:unhideWhenUsed="1"/>
     <w:lsdException w:name="index heading" w:semiHidden="1" w:unhideWhenUsed="1"/>
-    <w:lsdException w:name="caption" w:semiHidden="1" w:uiPriority="35" w:unhideWhenUsed="1" w:qFormat="1"/>
+    <w:lsdException w:name="caption" w:uiPriority="35" w:semiHidden="1" w:unhideWhenUsed="1" w:qFormat="1"/>
     <w:lsdException w:name="table of figures" w:semiHidden="1" w:unhideWhenUsed="1"/>
     <w:lsdException w:name="envelope address" w:semiHidden="1" w:unhideWhenUsed="1"/>
     <w:lsdException w:name="envelope return" w:semiHidden="1" w:unhideWhenUsed="1"/>
@@ -1301,7 +2259,7 @@
     <w:lsdException w:name="Title" w:uiPriority="10" w:qFormat="1"/>
     <w:lsdException w:name="Closing" w:semiHidden="1" w:unhideWhenUsed="1"/>
     <w:lsdException w:name="Signature" w:semiHidden="1" w:unhideWhenUsed="1"/>
-    <w:lsdException w:name="Default Paragraph Font" w:semiHidden="1" w:uiPriority="1" w:unhideWhenUsed="1"/>
+    <w:lsdException w:name="Default Paragraph Font" w:uiPriority="1" w:semiHidden="1" w:unhideWhenUsed="1"/>
     <w:lsdException w:name="Body Text" w:semiHidden="1" w:unhideWhenUsed="1"/>
     <w:lsdException w:name="Body Text Indent" w:semiHidden="1" w:unhideWhenUsed="1"/>
     <w:lsdException w:name="List Continue" w:semiHidden="1" w:unhideWhenUsed="1"/>
@@ -1501,8 +2459,8 @@
     <w:lsdException w:name="Subtle Reference" w:uiPriority="31" w:qFormat="1"/>
     <w:lsdException w:name="Intense Reference" w:uiPriority="32" w:qFormat="1"/>
     <w:lsdException w:name="Book Title" w:uiPriority="33" w:qFormat="1"/>
-    <w:lsdException w:name="Bibliography" w:semiHidden="1" w:uiPriority="37" w:unhideWhenUsed="1"/>
-    <w:lsdException w:name="TOC Heading" w:semiHidden="1" w:uiPriority="39" w:unhideWhenUsed="1" w:qFormat="1"/>
+    <w:lsdException w:name="Bibliography" w:uiPriority="37" w:semiHidden="1" w:unhideWhenUsed="1"/>
+    <w:lsdException w:name="TOC Heading" w:uiPriority="39" w:semiHidden="1" w:unhideWhenUsed="1" w:qFormat="1"/>
     <w:lsdException w:name="Plain Table 1" w:uiPriority="41"/>
     <w:lsdException w:name="Plain Table 2" w:uiPriority="42"/>
     <w:lsdException w:name="Plain Table 3" w:uiPriority="43"/>
@@ -1612,15 +2570,163 @@
     <w:lsdException w:name="Hashtag" w:semiHidden="1" w:unhideWhenUsed="1"/>
     <w:lsdException w:name="Unresolved Mention" w:semiHidden="1" w:unhideWhenUsed="1"/>
   </w:latentStyles>
-  <w:style w:type="paragraph" w:default="1" w:styleId="a">
+  <w:style w:type="paragraph" w:styleId="Normal" w:default="1">
     <w:name w:val="Normal"/>
     <w:qFormat/>
+    <w:pPr>
+      <w:widowControl/>
+      <w:bidi w:val="0"/>
+      <w:spacing w:before="0" w:after="0"/>
+      <w:jc w:val="left"/>
+    </w:pPr>
+    <w:rPr>
+      <w:rFonts w:ascii="Calibri" w:hAnsi="Calibri" w:eastAsia="Calibri" w:cs="" w:asciiTheme="minorHAnsi" w:cstheme="minorBidi" w:eastAsiaTheme="minorHAnsi" w:hAnsiTheme="minorHAnsi"/>
+      <w:color w:val="auto"/>
+      <w:kern w:val="0"/>
+      <w:sz w:val="24"/>
+      <w:szCs w:val="24"/>
+      <w:lang w:val="ru-RU" w:eastAsia="en-US" w:bidi="ar-SA"/>
+    </w:rPr>
   </w:style>
-  <w:style w:type="character" w:default="1" w:styleId="a0">
+  <w:style w:type="character" w:styleId="DefaultParagraphFont" w:default="1">
     <w:name w:val="Default Paragraph Font"/>
     <w:uiPriority w:val="1"/>
     <w:semiHidden/>
     <w:unhideWhenUsed/>
+    <w:qFormat/>
+    <w:rPr/>
+  </w:style>
+  <w:style w:type="character" w:styleId="HTML" w:customStyle="1">
+    <w:name w:val="Стандартный HTML Знак"/>
+    <w:basedOn w:val="DefaultParagraphFont"/>
+    <w:link w:val="HTML"/>
+    <w:uiPriority w:val="99"/>
+    <w:semiHidden/>
+    <w:qFormat/>
+    <w:rsid w:val="00043008"/>
+    <w:rPr>
+      <w:rFonts w:ascii="Courier New" w:hAnsi="Courier New" w:eastAsia="Times New Roman" w:cs="Courier New"/>
+      <w:sz w:val="20"/>
+      <w:szCs w:val="20"/>
+      <w:lang w:eastAsia="ru-RU"/>
+    </w:rPr>
+  </w:style>
+  <w:style w:type="character" w:styleId="Style14">
+    <w:name w:val="Интернет-ссылка"/>
+    <w:rPr>
+      <w:color w:val="000080"/>
+      <w:u w:val="single"/>
+      <w:lang w:val="zxx" w:eastAsia="zxx" w:bidi="zxx"/>
+    </w:rPr>
+  </w:style>
+  <w:style w:type="character" w:styleId="Style15">
+    <w:name w:val="Маркеры списка"/>
+    <w:qFormat/>
+    <w:rPr>
+      <w:rFonts w:ascii="OpenSymbol" w:hAnsi="OpenSymbol" w:eastAsia="OpenSymbol" w:cs="OpenSymbol"/>
+    </w:rPr>
+  </w:style>
+  <w:style w:type="paragraph" w:styleId="Style16">
+    <w:name w:val="Заголовок"/>
+    <w:basedOn w:val="Normal"/>
+    <w:next w:val="Style17"/>
+    <w:qFormat/>
+    <w:pPr>
+      <w:keepNext w:val="true"/>
+      <w:spacing w:before="240" w:after="120"/>
+    </w:pPr>
+    <w:rPr>
+      <w:rFonts w:ascii="Liberation Sans" w:hAnsi="Liberation Sans" w:eastAsia="Noto Sans CJK SC" w:cs="Lohit Devanagari"/>
+      <w:sz w:val="28"/>
+      <w:szCs w:val="28"/>
+    </w:rPr>
+  </w:style>
+  <w:style w:type="paragraph" w:styleId="Style17">
+    <w:name w:val="Body Text"/>
+    <w:basedOn w:val="Normal"/>
+    <w:pPr>
+      <w:spacing w:lineRule="auto" w:line="276" w:before="0" w:after="140"/>
+    </w:pPr>
+    <w:rPr/>
+  </w:style>
+  <w:style w:type="paragraph" w:styleId="Style18">
+    <w:name w:val="List"/>
+    <w:basedOn w:val="Style17"/>
+    <w:pPr/>
+    <w:rPr>
+      <w:rFonts w:cs="Lohit Devanagari"/>
+    </w:rPr>
+  </w:style>
+  <w:style w:type="paragraph" w:styleId="Style19">
+    <w:name w:val="Caption"/>
+    <w:basedOn w:val="Normal"/>
+    <w:qFormat/>
+    <w:pPr>
+      <w:suppressLineNumbers/>
+      <w:spacing w:before="120" w:after="120"/>
+    </w:pPr>
+    <w:rPr>
+      <w:rFonts w:cs="Lohit Devanagari"/>
+      <w:i/>
+      <w:iCs/>
+      <w:sz w:val="24"/>
+      <w:szCs w:val="24"/>
+    </w:rPr>
+  </w:style>
+  <w:style w:type="paragraph" w:styleId="Style20">
+    <w:name w:val="Указатель"/>
+    <w:basedOn w:val="Normal"/>
+    <w:qFormat/>
+    <w:pPr>
+      <w:suppressLineNumbers/>
+    </w:pPr>
+    <w:rPr>
+      <w:rFonts w:cs="Lohit Devanagari"/>
+    </w:rPr>
+  </w:style>
+  <w:style w:type="paragraph" w:styleId="HTMLPreformatted">
+    <w:name w:val="HTML Preformatted"/>
+    <w:basedOn w:val="Normal"/>
+    <w:link w:val="HTML0"/>
+    <w:uiPriority w:val="99"/>
+    <w:semiHidden/>
+    <w:unhideWhenUsed/>
+    <w:qFormat/>
+    <w:rsid w:val="00043008"/>
+    <w:pPr>
+      <w:tabs>
+        <w:tab w:val="clear" w:pos="708"/>
+        <w:tab w:val="left" w:pos="916" w:leader="none"/>
+        <w:tab w:val="left" w:pos="1832" w:leader="none"/>
+        <w:tab w:val="left" w:pos="2748" w:leader="none"/>
+        <w:tab w:val="left" w:pos="3664" w:leader="none"/>
+        <w:tab w:val="left" w:pos="4580" w:leader="none"/>
+        <w:tab w:val="left" w:pos="5496" w:leader="none"/>
+        <w:tab w:val="left" w:pos="6412" w:leader="none"/>
+        <w:tab w:val="left" w:pos="7328" w:leader="none"/>
+        <w:tab w:val="left" w:pos="8244" w:leader="none"/>
+        <w:tab w:val="left" w:pos="9160" w:leader="none"/>
+        <w:tab w:val="left" w:pos="10076" w:leader="none"/>
+        <w:tab w:val="left" w:pos="10992" w:leader="none"/>
+        <w:tab w:val="left" w:pos="11908" w:leader="none"/>
+        <w:tab w:val="left" w:pos="12824" w:leader="none"/>
+        <w:tab w:val="left" w:pos="13740" w:leader="none"/>
+        <w:tab w:val="left" w:pos="14656" w:leader="none"/>
+      </w:tabs>
+    </w:pPr>
+    <w:rPr>
+      <w:rFonts w:ascii="Courier New" w:hAnsi="Courier New" w:eastAsia="Times New Roman" w:cs="Courier New"/>
+      <w:sz w:val="20"/>
+      <w:szCs w:val="20"/>
+      <w:lang w:eastAsia="ru-RU"/>
+    </w:rPr>
+  </w:style>
+  <w:style w:type="numbering" w:styleId="NoList" w:default="1">
+    <w:name w:val="No List"/>
+    <w:uiPriority w:val="99"/>
+    <w:semiHidden/>
+    <w:unhideWhenUsed/>
+    <w:qFormat/>
   </w:style>
   <w:style w:type="table" w:default="1" w:styleId="a1">
     <w:name w:val="Normal Table"/>
@@ -1636,61 +2742,6 @@
         <w:right w:w="108" w:type="dxa"/>
       </w:tblCellMar>
     </w:tblPr>
-  </w:style>
-  <w:style w:type="numbering" w:default="1" w:styleId="a2">
-    <w:name w:val="No List"/>
-    <w:uiPriority w:val="99"/>
-    <w:semiHidden/>
-    <w:unhideWhenUsed/>
-  </w:style>
-  <w:style w:type="paragraph" w:styleId="HTML">
-    <w:name w:val="HTML Preformatted"/>
-    <w:basedOn w:val="a"/>
-    <w:link w:val="HTML0"/>
-    <w:uiPriority w:val="99"/>
-    <w:semiHidden/>
-    <w:unhideWhenUsed/>
-    <w:rsid w:val="00043008"/>
-    <w:pPr>
-      <w:tabs>
-        <w:tab w:val="left" w:pos="916"/>
-        <w:tab w:val="left" w:pos="1832"/>
-        <w:tab w:val="left" w:pos="2748"/>
-        <w:tab w:val="left" w:pos="3664"/>
-        <w:tab w:val="left" w:pos="4580"/>
-        <w:tab w:val="left" w:pos="5496"/>
-        <w:tab w:val="left" w:pos="6412"/>
-        <w:tab w:val="left" w:pos="7328"/>
-        <w:tab w:val="left" w:pos="8244"/>
-        <w:tab w:val="left" w:pos="9160"/>
-        <w:tab w:val="left" w:pos="10076"/>
-        <w:tab w:val="left" w:pos="10992"/>
-        <w:tab w:val="left" w:pos="11908"/>
-        <w:tab w:val="left" w:pos="12824"/>
-        <w:tab w:val="left" w:pos="13740"/>
-        <w:tab w:val="left" w:pos="14656"/>
-      </w:tabs>
-    </w:pPr>
-    <w:rPr>
-      <w:rFonts w:ascii="Courier New" w:eastAsia="Times New Roman" w:hAnsi="Courier New" w:cs="Courier New"/>
-      <w:sz w:val="20"/>
-      <w:szCs w:val="20"/>
-      <w:lang w:eastAsia="ru-RU"/>
-    </w:rPr>
-  </w:style>
-  <w:style w:type="character" w:customStyle="1" w:styleId="HTML0">
-    <w:name w:val="Стандартный HTML Знак"/>
-    <w:basedOn w:val="a0"/>
-    <w:link w:val="HTML"/>
-    <w:uiPriority w:val="99"/>
-    <w:semiHidden/>
-    <w:rsid w:val="00043008"/>
-    <w:rPr>
-      <w:rFonts w:ascii="Courier New" w:eastAsia="Times New Roman" w:hAnsi="Courier New" w:cs="Courier New"/>
-      <w:sz w:val="20"/>
-      <w:szCs w:val="20"/>
-      <w:lang w:eastAsia="ru-RU"/>
-    </w:rPr>
   </w:style>
 </w:styles>
 </file>

</xml_diff>

<commit_message>
Changed the 'css' and 'html' notes
</commit_message>
<xml_diff>
--- a/notes/html.docx
+++ b/notes/html.docx
@@ -79,7 +79,7 @@
         <w:pStyle w:val="Normal"/>
         <w:shd w:val="clear" w:color="auto" w:fill="FFFFFF"/>
         <w:tabs>
-          <w:tab w:val="clear" w:pos="708"/>
+          <w:tab w:val="clear" w:pos="720"/>
           <w:tab w:val="left" w:pos="916" w:leader="none"/>
           <w:tab w:val="left" w:pos="1832" w:leader="none"/>
           <w:tab w:val="left" w:pos="2748" w:leader="none"/>
@@ -113,7 +113,7 @@
         <w:pStyle w:val="Normal"/>
         <w:shd w:val="clear" w:color="auto" w:fill="FFFFFF"/>
         <w:tabs>
-          <w:tab w:val="clear" w:pos="708"/>
+          <w:tab w:val="clear" w:pos="720"/>
           <w:tab w:val="left" w:pos="916" w:leader="none"/>
           <w:tab w:val="left" w:pos="1832" w:leader="none"/>
           <w:tab w:val="left" w:pos="2748" w:leader="none"/>
@@ -146,7 +146,7 @@
         <w:pStyle w:val="Normal"/>
         <w:shd w:val="clear" w:color="auto" w:fill="FFFFFF"/>
         <w:tabs>
-          <w:tab w:val="clear" w:pos="708"/>
+          <w:tab w:val="clear" w:pos="720"/>
           <w:tab w:val="left" w:pos="916" w:leader="none"/>
           <w:tab w:val="left" w:pos="1832" w:leader="none"/>
           <w:tab w:val="left" w:pos="2748" w:leader="none"/>
@@ -181,14 +181,12 @@
         </w:rPr>
         <w:fldChar w:fldCharType="separate"/>
       </w:r>
-      <w:hyperlink r:id="rId2">
-        <w:r>
-          <w:rPr>
-            <w:rFonts w:ascii="Liberation Serif" w:hAnsi="Liberation Serif"/>
-          </w:rPr>
-          <w:t>http://server.org:8080/path/doc.html?a=1&amp;b=2#part1</w:t>
-        </w:r>
-      </w:hyperlink>
+      <w:r>
+        <w:rPr>
+          <w:rFonts w:ascii="Liberation Serif" w:hAnsi="Liberation Serif"/>
+        </w:rPr>
+        <w:t>http://server.org:8080/path/doc.html?a=1&amp;b=2#part1</w:t>
+      </w:r>
       <w:r>
         <w:rPr>
           <w:rFonts w:ascii="Liberation Serif" w:hAnsi="Liberation Serif"/>
@@ -201,7 +199,7 @@
         <w:pStyle w:val="Normal"/>
         <w:shd w:val="clear" w:color="auto" w:fill="FFFFFF"/>
         <w:tabs>
-          <w:tab w:val="clear" w:pos="708"/>
+          <w:tab w:val="clear" w:pos="720"/>
           <w:tab w:val="left" w:pos="916" w:leader="none"/>
           <w:tab w:val="left" w:pos="1832" w:leader="none"/>
           <w:tab w:val="left" w:pos="2748" w:leader="none"/>
@@ -238,7 +236,7 @@
         </w:numPr>
         <w:shd w:val="clear" w:color="auto" w:fill="FFFFFF"/>
         <w:tabs>
-          <w:tab w:val="clear" w:pos="708"/>
+          <w:tab w:val="clear" w:pos="720"/>
           <w:tab w:val="left" w:pos="916" w:leader="none"/>
           <w:tab w:val="left" w:pos="1832" w:leader="none"/>
           <w:tab w:val="left" w:pos="2748" w:leader="none"/>
@@ -276,7 +274,7 @@
         </w:numPr>
         <w:shd w:val="clear" w:color="auto" w:fill="FFFFFF"/>
         <w:tabs>
-          <w:tab w:val="clear" w:pos="708"/>
+          <w:tab w:val="clear" w:pos="720"/>
           <w:tab w:val="left" w:pos="916" w:leader="none"/>
           <w:tab w:val="left" w:pos="1832" w:leader="none"/>
           <w:tab w:val="left" w:pos="2748" w:leader="none"/>
@@ -314,7 +312,7 @@
         </w:numPr>
         <w:shd w:val="clear" w:color="auto" w:fill="FFFFFF"/>
         <w:tabs>
-          <w:tab w:val="clear" w:pos="708"/>
+          <w:tab w:val="clear" w:pos="720"/>
           <w:tab w:val="left" w:pos="916" w:leader="none"/>
           <w:tab w:val="left" w:pos="1832" w:leader="none"/>
           <w:tab w:val="left" w:pos="2748" w:leader="none"/>
@@ -352,7 +350,7 @@
         </w:numPr>
         <w:shd w:val="clear" w:color="auto" w:fill="FFFFFF"/>
         <w:tabs>
-          <w:tab w:val="clear" w:pos="708"/>
+          <w:tab w:val="clear" w:pos="720"/>
           <w:tab w:val="left" w:pos="916" w:leader="none"/>
           <w:tab w:val="left" w:pos="1832" w:leader="none"/>
           <w:tab w:val="left" w:pos="2748" w:leader="none"/>
@@ -390,7 +388,7 @@
         </w:numPr>
         <w:shd w:val="clear" w:color="auto" w:fill="FFFFFF"/>
         <w:tabs>
-          <w:tab w:val="clear" w:pos="708"/>
+          <w:tab w:val="clear" w:pos="720"/>
           <w:tab w:val="left" w:pos="916" w:leader="none"/>
           <w:tab w:val="left" w:pos="1832" w:leader="none"/>
           <w:tab w:val="left" w:pos="2748" w:leader="none"/>
@@ -428,7 +426,7 @@
         </w:numPr>
         <w:shd w:val="clear" w:color="auto" w:fill="FFFFFF"/>
         <w:tabs>
-          <w:tab w:val="clear" w:pos="708"/>
+          <w:tab w:val="clear" w:pos="720"/>
           <w:tab w:val="left" w:pos="916" w:leader="none"/>
           <w:tab w:val="left" w:pos="1832" w:leader="none"/>
           <w:tab w:val="left" w:pos="2748" w:leader="none"/>
@@ -462,7 +460,7 @@
         <w:pStyle w:val="Normal"/>
         <w:shd w:val="clear" w:color="auto" w:fill="FFFFFF"/>
         <w:tabs>
-          <w:tab w:val="clear" w:pos="708"/>
+          <w:tab w:val="clear" w:pos="720"/>
           <w:tab w:val="left" w:pos="916" w:leader="none"/>
           <w:tab w:val="left" w:pos="1832" w:leader="none"/>
           <w:tab w:val="left" w:pos="2748" w:leader="none"/>
@@ -495,7 +493,7 @@
         <w:pStyle w:val="Normal"/>
         <w:shd w:val="clear" w:color="auto" w:fill="FFFFFF"/>
         <w:tabs>
-          <w:tab w:val="clear" w:pos="708"/>
+          <w:tab w:val="clear" w:pos="720"/>
           <w:tab w:val="left" w:pos="916" w:leader="none"/>
           <w:tab w:val="left" w:pos="1832" w:leader="none"/>
           <w:tab w:val="left" w:pos="2748" w:leader="none"/>
@@ -528,7 +526,7 @@
         <w:pStyle w:val="Normal"/>
         <w:shd w:val="clear" w:color="auto" w:fill="FFFFFF"/>
         <w:tabs>
-          <w:tab w:val="clear" w:pos="708"/>
+          <w:tab w:val="clear" w:pos="720"/>
           <w:tab w:val="left" w:pos="916" w:leader="none"/>
           <w:tab w:val="left" w:pos="1832" w:leader="none"/>
           <w:tab w:val="left" w:pos="2748" w:leader="none"/>
@@ -566,7 +564,7 @@
         </w:numPr>
         <w:shd w:val="clear" w:color="auto" w:fill="FFFFFF"/>
         <w:tabs>
-          <w:tab w:val="clear" w:pos="708"/>
+          <w:tab w:val="clear" w:pos="720"/>
           <w:tab w:val="left" w:pos="916" w:leader="none"/>
           <w:tab w:val="left" w:pos="1832" w:leader="none"/>
           <w:tab w:val="left" w:pos="2748" w:leader="none"/>
@@ -604,7 +602,7 @@
         </w:numPr>
         <w:shd w:val="clear" w:color="auto" w:fill="FFFFFF"/>
         <w:tabs>
-          <w:tab w:val="clear" w:pos="708"/>
+          <w:tab w:val="clear" w:pos="720"/>
           <w:tab w:val="left" w:pos="916" w:leader="none"/>
           <w:tab w:val="left" w:pos="1832" w:leader="none"/>
           <w:tab w:val="left" w:pos="2748" w:leader="none"/>
@@ -642,7 +640,7 @@
         </w:numPr>
         <w:shd w:val="clear" w:color="auto" w:fill="FFFFFF"/>
         <w:tabs>
-          <w:tab w:val="clear" w:pos="708"/>
+          <w:tab w:val="clear" w:pos="720"/>
           <w:tab w:val="left" w:pos="916" w:leader="none"/>
           <w:tab w:val="left" w:pos="1832" w:leader="none"/>
           <w:tab w:val="left" w:pos="2748" w:leader="none"/>
@@ -680,7 +678,7 @@
         </w:numPr>
         <w:shd w:val="clear" w:color="auto" w:fill="FFFFFF"/>
         <w:tabs>
-          <w:tab w:val="clear" w:pos="708"/>
+          <w:tab w:val="clear" w:pos="720"/>
           <w:tab w:val="left" w:pos="916" w:leader="none"/>
           <w:tab w:val="left" w:pos="1832" w:leader="none"/>
           <w:tab w:val="left" w:pos="2748" w:leader="none"/>
@@ -714,7 +712,7 @@
         <w:pStyle w:val="Normal"/>
         <w:shd w:val="clear" w:color="auto" w:fill="FFFFFF"/>
         <w:tabs>
-          <w:tab w:val="clear" w:pos="708"/>
+          <w:tab w:val="clear" w:pos="720"/>
           <w:tab w:val="left" w:pos="916" w:leader="none"/>
           <w:tab w:val="left" w:pos="1832" w:leader="none"/>
           <w:tab w:val="left" w:pos="2748" w:leader="none"/>
@@ -754,7 +752,7 @@
         <w:pStyle w:val="Normal"/>
         <w:shd w:val="clear" w:color="auto" w:fill="FFFFFF"/>
         <w:tabs>
-          <w:tab w:val="clear" w:pos="708"/>
+          <w:tab w:val="clear" w:pos="720"/>
           <w:tab w:val="left" w:pos="916" w:leader="none"/>
           <w:tab w:val="left" w:pos="1832" w:leader="none"/>
           <w:tab w:val="left" w:pos="2748" w:leader="none"/>
@@ -794,7 +792,7 @@
         <w:pStyle w:val="Normal"/>
         <w:shd w:val="clear" w:color="auto" w:fill="FFFFFF"/>
         <w:tabs>
-          <w:tab w:val="clear" w:pos="708"/>
+          <w:tab w:val="clear" w:pos="720"/>
           <w:tab w:val="left" w:pos="916" w:leader="none"/>
           <w:tab w:val="left" w:pos="1832" w:leader="none"/>
           <w:tab w:val="left" w:pos="2748" w:leader="none"/>
@@ -821,7 +819,13 @@
         </w:rPr>
       </w:pPr>
       <w:r>
-        <w:rPr/>
+        <w:rPr>
+          <w:rFonts w:eastAsia="Times New Roman" w:cs="Menlo" w:ascii="Menlo" w:hAnsi="Menlo"/>
+          <w:color w:val="000000"/>
+          <w:sz w:val="20"/>
+          <w:szCs w:val="20"/>
+          <w:lang w:val="en-US" w:eastAsia="ru-RU"/>
+        </w:rPr>
       </w:r>
     </w:p>
     <w:p>
@@ -829,7 +833,7 @@
         <w:pStyle w:val="Normal"/>
         <w:shd w:val="clear" w:color="auto" w:fill="FFFFFF"/>
         <w:tabs>
-          <w:tab w:val="clear" w:pos="708"/>
+          <w:tab w:val="clear" w:pos="720"/>
           <w:tab w:val="left" w:pos="916" w:leader="none"/>
           <w:tab w:val="left" w:pos="1832" w:leader="none"/>
           <w:tab w:val="left" w:pos="2748" w:leader="none"/>
@@ -856,7 +860,13 @@
         </w:rPr>
       </w:pPr>
       <w:r>
-        <w:rPr/>
+        <w:rPr>
+          <w:rFonts w:eastAsia="Times New Roman" w:cs="Menlo" w:ascii="Menlo" w:hAnsi="Menlo"/>
+          <w:color w:val="000000"/>
+          <w:sz w:val="20"/>
+          <w:szCs w:val="20"/>
+          <w:lang w:val="en-US" w:eastAsia="ru-RU"/>
+        </w:rPr>
       </w:r>
     </w:p>
     <w:p>
@@ -864,7 +874,7 @@
         <w:pStyle w:val="Normal"/>
         <w:shd w:val="clear" w:color="auto" w:fill="FFFFFF"/>
         <w:tabs>
-          <w:tab w:val="clear" w:pos="708"/>
+          <w:tab w:val="clear" w:pos="720"/>
           <w:tab w:val="left" w:pos="916" w:leader="none"/>
           <w:tab w:val="left" w:pos="1832" w:leader="none"/>
           <w:tab w:val="left" w:pos="2748" w:leader="none"/>
@@ -1250,7 +1260,7 @@
         <w:pStyle w:val="Normal"/>
         <w:shd w:val="clear" w:color="auto" w:fill="FFFFFF"/>
         <w:tabs>
-          <w:tab w:val="clear" w:pos="708"/>
+          <w:tab w:val="clear" w:pos="720"/>
           <w:tab w:val="left" w:pos="916" w:leader="none"/>
           <w:tab w:val="left" w:pos="1832" w:leader="none"/>
           <w:tab w:val="left" w:pos="2748" w:leader="none"/>
@@ -1291,7 +1301,7 @@
         <w:pStyle w:val="Normal"/>
         <w:shd w:val="clear" w:color="auto" w:fill="FFFFFF"/>
         <w:tabs>
-          <w:tab w:val="clear" w:pos="708"/>
+          <w:tab w:val="clear" w:pos="720"/>
           <w:tab w:val="left" w:pos="916" w:leader="none"/>
           <w:tab w:val="left" w:pos="1832" w:leader="none"/>
           <w:tab w:val="left" w:pos="2748" w:leader="none"/>
@@ -1335,7 +1345,7 @@
         <w:pStyle w:val="Normal"/>
         <w:shd w:val="clear" w:color="auto" w:fill="FFFFFF"/>
         <w:tabs>
-          <w:tab w:val="clear" w:pos="708"/>
+          <w:tab w:val="clear" w:pos="720"/>
           <w:tab w:val="left" w:pos="916" w:leader="none"/>
           <w:tab w:val="left" w:pos="1832" w:leader="none"/>
           <w:tab w:val="left" w:pos="2748" w:leader="none"/>
@@ -1709,7 +1719,7 @@
         <w:pStyle w:val="Normal"/>
         <w:shd w:val="clear" w:color="auto" w:fill="FFFFFF"/>
         <w:tabs>
-          <w:tab w:val="clear" w:pos="708"/>
+          <w:tab w:val="clear" w:pos="720"/>
           <w:tab w:val="left" w:pos="916" w:leader="none"/>
           <w:tab w:val="left" w:pos="1832" w:leader="none"/>
           <w:tab w:val="left" w:pos="2748" w:leader="none"/>
@@ -1753,7 +1763,2004 @@
         </w:rPr>
       </w:pPr>
       <w:r>
+        <w:rPr>
+          <w:lang w:val="en-US"/>
+        </w:rPr>
+      </w:r>
+    </w:p>
+    <w:p>
+      <w:pPr>
+        <w:pStyle w:val="Normal"/>
+        <w:rPr>
+          <w:rFonts w:ascii="Liberation Serif" w:hAnsi="Liberation Serif"/>
+          <w:b/>
+          <w:b/>
+          <w:bCs/>
+          <w:sz w:val="28"/>
+          <w:szCs w:val="28"/>
+        </w:rPr>
+      </w:pPr>
+      <w:r>
+        <w:rPr>
+          <w:rFonts w:ascii="Liberation Serif" w:hAnsi="Liberation Serif"/>
+          <w:b/>
+          <w:bCs/>
+          <w:sz w:val="28"/>
+          <w:szCs w:val="28"/>
+        </w:rPr>
+        <w:t>Блочные тэги</w:t>
+      </w:r>
+    </w:p>
+    <w:p>
+      <w:pPr>
+        <w:pStyle w:val="Normal"/>
+        <w:rPr>
+          <w:rFonts w:ascii="Liberation Serif" w:hAnsi="Liberation Serif"/>
+        </w:rPr>
+      </w:pPr>
+      <w:r>
+        <w:rPr>
+          <w:rFonts w:ascii="Liberation Serif" w:hAnsi="Liberation Serif"/>
+        </w:rPr>
+        <w:t>h1 - h6 — различные уровни заголовков</w:t>
+      </w:r>
+    </w:p>
+    <w:p>
+      <w:pPr>
+        <w:pStyle w:val="Normal"/>
+        <w:rPr>
+          <w:rFonts w:ascii="Liberation Serif" w:hAnsi="Liberation Serif"/>
+        </w:rPr>
+      </w:pPr>
+      <w:r>
+        <w:rPr>
+          <w:rFonts w:ascii="Liberation Serif" w:hAnsi="Liberation Serif"/>
+        </w:rPr>
+        <w:t>p — разбиение текста на праграфы</w:t>
+      </w:r>
+    </w:p>
+    <w:p>
+      <w:pPr>
+        <w:pStyle w:val="Normal"/>
+        <w:rPr>
+          <w:rFonts w:ascii="Liberation Serif" w:hAnsi="Liberation Serif"/>
+        </w:rPr>
+      </w:pPr>
+      <w:r>
+        <w:rPr>
+          <w:rFonts w:ascii="Liberation Serif" w:hAnsi="Liberation Serif"/>
+        </w:rPr>
+        <w:t>hr — горизонтальная линия</w:t>
+      </w:r>
+    </w:p>
+    <w:p>
+      <w:pPr>
+        <w:pStyle w:val="Normal"/>
+        <w:rPr>
+          <w:rFonts w:ascii="Liberation Serif" w:hAnsi="Liberation Serif"/>
+        </w:rPr>
+      </w:pPr>
+      <w:r>
+        <w:rPr>
+          <w:rFonts w:ascii="Liberation Serif" w:hAnsi="Liberation Serif"/>
+        </w:rPr>
+        <w:t>pre — блок преформатированного кода, например исходный код</w:t>
+      </w:r>
+    </w:p>
+    <w:p>
+      <w:pPr>
+        <w:pStyle w:val="Normal"/>
+        <w:rPr>
+          <w:rFonts w:ascii="Liberation Serif" w:hAnsi="Liberation Serif"/>
+        </w:rPr>
+      </w:pPr>
+      <w:r>
+        <w:rPr>
+          <w:rFonts w:ascii="Liberation Serif" w:hAnsi="Liberation Serif"/>
+        </w:rPr>
+        <w:t>blockquote — цитирование длинного блока текста</w:t>
+      </w:r>
+    </w:p>
+    <w:p>
+      <w:pPr>
+        <w:pStyle w:val="Normal"/>
+        <w:rPr>
+          <w:rFonts w:ascii="Liberation Serif" w:hAnsi="Liberation Serif"/>
+        </w:rPr>
+      </w:pPr>
+      <w:r>
+        <w:rPr>
+          <w:rFonts w:ascii="Liberation Serif" w:hAnsi="Liberation Serif"/>
+        </w:rPr>
+        <w:t>div — абстрактный блочный контейнер</w:t>
+      </w:r>
+    </w:p>
+    <w:p>
+      <w:pPr>
+        <w:pStyle w:val="Normal"/>
+        <w:rPr>
+          <w:rFonts w:ascii="Liberation Serif" w:hAnsi="Liberation Serif"/>
+        </w:rPr>
+      </w:pPr>
+      <w:r>
         <w:rPr/>
+      </w:r>
+    </w:p>
+    <w:p>
+      <w:pPr>
+        <w:pStyle w:val="Normal"/>
+        <w:rPr>
+          <w:rFonts w:ascii="Liberation Serif" w:hAnsi="Liberation Serif"/>
+        </w:rPr>
+      </w:pPr>
+      <w:r>
+        <w:rPr/>
+      </w:r>
+    </w:p>
+    <w:p>
+      <w:pPr>
+        <w:pStyle w:val="Normal"/>
+        <w:rPr>
+          <w:rFonts w:ascii="Liberation Serif" w:hAnsi="Liberation Serif"/>
+          <w:b/>
+          <w:b/>
+          <w:bCs/>
+          <w:sz w:val="28"/>
+          <w:szCs w:val="28"/>
+        </w:rPr>
+      </w:pPr>
+      <w:r>
+        <w:rPr>
+          <w:rFonts w:ascii="Liberation Serif" w:hAnsi="Liberation Serif"/>
+          <w:b/>
+          <w:bCs/>
+          <w:sz w:val="28"/>
+          <w:szCs w:val="28"/>
+        </w:rPr>
+        <w:t>Гиперссылки</w:t>
+      </w:r>
+    </w:p>
+    <w:p>
+      <w:pPr>
+        <w:pStyle w:val="Normal"/>
+        <w:rPr>
+          <w:rFonts w:ascii="Liberation Serif" w:hAnsi="Liberation Serif"/>
+          <w:b w:val="false"/>
+          <w:b w:val="false"/>
+          <w:bCs w:val="false"/>
+          <w:sz w:val="28"/>
+          <w:szCs w:val="28"/>
+        </w:rPr>
+      </w:pPr>
+      <w:bookmarkStart w:id="2" w:name="__DdeLink__167_598936766"/>
+      <w:bookmarkEnd w:id="2"/>
+      <w:r>
+        <w:rPr>
+          <w:rFonts w:ascii="JetBrains Mono" w:hAnsi="JetBrains Mono"/>
+          <w:b w:val="false"/>
+          <w:bCs w:val="false"/>
+          <w:i w:val="false"/>
+          <w:color w:val="080808"/>
+          <w:sz w:val="20"/>
+          <w:szCs w:val="28"/>
+        </w:rPr>
+        <w:t>&lt;</w:t>
+      </w:r>
+      <w:r>
+        <w:rPr>
+          <w:rFonts w:ascii="JetBrains Mono" w:hAnsi="JetBrains Mono"/>
+          <w:b w:val="false"/>
+          <w:bCs w:val="false"/>
+          <w:i w:val="false"/>
+          <w:color w:val="0033B3"/>
+          <w:sz w:val="20"/>
+          <w:szCs w:val="28"/>
+        </w:rPr>
+        <w:t xml:space="preserve">a </w:t>
+      </w:r>
+      <w:r>
+        <w:rPr>
+          <w:rFonts w:ascii="JetBrains Mono" w:hAnsi="JetBrains Mono"/>
+          <w:b w:val="false"/>
+          <w:bCs w:val="false"/>
+          <w:i w:val="false"/>
+          <w:color w:val="174AD4"/>
+          <w:sz w:val="20"/>
+          <w:szCs w:val="28"/>
+        </w:rPr>
+        <w:t>href</w:t>
+      </w:r>
+      <w:r>
+        <w:rPr>
+          <w:rFonts w:ascii="JetBrains Mono" w:hAnsi="JetBrains Mono"/>
+          <w:b w:val="false"/>
+          <w:bCs w:val="false"/>
+          <w:i w:val="false"/>
+          <w:color w:val="067D17"/>
+          <w:sz w:val="20"/>
+          <w:szCs w:val="28"/>
+        </w:rPr>
+        <w:t xml:space="preserve">=“http://duckduckgo.com“ </w:t>
+      </w:r>
+      <w:r>
+        <w:rPr>
+          <w:rFonts w:ascii="JetBrains Mono" w:hAnsi="JetBrains Mono"/>
+          <w:b w:val="false"/>
+          <w:bCs w:val="false"/>
+          <w:i w:val="false"/>
+          <w:color w:val="174AD4"/>
+          <w:sz w:val="20"/>
+          <w:szCs w:val="28"/>
+        </w:rPr>
+        <w:t>target</w:t>
+      </w:r>
+      <w:r>
+        <w:rPr>
+          <w:rFonts w:ascii="JetBrains Mono" w:hAnsi="JetBrains Mono"/>
+          <w:b w:val="false"/>
+          <w:bCs w:val="false"/>
+          <w:i w:val="false"/>
+          <w:color w:val="067D17"/>
+          <w:sz w:val="20"/>
+          <w:szCs w:val="28"/>
+        </w:rPr>
+        <w:t>=“_blank“</w:t>
+      </w:r>
+      <w:r>
+        <w:rPr>
+          <w:rFonts w:ascii="JetBrains Mono" w:hAnsi="JetBrains Mono"/>
+          <w:b w:val="false"/>
+          <w:bCs w:val="false"/>
+          <w:i w:val="false"/>
+          <w:color w:val="080808"/>
+          <w:sz w:val="20"/>
+          <w:szCs w:val="28"/>
+        </w:rPr>
+        <w:t>&gt;</w:t>
+      </w:r>
+      <w:r>
+        <w:rPr>
+          <w:rFonts w:ascii="Liberation Serif" w:hAnsi="Liberation Serif"/>
+          <w:b w:val="false"/>
+          <w:bCs w:val="false"/>
+          <w:sz w:val="28"/>
+          <w:szCs w:val="28"/>
+        </w:rPr>
+        <w:br/>
+      </w:r>
+      <w:r>
+        <w:rPr>
+          <w:rFonts w:ascii="JetBrains Mono" w:hAnsi="JetBrains Mono"/>
+          <w:b w:val="false"/>
+          <w:bCs w:val="false"/>
+          <w:i w:val="false"/>
+          <w:color w:val="080808"/>
+          <w:sz w:val="20"/>
+          <w:szCs w:val="28"/>
+        </w:rPr>
+        <w:t xml:space="preserve">    &lt;</w:t>
+      </w:r>
+      <w:r>
+        <w:rPr>
+          <w:rFonts w:ascii="JetBrains Mono" w:hAnsi="JetBrains Mono"/>
+          <w:b w:val="false"/>
+          <w:bCs w:val="false"/>
+          <w:i w:val="false"/>
+          <w:color w:val="0033B3"/>
+          <w:sz w:val="20"/>
+          <w:szCs w:val="28"/>
+        </w:rPr>
+        <w:t xml:space="preserve">img </w:t>
+      </w:r>
+      <w:r>
+        <w:rPr>
+          <w:rFonts w:ascii="JetBrains Mono" w:hAnsi="JetBrains Mono"/>
+          <w:b w:val="false"/>
+          <w:bCs w:val="false"/>
+          <w:i w:val="false"/>
+          <w:color w:val="174AD4"/>
+          <w:sz w:val="20"/>
+          <w:szCs w:val="28"/>
+        </w:rPr>
+        <w:t>src</w:t>
+      </w:r>
+      <w:r>
+        <w:rPr>
+          <w:rFonts w:ascii="JetBrains Mono" w:hAnsi="JetBrains Mono"/>
+          <w:b w:val="false"/>
+          <w:bCs w:val="false"/>
+          <w:i w:val="false"/>
+          <w:color w:val="067D17"/>
+          <w:sz w:val="20"/>
+          <w:szCs w:val="28"/>
+        </w:rPr>
+        <w:t>=“duck.png“</w:t>
+      </w:r>
+      <w:r>
+        <w:rPr>
+          <w:rFonts w:ascii="JetBrains Mono" w:hAnsi="JetBrains Mono"/>
+          <w:b w:val="false"/>
+          <w:bCs w:val="false"/>
+          <w:i w:val="false"/>
+          <w:color w:val="080808"/>
+          <w:sz w:val="20"/>
+          <w:szCs w:val="28"/>
+        </w:rPr>
+        <w:t>&gt;</w:t>
+      </w:r>
+      <w:r>
+        <w:rPr>
+          <w:rFonts w:ascii="Liberation Serif" w:hAnsi="Liberation Serif"/>
+          <w:b w:val="false"/>
+          <w:bCs w:val="false"/>
+          <w:sz w:val="28"/>
+          <w:szCs w:val="28"/>
+        </w:rPr>
+        <w:br/>
+      </w:r>
+      <w:r>
+        <w:rPr>
+          <w:rFonts w:ascii="JetBrains Mono" w:hAnsi="JetBrains Mono"/>
+          <w:b w:val="false"/>
+          <w:bCs w:val="false"/>
+          <w:i w:val="false"/>
+          <w:color w:val="080808"/>
+          <w:sz w:val="20"/>
+          <w:szCs w:val="28"/>
+        </w:rPr>
+        <w:t>&lt;/</w:t>
+      </w:r>
+      <w:r>
+        <w:rPr>
+          <w:rFonts w:ascii="JetBrains Mono" w:hAnsi="JetBrains Mono"/>
+          <w:b w:val="false"/>
+          <w:bCs w:val="false"/>
+          <w:i w:val="false"/>
+          <w:color w:val="0033B3"/>
+          <w:sz w:val="20"/>
+          <w:szCs w:val="28"/>
+        </w:rPr>
+        <w:t>a</w:t>
+      </w:r>
+      <w:r>
+        <w:rPr>
+          <w:rFonts w:ascii="JetBrains Mono" w:hAnsi="JetBrains Mono"/>
+          <w:b w:val="false"/>
+          <w:bCs w:val="false"/>
+          <w:i w:val="false"/>
+          <w:color w:val="080808"/>
+          <w:sz w:val="20"/>
+          <w:szCs w:val="28"/>
+        </w:rPr>
+        <w:t>&gt;</w:t>
+      </w:r>
+    </w:p>
+    <w:p>
+      <w:pPr>
+        <w:pStyle w:val="Normal"/>
+        <w:rPr>
+          <w:rFonts w:ascii="Liberation Serif" w:hAnsi="Liberation Serif"/>
+          <w:b w:val="false"/>
+          <w:b w:val="false"/>
+          <w:bCs w:val="false"/>
+          <w:sz w:val="28"/>
+          <w:szCs w:val="28"/>
+        </w:rPr>
+      </w:pPr>
+      <w:r>
+        <w:rPr>
+          <w:rFonts w:ascii="Liberation Serif" w:hAnsi="Liberation Serif"/>
+          <w:b w:val="false"/>
+          <w:bCs w:val="false"/>
+          <w:sz w:val="28"/>
+          <w:szCs w:val="28"/>
+        </w:rPr>
+      </w:r>
+    </w:p>
+    <w:p>
+      <w:pPr>
+        <w:pStyle w:val="Normal"/>
+        <w:rPr>
+          <w:rFonts w:ascii="Liberation Serif" w:hAnsi="Liberation Serif"/>
+          <w:b w:val="false"/>
+          <w:b w:val="false"/>
+          <w:bCs w:val="false"/>
+          <w:sz w:val="28"/>
+          <w:szCs w:val="28"/>
+        </w:rPr>
+      </w:pPr>
+      <w:r>
+        <w:rPr>
+          <w:rFonts w:ascii="Liberation Serif" w:hAnsi="Liberation Serif"/>
+          <w:b w:val="false"/>
+          <w:bCs w:val="false"/>
+          <w:sz w:val="28"/>
+          <w:szCs w:val="28"/>
+        </w:rPr>
+        <w:t>href — URL гиперссылки   (&lt;a href=“#1“&gt;...)</w:t>
+      </w:r>
+    </w:p>
+    <w:p>
+      <w:pPr>
+        <w:pStyle w:val="Normal"/>
+        <w:rPr>
+          <w:rFonts w:ascii="Liberation Serif" w:hAnsi="Liberation Serif"/>
+          <w:b w:val="false"/>
+          <w:b w:val="false"/>
+          <w:bCs w:val="false"/>
+          <w:sz w:val="28"/>
+          <w:szCs w:val="28"/>
+        </w:rPr>
+      </w:pPr>
+      <w:r>
+        <w:rPr>
+          <w:rFonts w:ascii="Liberation Serif" w:hAnsi="Liberation Serif"/>
+          <w:b w:val="false"/>
+          <w:bCs w:val="false"/>
+          <w:sz w:val="28"/>
+          <w:szCs w:val="28"/>
+        </w:rPr>
+        <w:t>target — в каком окне открывать ссылку</w:t>
+      </w:r>
+    </w:p>
+    <w:p>
+      <w:pPr>
+        <w:pStyle w:val="Normal"/>
+        <w:rPr>
+          <w:rFonts w:ascii="Liberation Serif" w:hAnsi="Liberation Serif"/>
+          <w:b w:val="false"/>
+          <w:b w:val="false"/>
+          <w:bCs w:val="false"/>
+          <w:sz w:val="28"/>
+          <w:szCs w:val="28"/>
+        </w:rPr>
+      </w:pPr>
+      <w:r>
+        <w:rPr>
+          <w:rFonts w:ascii="Liberation Serif" w:hAnsi="Liberation Serif"/>
+          <w:b w:val="false"/>
+          <w:bCs w:val="false"/>
+          <w:sz w:val="28"/>
+          <w:szCs w:val="28"/>
+        </w:rPr>
+        <w:t>name — имя якоря, вместо href   (&lt;a name=“1“&gt;…)</w:t>
+      </w:r>
+    </w:p>
+    <w:p>
+      <w:pPr>
+        <w:pStyle w:val="Normal"/>
+        <w:rPr>
+          <w:rFonts w:ascii="Liberation Serif" w:hAnsi="Liberation Serif"/>
+          <w:b w:val="false"/>
+          <w:b w:val="false"/>
+          <w:bCs w:val="false"/>
+          <w:sz w:val="28"/>
+          <w:szCs w:val="28"/>
+        </w:rPr>
+      </w:pPr>
+      <w:r>
+        <w:rPr>
+          <w:rFonts w:ascii="Liberation Serif" w:hAnsi="Liberation Serif"/>
+          <w:b w:val="false"/>
+          <w:bCs w:val="false"/>
+          <w:sz w:val="28"/>
+          <w:szCs w:val="28"/>
+        </w:rPr>
+      </w:r>
+    </w:p>
+    <w:p>
+      <w:pPr>
+        <w:pStyle w:val="Normal"/>
+        <w:rPr>
+          <w:rFonts w:ascii="Liberation Serif" w:hAnsi="Liberation Serif"/>
+          <w:b w:val="false"/>
+          <w:b w:val="false"/>
+          <w:bCs w:val="false"/>
+          <w:sz w:val="28"/>
+          <w:szCs w:val="28"/>
+        </w:rPr>
+      </w:pPr>
+      <w:r>
+        <w:rPr>
+          <w:rFonts w:ascii="Liberation Serif" w:hAnsi="Liberation Serif"/>
+          <w:b w:val="false"/>
+          <w:bCs w:val="false"/>
+          <w:sz w:val="28"/>
+          <w:szCs w:val="28"/>
+        </w:rPr>
+      </w:r>
+    </w:p>
+    <w:p>
+      <w:pPr>
+        <w:pStyle w:val="Normal"/>
+        <w:rPr>
+          <w:rFonts w:ascii="Liberation Serif" w:hAnsi="Liberation Serif"/>
+          <w:b/>
+          <w:b/>
+          <w:bCs/>
+          <w:sz w:val="28"/>
+          <w:szCs w:val="28"/>
+        </w:rPr>
+      </w:pPr>
+      <w:r>
+        <w:rPr>
+          <w:rFonts w:ascii="Liberation Serif" w:hAnsi="Liberation Serif"/>
+          <w:b/>
+          <w:bCs/>
+          <w:sz w:val="28"/>
+          <w:szCs w:val="28"/>
+        </w:rPr>
+        <w:t>Действия браузера при переходе</w:t>
+      </w:r>
+    </w:p>
+    <w:p>
+      <w:pPr>
+        <w:pStyle w:val="Normal"/>
+        <w:rPr>
+          <w:rFonts w:ascii="Liberation Serif" w:hAnsi="Liberation Serif"/>
+          <w:b w:val="false"/>
+          <w:b w:val="false"/>
+          <w:bCs w:val="false"/>
+          <w:sz w:val="28"/>
+          <w:szCs w:val="28"/>
+        </w:rPr>
+      </w:pPr>
+      <w:r>
+        <w:rPr>
+          <w:rFonts w:ascii="Liberation Serif" w:hAnsi="Liberation Serif"/>
+          <w:b w:val="false"/>
+          <w:bCs w:val="false"/>
+          <w:sz w:val="28"/>
+          <w:szCs w:val="28"/>
+        </w:rPr>
+        <w:t>Поведение браузера зависит от протокола URL</w:t>
+      </w:r>
+    </w:p>
+    <w:p>
+      <w:pPr>
+        <w:pStyle w:val="Normal"/>
+        <w:rPr>
+          <w:rFonts w:ascii="Liberation Serif" w:hAnsi="Liberation Serif"/>
+          <w:b w:val="false"/>
+          <w:b w:val="false"/>
+          <w:bCs w:val="false"/>
+          <w:sz w:val="28"/>
+          <w:szCs w:val="28"/>
+        </w:rPr>
+      </w:pPr>
+      <w:r>
+        <w:rPr>
+          <w:rFonts w:ascii="Liberation Serif" w:hAnsi="Liberation Serif"/>
+          <w:b w:val="false"/>
+          <w:bCs w:val="false"/>
+          <w:sz w:val="28"/>
+          <w:szCs w:val="28"/>
+        </w:rPr>
+      </w:r>
+    </w:p>
+    <w:p>
+      <w:pPr>
+        <w:pStyle w:val="Normal"/>
+        <w:rPr>
+          <w:rFonts w:ascii="Liberation Serif" w:hAnsi="Liberation Serif"/>
+          <w:b w:val="false"/>
+          <w:b w:val="false"/>
+          <w:bCs w:val="false"/>
+          <w:sz w:val="28"/>
+          <w:szCs w:val="28"/>
+        </w:rPr>
+      </w:pPr>
+      <w:r>
+        <w:rPr>
+          <w:rFonts w:ascii="Liberation Serif" w:hAnsi="Liberation Serif"/>
+          <w:b w:val="false"/>
+          <w:bCs w:val="false"/>
+          <w:sz w:val="28"/>
+          <w:szCs w:val="28"/>
+        </w:rPr>
+        <w:t>http, https, ftp — переход по ссылке</w:t>
+      </w:r>
+    </w:p>
+    <w:p>
+      <w:pPr>
+        <w:pStyle w:val="Normal"/>
+        <w:rPr>
+          <w:rFonts w:ascii="Liberation Serif" w:hAnsi="Liberation Serif"/>
+          <w:b w:val="false"/>
+          <w:b w:val="false"/>
+          <w:bCs w:val="false"/>
+          <w:sz w:val="28"/>
+          <w:szCs w:val="28"/>
+        </w:rPr>
+      </w:pPr>
+      <w:r>
+        <w:rPr>
+          <w:rFonts w:ascii="Liberation Serif" w:hAnsi="Liberation Serif"/>
+          <w:b w:val="false"/>
+          <w:bCs w:val="false"/>
+          <w:sz w:val="28"/>
+          <w:szCs w:val="28"/>
+        </w:rPr>
+        <w:t>mailto — запуск почтового клиента</w:t>
+      </w:r>
+    </w:p>
+    <w:p>
+      <w:pPr>
+        <w:pStyle w:val="Normal"/>
+        <w:rPr>
+          <w:rFonts w:ascii="Liberation Serif" w:hAnsi="Liberation Serif"/>
+          <w:b w:val="false"/>
+          <w:b w:val="false"/>
+          <w:bCs w:val="false"/>
+          <w:sz w:val="28"/>
+          <w:szCs w:val="28"/>
+        </w:rPr>
+      </w:pPr>
+      <w:r>
+        <w:rPr>
+          <w:rFonts w:ascii="Liberation Serif" w:hAnsi="Liberation Serif"/>
+          <w:b w:val="false"/>
+          <w:bCs w:val="false"/>
+          <w:sz w:val="28"/>
+          <w:szCs w:val="28"/>
+        </w:rPr>
+        <w:t>javascript — выполнение JavaScript кода</w:t>
+      </w:r>
+    </w:p>
+    <w:p>
+      <w:pPr>
+        <w:pStyle w:val="Normal"/>
+        <w:rPr>
+          <w:rFonts w:ascii="Liberation Serif" w:hAnsi="Liberation Serif"/>
+          <w:b w:val="false"/>
+          <w:b w:val="false"/>
+          <w:bCs w:val="false"/>
+          <w:sz w:val="28"/>
+          <w:szCs w:val="28"/>
+        </w:rPr>
+      </w:pPr>
+      <w:r>
+        <w:rPr>
+          <w:rFonts w:ascii="Liberation Serif" w:hAnsi="Liberation Serif"/>
+          <w:b w:val="false"/>
+          <w:bCs w:val="false"/>
+          <w:sz w:val="28"/>
+          <w:szCs w:val="28"/>
+        </w:rPr>
+        <w:t>#anchor — прокрутка текущей страницы</w:t>
+      </w:r>
+    </w:p>
+    <w:p>
+      <w:pPr>
+        <w:pStyle w:val="Normal"/>
+        <w:rPr>
+          <w:rFonts w:ascii="Liberation Serif" w:hAnsi="Liberation Serif"/>
+          <w:b w:val="false"/>
+          <w:b w:val="false"/>
+          <w:bCs w:val="false"/>
+          <w:sz w:val="28"/>
+          <w:szCs w:val="28"/>
+        </w:rPr>
+      </w:pPr>
+      <w:r>
+        <w:rPr>
+          <w:rFonts w:ascii="Liberation Serif" w:hAnsi="Liberation Serif"/>
+          <w:b w:val="false"/>
+          <w:bCs w:val="false"/>
+          <w:sz w:val="28"/>
+          <w:szCs w:val="28"/>
+        </w:rPr>
+      </w:r>
+    </w:p>
+    <w:p>
+      <w:pPr>
+        <w:pStyle w:val="Normal"/>
+        <w:rPr>
+          <w:rFonts w:ascii="Liberation Serif" w:hAnsi="Liberation Serif"/>
+          <w:b w:val="false"/>
+          <w:b w:val="false"/>
+          <w:bCs w:val="false"/>
+          <w:sz w:val="28"/>
+          <w:szCs w:val="28"/>
+        </w:rPr>
+      </w:pPr>
+      <w:r>
+        <w:rPr>
+          <w:rFonts w:ascii="Liberation Serif" w:hAnsi="Liberation Serif"/>
+          <w:b w:val="false"/>
+          <w:bCs w:val="false"/>
+          <w:sz w:val="28"/>
+          <w:szCs w:val="28"/>
+        </w:rPr>
+      </w:r>
+    </w:p>
+    <w:p>
+      <w:pPr>
+        <w:pStyle w:val="Normal"/>
+        <w:rPr>
+          <w:rFonts w:ascii="Liberation Serif" w:hAnsi="Liberation Serif"/>
+          <w:b/>
+          <w:b/>
+          <w:bCs/>
+          <w:sz w:val="28"/>
+          <w:szCs w:val="28"/>
+        </w:rPr>
+      </w:pPr>
+      <w:r>
+        <w:rPr>
+          <w:rFonts w:ascii="Liberation Serif" w:hAnsi="Liberation Serif"/>
+          <w:b/>
+          <w:bCs/>
+          <w:sz w:val="28"/>
+          <w:szCs w:val="28"/>
+        </w:rPr>
+        <w:t>Атрибуты форм</w:t>
+      </w:r>
+    </w:p>
+    <w:p>
+      <w:pPr>
+        <w:pStyle w:val="Normal"/>
+        <w:rPr>
+          <w:rFonts w:ascii="Liberation Serif" w:hAnsi="Liberation Serif"/>
+          <w:b w:val="false"/>
+          <w:b w:val="false"/>
+          <w:bCs w:val="false"/>
+          <w:sz w:val="28"/>
+          <w:szCs w:val="28"/>
+        </w:rPr>
+      </w:pPr>
+      <w:r>
+        <w:rPr>
+          <w:rFonts w:ascii="Liberation Serif" w:hAnsi="Liberation Serif"/>
+          <w:b w:val="false"/>
+          <w:bCs w:val="false"/>
+          <w:sz w:val="28"/>
+          <w:szCs w:val="28"/>
+        </w:rPr>
+        <w:t>action — URL на который будет отправлена форма</w:t>
+      </w:r>
+    </w:p>
+    <w:p>
+      <w:pPr>
+        <w:pStyle w:val="Normal"/>
+        <w:rPr>
+          <w:rFonts w:ascii="Liberation Serif" w:hAnsi="Liberation Serif"/>
+          <w:b w:val="false"/>
+          <w:b w:val="false"/>
+          <w:bCs w:val="false"/>
+          <w:sz w:val="28"/>
+          <w:szCs w:val="28"/>
+        </w:rPr>
+      </w:pPr>
+      <w:r>
+        <w:rPr>
+          <w:rFonts w:ascii="Liberation Serif" w:hAnsi="Liberation Serif"/>
+          <w:b w:val="false"/>
+          <w:bCs w:val="false"/>
+          <w:sz w:val="28"/>
+          <w:szCs w:val="28"/>
+        </w:rPr>
+        <w:t>method — HTTP метод, GET или POST</w:t>
+      </w:r>
+    </w:p>
+    <w:p>
+      <w:pPr>
+        <w:pStyle w:val="Normal"/>
+        <w:rPr>
+          <w:rFonts w:ascii="Liberation Serif" w:hAnsi="Liberation Serif"/>
+          <w:b w:val="false"/>
+          <w:b w:val="false"/>
+          <w:bCs w:val="false"/>
+          <w:sz w:val="28"/>
+          <w:szCs w:val="28"/>
+        </w:rPr>
+      </w:pPr>
+      <w:r>
+        <w:rPr>
+          <w:rFonts w:ascii="Liberation Serif" w:hAnsi="Liberation Serif"/>
+          <w:b w:val="false"/>
+          <w:bCs w:val="false"/>
+          <w:sz w:val="28"/>
+          <w:szCs w:val="28"/>
+        </w:rPr>
+        <w:t>target — имя окна браузера, в котором открыть результат</w:t>
+      </w:r>
+    </w:p>
+    <w:p>
+      <w:pPr>
+        <w:pStyle w:val="Normal"/>
+        <w:rPr>
+          <w:rFonts w:ascii="Liberation Serif" w:hAnsi="Liberation Serif"/>
+          <w:b w:val="false"/>
+          <w:b w:val="false"/>
+          <w:bCs w:val="false"/>
+          <w:sz w:val="28"/>
+          <w:szCs w:val="28"/>
+        </w:rPr>
+      </w:pPr>
+      <w:r>
+        <w:rPr>
+          <w:rFonts w:ascii="Liberation Serif" w:hAnsi="Liberation Serif"/>
+          <w:b w:val="false"/>
+          <w:bCs w:val="false"/>
+          <w:sz w:val="28"/>
+          <w:szCs w:val="28"/>
+        </w:rPr>
+        <w:t>enctype — способ кодирования данных форм. По умолчанию application/x-www-form-urlencoded. Если форма содержит поля для ввода файлов, то должно быть multipart/form-data</w:t>
+      </w:r>
+    </w:p>
+    <w:p>
+      <w:pPr>
+        <w:pStyle w:val="Normal"/>
+        <w:rPr>
+          <w:rFonts w:ascii="Liberation Serif" w:hAnsi="Liberation Serif"/>
+          <w:b/>
+          <w:b/>
+          <w:bCs/>
+          <w:sz w:val="28"/>
+          <w:szCs w:val="28"/>
+        </w:rPr>
+      </w:pPr>
+      <w:r>
+        <w:rPr>
+          <w:rFonts w:ascii="Liberation Serif" w:hAnsi="Liberation Serif"/>
+          <w:b/>
+          <w:bCs/>
+          <w:sz w:val="28"/>
+          <w:szCs w:val="28"/>
+        </w:rPr>
+        <w:t>Элементы ввода форм</w:t>
+      </w:r>
+    </w:p>
+    <w:p>
+      <w:pPr>
+        <w:pStyle w:val="Normal"/>
+        <w:rPr>
+          <w:rFonts w:ascii="Liberation Serif" w:hAnsi="Liberation Serif"/>
+          <w:b w:val="false"/>
+          <w:b w:val="false"/>
+          <w:bCs w:val="false"/>
+          <w:sz w:val="28"/>
+          <w:szCs w:val="28"/>
+        </w:rPr>
+      </w:pPr>
+      <w:r>
+        <w:rPr>
+          <w:rFonts w:ascii="Liberation Serif" w:hAnsi="Liberation Serif"/>
+          <w:b w:val="false"/>
+          <w:bCs w:val="false"/>
+          <w:sz w:val="28"/>
+          <w:szCs w:val="28"/>
+        </w:rPr>
+        <w:t>input — универсальное поле, может быть:</w:t>
+      </w:r>
+    </w:p>
+    <w:p>
+      <w:pPr>
+        <w:pStyle w:val="Normal"/>
+        <w:rPr>
+          <w:rFonts w:ascii="Liberation Serif" w:hAnsi="Liberation Serif"/>
+          <w:b w:val="false"/>
+          <w:b w:val="false"/>
+          <w:bCs w:val="false"/>
+          <w:sz w:val="28"/>
+          <w:szCs w:val="28"/>
+        </w:rPr>
+      </w:pPr>
+      <w:r>
+        <w:rPr>
+          <w:rFonts w:ascii="Liberation Serif" w:hAnsi="Liberation Serif"/>
+          <w:b w:val="false"/>
+          <w:bCs w:val="false"/>
+          <w:sz w:val="28"/>
+          <w:szCs w:val="28"/>
+        </w:rPr>
+        <w:t xml:space="preserve">    </w:t>
+      </w:r>
+      <w:r>
+        <w:rPr>
+          <w:rFonts w:ascii="Liberation Serif" w:hAnsi="Liberation Serif"/>
+          <w:b w:val="false"/>
+          <w:bCs w:val="false"/>
+          <w:sz w:val="28"/>
+          <w:szCs w:val="28"/>
+        </w:rPr>
+        <w:t>type=“hodden“ — невидимое</w:t>
+      </w:r>
+    </w:p>
+    <w:p>
+      <w:pPr>
+        <w:pStyle w:val="Normal"/>
+        <w:rPr>
+          <w:rFonts w:ascii="Liberation Serif" w:hAnsi="Liberation Serif"/>
+          <w:b w:val="false"/>
+          <w:b w:val="false"/>
+          <w:bCs w:val="false"/>
+          <w:sz w:val="28"/>
+          <w:szCs w:val="28"/>
+        </w:rPr>
+      </w:pPr>
+      <w:r>
+        <w:rPr>
+          <w:rFonts w:ascii="Liberation Serif" w:hAnsi="Liberation Serif"/>
+          <w:b w:val="false"/>
+          <w:bCs w:val="false"/>
+          <w:sz w:val="28"/>
+          <w:szCs w:val="28"/>
+        </w:rPr>
+        <w:t xml:space="preserve">    </w:t>
+      </w:r>
+      <w:r>
+        <w:rPr>
+          <w:rFonts w:ascii="Liberation Serif" w:hAnsi="Liberation Serif"/>
+          <w:b w:val="false"/>
+          <w:bCs w:val="false"/>
+          <w:sz w:val="28"/>
+          <w:szCs w:val="28"/>
+        </w:rPr>
+        <w:t>type=“text“  - текстовое поле</w:t>
+      </w:r>
+    </w:p>
+    <w:p>
+      <w:pPr>
+        <w:pStyle w:val="Normal"/>
+        <w:rPr>
+          <w:rFonts w:ascii="Liberation Serif" w:hAnsi="Liberation Serif"/>
+          <w:b w:val="false"/>
+          <w:b w:val="false"/>
+          <w:bCs w:val="false"/>
+          <w:sz w:val="28"/>
+          <w:szCs w:val="28"/>
+        </w:rPr>
+      </w:pPr>
+      <w:r>
+        <w:rPr>
+          <w:rFonts w:ascii="Liberation Serif" w:hAnsi="Liberation Serif"/>
+          <w:b w:val="false"/>
+          <w:bCs w:val="false"/>
+          <w:sz w:val="28"/>
+          <w:szCs w:val="28"/>
+        </w:rPr>
+        <w:t xml:space="preserve">    </w:t>
+      </w:r>
+      <w:r>
+        <w:rPr>
+          <w:rFonts w:ascii="Liberation Serif" w:hAnsi="Liberation Serif"/>
+          <w:b w:val="false"/>
+          <w:bCs w:val="false"/>
+          <w:sz w:val="28"/>
+          <w:szCs w:val="28"/>
+        </w:rPr>
+        <w:t>type=“checkbox“ — checkbox, переключатель да/нет</w:t>
+      </w:r>
+    </w:p>
+    <w:p>
+      <w:pPr>
+        <w:pStyle w:val="Normal"/>
+        <w:rPr>
+          <w:rFonts w:ascii="Liberation Serif" w:hAnsi="Liberation Serif"/>
+          <w:b w:val="false"/>
+          <w:b w:val="false"/>
+          <w:bCs w:val="false"/>
+          <w:sz w:val="28"/>
+          <w:szCs w:val="28"/>
+        </w:rPr>
+      </w:pPr>
+      <w:r>
+        <w:rPr>
+          <w:rFonts w:ascii="Liberation Serif" w:hAnsi="Liberation Serif"/>
+          <w:b w:val="false"/>
+          <w:bCs w:val="false"/>
+          <w:sz w:val="28"/>
+          <w:szCs w:val="28"/>
+        </w:rPr>
+        <w:t>button — кнопка</w:t>
+      </w:r>
+    </w:p>
+    <w:p>
+      <w:pPr>
+        <w:pStyle w:val="Normal"/>
+        <w:rPr>
+          <w:rFonts w:ascii="Liberation Serif" w:hAnsi="Liberation Serif"/>
+          <w:b w:val="false"/>
+          <w:b w:val="false"/>
+          <w:bCs w:val="false"/>
+          <w:sz w:val="28"/>
+          <w:szCs w:val="28"/>
+        </w:rPr>
+      </w:pPr>
+      <w:r>
+        <w:rPr>
+          <w:rFonts w:ascii="Liberation Serif" w:hAnsi="Liberation Serif"/>
+          <w:b w:val="false"/>
+          <w:bCs w:val="false"/>
+          <w:sz w:val="28"/>
+          <w:szCs w:val="28"/>
+        </w:rPr>
+        <w:t>textarea — многострочное поле ввода</w:t>
+      </w:r>
+    </w:p>
+    <w:p>
+      <w:pPr>
+        <w:pStyle w:val="Normal"/>
+        <w:rPr>
+          <w:rFonts w:ascii="Liberation Serif" w:hAnsi="Liberation Serif"/>
+          <w:b w:val="false"/>
+          <w:b w:val="false"/>
+          <w:bCs w:val="false"/>
+          <w:sz w:val="28"/>
+          <w:szCs w:val="28"/>
+        </w:rPr>
+      </w:pPr>
+      <w:r>
+        <w:rPr>
+          <w:rFonts w:ascii="Liberation Serif" w:hAnsi="Liberation Serif"/>
+          <w:b w:val="false"/>
+          <w:bCs w:val="false"/>
+          <w:sz w:val="28"/>
+          <w:szCs w:val="28"/>
+        </w:rPr>
+        <w:t>select, option — выпадающий список</w:t>
+      </w:r>
+    </w:p>
+    <w:p>
+      <w:pPr>
+        <w:pStyle w:val="Normal"/>
+        <w:rPr>
+          <w:rFonts w:ascii="Liberation Serif" w:hAnsi="Liberation Serif"/>
+          <w:b w:val="false"/>
+          <w:b w:val="false"/>
+          <w:bCs w:val="false"/>
+          <w:sz w:val="28"/>
+          <w:szCs w:val="28"/>
+        </w:rPr>
+      </w:pPr>
+      <w:r>
+        <w:rPr>
+          <w:rFonts w:ascii="Liberation Serif" w:hAnsi="Liberation Serif"/>
+          <w:b w:val="false"/>
+          <w:bCs w:val="false"/>
+          <w:sz w:val="28"/>
+          <w:szCs w:val="28"/>
+        </w:rPr>
+      </w:r>
+    </w:p>
+    <w:p>
+      <w:pPr>
+        <w:pStyle w:val="Normal"/>
+        <w:rPr>
+          <w:rFonts w:ascii="Liberation Serif" w:hAnsi="Liberation Serif"/>
+          <w:b w:val="false"/>
+          <w:b w:val="false"/>
+          <w:bCs w:val="false"/>
+          <w:sz w:val="28"/>
+          <w:szCs w:val="28"/>
+        </w:rPr>
+      </w:pPr>
+      <w:r>
+        <w:rPr>
+          <w:rFonts w:ascii="Liberation Serif" w:hAnsi="Liberation Serif"/>
+          <w:b w:val="false"/>
+          <w:bCs w:val="false"/>
+          <w:sz w:val="28"/>
+          <w:szCs w:val="28"/>
+        </w:rPr>
+      </w:r>
+    </w:p>
+    <w:p>
+      <w:pPr>
+        <w:pStyle w:val="Normal"/>
+        <w:rPr>
+          <w:rFonts w:ascii="Liberation Serif" w:hAnsi="Liberation Serif"/>
+          <w:b/>
+          <w:b/>
+          <w:bCs/>
+          <w:sz w:val="28"/>
+          <w:szCs w:val="28"/>
+        </w:rPr>
+      </w:pPr>
+      <w:r>
+        <w:rPr>
+          <w:rFonts w:ascii="Liberation Serif" w:hAnsi="Liberation Serif"/>
+          <w:b/>
+          <w:bCs/>
+          <w:sz w:val="28"/>
+          <w:szCs w:val="28"/>
+        </w:rPr>
+        <w:t>Атрибуты элементов ввода</w:t>
+      </w:r>
+    </w:p>
+    <w:p>
+      <w:pPr>
+        <w:pStyle w:val="Normal"/>
+        <w:rPr>
+          <w:rFonts w:ascii="Liberation Serif" w:hAnsi="Liberation Serif"/>
+          <w:b w:val="false"/>
+          <w:b w:val="false"/>
+          <w:bCs w:val="false"/>
+          <w:sz w:val="28"/>
+          <w:szCs w:val="28"/>
+        </w:rPr>
+      </w:pPr>
+      <w:bookmarkStart w:id="3" w:name="__DdeLink__225_598936766"/>
+      <w:bookmarkEnd w:id="3"/>
+      <w:r>
+        <w:rPr>
+          <w:rFonts w:ascii="JetBrains Mono" w:hAnsi="JetBrains Mono"/>
+          <w:b w:val="false"/>
+          <w:bCs w:val="false"/>
+          <w:i w:val="false"/>
+          <w:color w:val="080808"/>
+          <w:sz w:val="20"/>
+          <w:szCs w:val="28"/>
+        </w:rPr>
+        <w:t>&lt;</w:t>
+      </w:r>
+      <w:r>
+        <w:rPr>
+          <w:rFonts w:ascii="JetBrains Mono" w:hAnsi="JetBrains Mono"/>
+          <w:b w:val="false"/>
+          <w:bCs w:val="false"/>
+          <w:i w:val="false"/>
+          <w:color w:val="0033B3"/>
+          <w:sz w:val="20"/>
+          <w:szCs w:val="28"/>
+        </w:rPr>
+        <w:t xml:space="preserve">input </w:t>
+      </w:r>
+      <w:r>
+        <w:rPr>
+          <w:rFonts w:ascii="JetBrains Mono" w:hAnsi="JetBrains Mono"/>
+          <w:b w:val="false"/>
+          <w:bCs w:val="false"/>
+          <w:i w:val="false"/>
+          <w:color w:val="174AD4"/>
+          <w:sz w:val="20"/>
+          <w:szCs w:val="28"/>
+        </w:rPr>
+        <w:t>type</w:t>
+      </w:r>
+      <w:r>
+        <w:rPr>
+          <w:rFonts w:ascii="JetBrains Mono" w:hAnsi="JetBrains Mono"/>
+          <w:b w:val="false"/>
+          <w:bCs w:val="false"/>
+          <w:i w:val="false"/>
+          <w:color w:val="067D17"/>
+          <w:sz w:val="20"/>
+          <w:szCs w:val="28"/>
+        </w:rPr>
+        <w:t xml:space="preserve">=“text“ </w:t>
+      </w:r>
+      <w:r>
+        <w:rPr>
+          <w:rFonts w:ascii="JetBrains Mono" w:hAnsi="JetBrains Mono"/>
+          <w:b w:val="false"/>
+          <w:bCs w:val="false"/>
+          <w:i w:val="false"/>
+          <w:color w:val="174AD4"/>
+          <w:sz w:val="20"/>
+          <w:szCs w:val="28"/>
+        </w:rPr>
+        <w:t>name</w:t>
+      </w:r>
+      <w:r>
+        <w:rPr>
+          <w:rFonts w:ascii="JetBrains Mono" w:hAnsi="JetBrains Mono"/>
+          <w:b w:val="false"/>
+          <w:bCs w:val="false"/>
+          <w:i w:val="false"/>
+          <w:color w:val="067D17"/>
+          <w:sz w:val="20"/>
+          <w:szCs w:val="28"/>
+        </w:rPr>
+        <w:t>=“username“</w:t>
+      </w:r>
+      <w:r>
+        <w:rPr>
+          <w:rFonts w:ascii="Liberation Serif" w:hAnsi="Liberation Serif"/>
+          <w:b w:val="false"/>
+          <w:bCs w:val="false"/>
+          <w:sz w:val="28"/>
+          <w:szCs w:val="28"/>
+        </w:rPr>
+        <w:br/>
+      </w:r>
+      <w:r>
+        <w:rPr>
+          <w:rFonts w:ascii="JetBrains Mono" w:hAnsi="JetBrains Mono"/>
+          <w:b w:val="false"/>
+          <w:bCs w:val="false"/>
+          <w:i w:val="false"/>
+          <w:color w:val="067D17"/>
+          <w:sz w:val="20"/>
+          <w:szCs w:val="28"/>
+        </w:rPr>
+        <w:t xml:space="preserve">    </w:t>
+      </w:r>
+      <w:r>
+        <w:rPr>
+          <w:rFonts w:ascii="JetBrains Mono" w:hAnsi="JetBrains Mono"/>
+          <w:b w:val="false"/>
+          <w:bCs w:val="false"/>
+          <w:i w:val="false"/>
+          <w:color w:val="174AD4"/>
+          <w:sz w:val="20"/>
+          <w:szCs w:val="28"/>
+        </w:rPr>
+        <w:t>value</w:t>
+      </w:r>
+      <w:r>
+        <w:rPr>
+          <w:rFonts w:ascii="JetBrains Mono" w:hAnsi="JetBrains Mono"/>
+          <w:b w:val="false"/>
+          <w:bCs w:val="false"/>
+          <w:i w:val="false"/>
+          <w:color w:val="067D17"/>
+          <w:sz w:val="20"/>
+          <w:szCs w:val="28"/>
+        </w:rPr>
+        <w:t xml:space="preserve">=““ </w:t>
+      </w:r>
+      <w:r>
+        <w:rPr>
+          <w:rFonts w:ascii="JetBrains Mono" w:hAnsi="JetBrains Mono"/>
+          <w:b w:val="false"/>
+          <w:bCs w:val="false"/>
+          <w:i w:val="false"/>
+          <w:color w:val="174AD4"/>
+          <w:sz w:val="20"/>
+          <w:szCs w:val="28"/>
+        </w:rPr>
+        <w:t>placeholder</w:t>
+      </w:r>
+      <w:r>
+        <w:rPr>
+          <w:rFonts w:ascii="JetBrains Mono" w:hAnsi="JetBrains Mono"/>
+          <w:b w:val="false"/>
+          <w:bCs w:val="false"/>
+          <w:i w:val="false"/>
+          <w:color w:val="067D17"/>
+          <w:sz w:val="20"/>
+          <w:szCs w:val="28"/>
+        </w:rPr>
+        <w:t xml:space="preserve">=“Вася“ </w:t>
+      </w:r>
+      <w:r>
+        <w:rPr>
+          <w:rFonts w:ascii="JetBrains Mono" w:hAnsi="JetBrains Mono"/>
+          <w:b w:val="false"/>
+          <w:bCs w:val="false"/>
+          <w:i w:val="false"/>
+          <w:color w:val="174AD4"/>
+          <w:sz w:val="20"/>
+          <w:szCs w:val="28"/>
+        </w:rPr>
+        <w:t>autocomplete</w:t>
+      </w:r>
+      <w:r>
+        <w:rPr>
+          <w:rFonts w:ascii="JetBrains Mono" w:hAnsi="JetBrains Mono"/>
+          <w:b w:val="false"/>
+          <w:bCs w:val="false"/>
+          <w:i w:val="false"/>
+          <w:color w:val="067D17"/>
+          <w:sz w:val="20"/>
+          <w:szCs w:val="28"/>
+        </w:rPr>
+        <w:t>=“off“</w:t>
+      </w:r>
+      <w:r>
+        <w:rPr>
+          <w:rFonts w:ascii="JetBrains Mono" w:hAnsi="JetBrains Mono"/>
+          <w:b w:val="false"/>
+          <w:bCs w:val="false"/>
+          <w:i w:val="false"/>
+          <w:color w:val="080808"/>
+          <w:sz w:val="20"/>
+          <w:szCs w:val="28"/>
+        </w:rPr>
+        <w:t>&gt;</w:t>
+      </w:r>
+    </w:p>
+    <w:p>
+      <w:pPr>
+        <w:pStyle w:val="Normal"/>
+        <w:rPr>
+          <w:rFonts w:ascii="Liberation Serif" w:hAnsi="Liberation Serif"/>
+          <w:b w:val="false"/>
+          <w:b w:val="false"/>
+          <w:bCs w:val="false"/>
+          <w:sz w:val="28"/>
+          <w:szCs w:val="28"/>
+        </w:rPr>
+      </w:pPr>
+      <w:r>
+        <w:rPr>
+          <w:rFonts w:ascii="Liberation Serif" w:hAnsi="Liberation Serif"/>
+          <w:b w:val="false"/>
+          <w:bCs w:val="false"/>
+          <w:sz w:val="28"/>
+          <w:szCs w:val="28"/>
+        </w:rPr>
+      </w:r>
+    </w:p>
+    <w:p>
+      <w:pPr>
+        <w:pStyle w:val="Normal"/>
+        <w:numPr>
+          <w:ilvl w:val="0"/>
+          <w:numId w:val="4"/>
+        </w:numPr>
+        <w:rPr>
+          <w:rFonts w:ascii="Liberation Serif" w:hAnsi="Liberation Serif"/>
+          <w:b w:val="false"/>
+          <w:b w:val="false"/>
+          <w:bCs w:val="false"/>
+          <w:sz w:val="28"/>
+          <w:szCs w:val="28"/>
+        </w:rPr>
+      </w:pPr>
+      <w:r>
+        <w:rPr>
+          <w:rFonts w:ascii="Liberation Serif" w:hAnsi="Liberation Serif"/>
+          <w:b w:val="false"/>
+          <w:bCs w:val="false"/>
+          <w:sz w:val="28"/>
+          <w:szCs w:val="28"/>
+        </w:rPr>
+        <w:t>type — определяет внешний вид и функционал</w:t>
+      </w:r>
+    </w:p>
+    <w:p>
+      <w:pPr>
+        <w:pStyle w:val="Normal"/>
+        <w:numPr>
+          <w:ilvl w:val="0"/>
+          <w:numId w:val="4"/>
+        </w:numPr>
+        <w:rPr>
+          <w:rFonts w:ascii="Liberation Serif" w:hAnsi="Liberation Serif"/>
+          <w:b w:val="false"/>
+          <w:b w:val="false"/>
+          <w:bCs w:val="false"/>
+          <w:sz w:val="28"/>
+          <w:szCs w:val="28"/>
+        </w:rPr>
+      </w:pPr>
+      <w:r>
+        <w:rPr>
+          <w:rFonts w:ascii="Liberation Serif" w:hAnsi="Liberation Serif"/>
+          <w:b w:val="false"/>
+          <w:bCs w:val="false"/>
+          <w:sz w:val="28"/>
+          <w:szCs w:val="28"/>
+        </w:rPr>
+        <w:t>name — имя с которым данный элемент попадает в запрос</w:t>
+      </w:r>
+    </w:p>
+    <w:p>
+      <w:pPr>
+        <w:pStyle w:val="Normal"/>
+        <w:numPr>
+          <w:ilvl w:val="0"/>
+          <w:numId w:val="4"/>
+        </w:numPr>
+        <w:rPr>
+          <w:rFonts w:ascii="Liberation Serif" w:hAnsi="Liberation Serif"/>
+          <w:b w:val="false"/>
+          <w:b w:val="false"/>
+          <w:bCs w:val="false"/>
+          <w:sz w:val="28"/>
+          <w:szCs w:val="28"/>
+        </w:rPr>
+      </w:pPr>
+      <w:r>
+        <w:rPr>
+          <w:rFonts w:ascii="Liberation Serif" w:hAnsi="Liberation Serif"/>
+          <w:b w:val="false"/>
+          <w:bCs w:val="false"/>
+          <w:sz w:val="28"/>
+          <w:szCs w:val="28"/>
+        </w:rPr>
+        <w:t>value — начальное значение, пользователь может изменить</w:t>
+      </w:r>
+    </w:p>
+    <w:p>
+      <w:pPr>
+        <w:pStyle w:val="Normal"/>
+        <w:numPr>
+          <w:ilvl w:val="0"/>
+          <w:numId w:val="4"/>
+        </w:numPr>
+        <w:rPr>
+          <w:rFonts w:ascii="Liberation Serif" w:hAnsi="Liberation Serif"/>
+          <w:b w:val="false"/>
+          <w:b w:val="false"/>
+          <w:bCs w:val="false"/>
+          <w:sz w:val="28"/>
+          <w:szCs w:val="28"/>
+        </w:rPr>
+      </w:pPr>
+      <w:r>
+        <w:rPr>
+          <w:rFonts w:ascii="Liberation Serif" w:hAnsi="Liberation Serif"/>
+          <w:b w:val="false"/>
+          <w:bCs w:val="false"/>
+          <w:sz w:val="28"/>
+          <w:szCs w:val="28"/>
+        </w:rPr>
+        <w:t>placeholder — подсказка для пользователя</w:t>
+      </w:r>
+    </w:p>
+    <w:p>
+      <w:pPr>
+        <w:pStyle w:val="Normal"/>
+        <w:rPr>
+          <w:rFonts w:ascii="Liberation Serif" w:hAnsi="Liberation Serif"/>
+          <w:b w:val="false"/>
+          <w:b w:val="false"/>
+          <w:bCs w:val="false"/>
+          <w:sz w:val="28"/>
+          <w:szCs w:val="28"/>
+        </w:rPr>
+      </w:pPr>
+      <w:r>
+        <w:rPr>
+          <w:rFonts w:ascii="Liberation Serif" w:hAnsi="Liberation Serif"/>
+          <w:b w:val="false"/>
+          <w:bCs w:val="false"/>
+          <w:sz w:val="28"/>
+          <w:szCs w:val="28"/>
+        </w:rPr>
+      </w:r>
+    </w:p>
+    <w:p>
+      <w:pPr>
+        <w:pStyle w:val="Normal"/>
+        <w:rPr>
+          <w:rFonts w:ascii="Liberation Serif" w:hAnsi="Liberation Serif"/>
+          <w:b w:val="false"/>
+          <w:b w:val="false"/>
+          <w:bCs w:val="false"/>
+          <w:sz w:val="28"/>
+          <w:szCs w:val="28"/>
+        </w:rPr>
+      </w:pPr>
+      <w:r>
+        <w:rPr>
+          <w:rFonts w:ascii="Liberation Serif" w:hAnsi="Liberation Serif"/>
+          <w:b w:val="false"/>
+          <w:bCs w:val="false"/>
+          <w:sz w:val="28"/>
+          <w:szCs w:val="28"/>
+        </w:rPr>
+      </w:r>
+    </w:p>
+    <w:p>
+      <w:pPr>
+        <w:pStyle w:val="Normal"/>
+        <w:rPr>
+          <w:rFonts w:ascii="Liberation Serif" w:hAnsi="Liberation Serif"/>
+          <w:b/>
+          <w:b/>
+          <w:bCs/>
+          <w:sz w:val="28"/>
+          <w:szCs w:val="28"/>
+        </w:rPr>
+      </w:pPr>
+      <w:r>
+        <w:rPr>
+          <w:rFonts w:ascii="Liberation Serif" w:hAnsi="Liberation Serif"/>
+          <w:b/>
+          <w:bCs/>
+          <w:sz w:val="28"/>
+          <w:szCs w:val="28"/>
+        </w:rPr>
+        <w:t>Места где могут быть заданы стили</w:t>
+      </w:r>
+    </w:p>
+    <w:p>
+      <w:pPr>
+        <w:pStyle w:val="Normal"/>
+        <w:numPr>
+          <w:ilvl w:val="0"/>
+          <w:numId w:val="5"/>
+        </w:numPr>
+        <w:rPr/>
+      </w:pPr>
+      <w:r>
+        <w:rPr>
+          <w:rFonts w:ascii="Liberation Serif" w:hAnsi="Liberation Serif"/>
+          <w:b w:val="false"/>
+          <w:bCs w:val="false"/>
+          <w:sz w:val="28"/>
+          <w:szCs w:val="28"/>
+        </w:rPr>
+        <w:t>Встроенные в браузерстили</w:t>
+      </w:r>
+    </w:p>
+    <w:p>
+      <w:pPr>
+        <w:pStyle w:val="Normal"/>
+        <w:numPr>
+          <w:ilvl w:val="0"/>
+          <w:numId w:val="6"/>
+        </w:numPr>
+        <w:rPr/>
+      </w:pPr>
+      <w:r>
+        <w:rPr>
+          <w:rFonts w:ascii="Liberation Serif" w:hAnsi="Liberation Serif"/>
+          <w:b w:val="false"/>
+          <w:bCs w:val="false"/>
+          <w:sz w:val="28"/>
+          <w:szCs w:val="28"/>
+        </w:rPr>
+        <w:t>Во внешнем файле</w:t>
+      </w:r>
+      <w:bookmarkStart w:id="4" w:name="__DdeLink__287_598936766"/>
+      <w:r>
+        <w:rPr>
+          <w:rFonts w:ascii="Liberation Serif" w:hAnsi="Liberation Serif"/>
+          <w:b w:val="false"/>
+          <w:bCs w:val="false"/>
+          <w:sz w:val="28"/>
+          <w:szCs w:val="28"/>
+        </w:rPr>
+        <w:t xml:space="preserve"> </w:t>
+      </w:r>
+      <w:bookmarkEnd w:id="4"/>
+      <w:r>
+        <w:rPr>
+          <w:rFonts w:ascii="Liberation Serif" w:hAnsi="Liberation Serif"/>
+          <w:b w:val="false"/>
+          <w:bCs w:val="false"/>
+          <w:sz w:val="28"/>
+          <w:szCs w:val="28"/>
+        </w:rPr>
+        <w:t xml:space="preserve">  </w:t>
+      </w:r>
+      <w:r>
+        <w:rPr>
+          <w:rFonts w:ascii="JetBrains Mono" w:hAnsi="JetBrains Mono"/>
+          <w:b w:val="false"/>
+          <w:bCs w:val="false"/>
+          <w:i w:val="false"/>
+          <w:color w:val="080808"/>
+          <w:sz w:val="20"/>
+          <w:szCs w:val="28"/>
+        </w:rPr>
+        <w:t>&lt;</w:t>
+      </w:r>
+      <w:r>
+        <w:rPr>
+          <w:rFonts w:ascii="JetBrains Mono" w:hAnsi="JetBrains Mono"/>
+          <w:b w:val="false"/>
+          <w:bCs w:val="false"/>
+          <w:i w:val="false"/>
+          <w:color w:val="0033B3"/>
+          <w:sz w:val="20"/>
+          <w:szCs w:val="28"/>
+        </w:rPr>
+        <w:t xml:space="preserve">link </w:t>
+      </w:r>
+      <w:r>
+        <w:rPr>
+          <w:rFonts w:ascii="JetBrains Mono" w:hAnsi="JetBrains Mono"/>
+          <w:b w:val="false"/>
+          <w:bCs w:val="false"/>
+          <w:i w:val="false"/>
+          <w:color w:val="174AD4"/>
+          <w:sz w:val="20"/>
+          <w:szCs w:val="28"/>
+        </w:rPr>
+        <w:t>rel</w:t>
+      </w:r>
+      <w:r>
+        <w:rPr>
+          <w:rFonts w:ascii="JetBrains Mono" w:hAnsi="JetBrains Mono"/>
+          <w:b w:val="false"/>
+          <w:bCs w:val="false"/>
+          <w:i w:val="false"/>
+          <w:color w:val="067D17"/>
+          <w:sz w:val="20"/>
+          <w:szCs w:val="28"/>
+        </w:rPr>
+        <w:t xml:space="preserve">=“stylesheet“ </w:t>
+      </w:r>
+      <w:r>
+        <w:rPr>
+          <w:rFonts w:ascii="JetBrains Mono" w:hAnsi="JetBrains Mono"/>
+          <w:b w:val="false"/>
+          <w:bCs w:val="false"/>
+          <w:i w:val="false"/>
+          <w:color w:val="174AD4"/>
+          <w:sz w:val="20"/>
+          <w:szCs w:val="28"/>
+        </w:rPr>
+        <w:t>href</w:t>
+      </w:r>
+      <w:r>
+        <w:rPr>
+          <w:rFonts w:ascii="JetBrains Mono" w:hAnsi="JetBrains Mono"/>
+          <w:b w:val="false"/>
+          <w:bCs w:val="false"/>
+          <w:i w:val="false"/>
+          <w:color w:val="067D17"/>
+          <w:sz w:val="20"/>
+          <w:szCs w:val="28"/>
+        </w:rPr>
+        <w:t>=“style.css“</w:t>
+      </w:r>
+      <w:r>
+        <w:rPr>
+          <w:rFonts w:ascii="JetBrains Mono" w:hAnsi="JetBrains Mono"/>
+          <w:b w:val="false"/>
+          <w:bCs w:val="false"/>
+          <w:i w:val="false"/>
+          <w:color w:val="080808"/>
+          <w:sz w:val="20"/>
+          <w:szCs w:val="28"/>
+        </w:rPr>
+        <w:t>&gt;</w:t>
+      </w:r>
+    </w:p>
+    <w:p>
+      <w:pPr>
+        <w:pStyle w:val="Normal"/>
+        <w:numPr>
+          <w:ilvl w:val="0"/>
+          <w:numId w:val="7"/>
+        </w:numPr>
+        <w:rPr/>
+      </w:pPr>
+      <w:r>
+        <w:rPr>
+          <w:rFonts w:ascii="Liberation Serif" w:hAnsi="Liberation Serif"/>
+          <w:b w:val="false"/>
+          <w:bCs w:val="false"/>
+          <w:sz w:val="28"/>
+          <w:szCs w:val="28"/>
+        </w:rPr>
+        <w:t>В коде HTML документа</w:t>
+      </w:r>
+      <w:bookmarkStart w:id="5" w:name="__DdeLink__319_598936766"/>
+      <w:r>
+        <w:rPr>
+          <w:rFonts w:ascii="Liberation Serif" w:hAnsi="Liberation Serif"/>
+          <w:b w:val="false"/>
+          <w:bCs w:val="false"/>
+          <w:sz w:val="28"/>
+          <w:szCs w:val="28"/>
+        </w:rPr>
+        <w:t xml:space="preserve"> </w:t>
+      </w:r>
+      <w:bookmarkEnd w:id="5"/>
+      <w:r>
+        <w:rPr>
+          <w:rFonts w:ascii="Liberation Serif" w:hAnsi="Liberation Serif"/>
+          <w:b w:val="false"/>
+          <w:bCs w:val="false"/>
+          <w:sz w:val="28"/>
+          <w:szCs w:val="28"/>
+        </w:rPr>
+        <w:t xml:space="preserve">  </w:t>
+      </w:r>
+      <w:r>
+        <w:rPr>
+          <w:rFonts w:ascii="JetBrains Mono" w:hAnsi="JetBrains Mono"/>
+          <w:b w:val="false"/>
+          <w:bCs w:val="false"/>
+          <w:i w:val="false"/>
+          <w:color w:val="080808"/>
+          <w:sz w:val="20"/>
+          <w:szCs w:val="28"/>
+        </w:rPr>
+        <w:t>&lt;</w:t>
+      </w:r>
+      <w:r>
+        <w:rPr>
+          <w:rFonts w:ascii="JetBrains Mono" w:hAnsi="JetBrains Mono"/>
+          <w:b w:val="false"/>
+          <w:bCs w:val="false"/>
+          <w:i w:val="false"/>
+          <w:color w:val="0033B3"/>
+          <w:sz w:val="20"/>
+          <w:szCs w:val="28"/>
+        </w:rPr>
+        <w:t>style</w:t>
+      </w:r>
+      <w:r>
+        <w:rPr>
+          <w:rFonts w:ascii="JetBrains Mono" w:hAnsi="JetBrains Mono"/>
+          <w:b w:val="false"/>
+          <w:bCs w:val="false"/>
+          <w:i w:val="false"/>
+          <w:color w:val="080808"/>
+          <w:sz w:val="20"/>
+          <w:szCs w:val="28"/>
+        </w:rPr>
+        <w:t>&gt;...&lt;/</w:t>
+      </w:r>
+      <w:r>
+        <w:rPr>
+          <w:rFonts w:ascii="JetBrains Mono" w:hAnsi="JetBrains Mono"/>
+          <w:b w:val="false"/>
+          <w:bCs w:val="false"/>
+          <w:i w:val="false"/>
+          <w:color w:val="0033B3"/>
+          <w:sz w:val="20"/>
+          <w:szCs w:val="28"/>
+        </w:rPr>
+        <w:t>style</w:t>
+      </w:r>
+      <w:r>
+        <w:rPr>
+          <w:rFonts w:ascii="JetBrains Mono" w:hAnsi="JetBrains Mono"/>
+          <w:b w:val="false"/>
+          <w:bCs w:val="false"/>
+          <w:i w:val="false"/>
+          <w:color w:val="080808"/>
+          <w:sz w:val="20"/>
+          <w:szCs w:val="28"/>
+        </w:rPr>
+        <w:t>&gt;</w:t>
+      </w:r>
+    </w:p>
+    <w:p>
+      <w:pPr>
+        <w:pStyle w:val="Normal"/>
+        <w:numPr>
+          <w:ilvl w:val="0"/>
+          <w:numId w:val="8"/>
+        </w:numPr>
+        <w:rPr/>
+      </w:pPr>
+      <w:r>
+        <w:rPr>
+          <w:rFonts w:ascii="Liberation Serif" w:hAnsi="Liberation Serif"/>
+          <w:b w:val="false"/>
+          <w:bCs w:val="false"/>
+          <w:sz w:val="28"/>
+          <w:szCs w:val="28"/>
+        </w:rPr>
+        <w:t>Стили могут быть привязаны к конкретному тэгу</w:t>
+      </w:r>
+      <w:bookmarkStart w:id="6" w:name="__DdeLink__333_598936766"/>
+      <w:bookmarkEnd w:id="6"/>
+    </w:p>
+    <w:p>
+      <w:pPr>
+        <w:pStyle w:val="Normal"/>
+        <w:numPr>
+          <w:ilvl w:val="0"/>
+          <w:numId w:val="0"/>
+        </w:numPr>
+        <w:ind w:left="720" w:hanging="0"/>
+        <w:rPr/>
+      </w:pPr>
+      <w:r>
+        <w:rPr>
+          <w:rFonts w:ascii="JetBrains Mono" w:hAnsi="JetBrains Mono"/>
+          <w:b w:val="false"/>
+          <w:bCs w:val="false"/>
+          <w:i w:val="false"/>
+          <w:color w:val="080808"/>
+          <w:sz w:val="20"/>
+          <w:szCs w:val="28"/>
+        </w:rPr>
+        <w:t>&lt;</w:t>
+      </w:r>
+      <w:r>
+        <w:rPr>
+          <w:rFonts w:ascii="JetBrains Mono" w:hAnsi="JetBrains Mono"/>
+          <w:b w:val="false"/>
+          <w:bCs w:val="false"/>
+          <w:i w:val="false"/>
+          <w:color w:val="0033B3"/>
+          <w:sz w:val="20"/>
+          <w:szCs w:val="28"/>
+        </w:rPr>
+        <w:t xml:space="preserve">img </w:t>
+      </w:r>
+      <w:r>
+        <w:rPr>
+          <w:rFonts w:ascii="JetBrains Mono" w:hAnsi="JetBrains Mono"/>
+          <w:b w:val="false"/>
+          <w:bCs w:val="false"/>
+          <w:i w:val="false"/>
+          <w:color w:val="174AD4"/>
+          <w:sz w:val="20"/>
+          <w:szCs w:val="28"/>
+        </w:rPr>
+        <w:t>style</w:t>
+      </w:r>
+      <w:r>
+        <w:rPr>
+          <w:rFonts w:ascii="JetBrains Mono" w:hAnsi="JetBrains Mono"/>
+          <w:b w:val="false"/>
+          <w:bCs w:val="false"/>
+          <w:i w:val="false"/>
+          <w:color w:val="067D17"/>
+          <w:sz w:val="20"/>
+          <w:szCs w:val="28"/>
+        </w:rPr>
+        <w:t xml:space="preserve">=“margin: </w:t>
+      </w:r>
+      <w:r>
+        <w:rPr>
+          <w:rFonts w:ascii="JetBrains Mono" w:hAnsi="JetBrains Mono"/>
+          <w:b w:val="false"/>
+          <w:bCs w:val="false"/>
+          <w:i w:val="false"/>
+          <w:color w:val="174AD4"/>
+          <w:sz w:val="20"/>
+          <w:szCs w:val="28"/>
+        </w:rPr>
+        <w:t>3px“ src</w:t>
+      </w:r>
+      <w:r>
+        <w:rPr>
+          <w:rFonts w:ascii="JetBrains Mono" w:hAnsi="JetBrains Mono"/>
+          <w:b w:val="false"/>
+          <w:bCs w:val="false"/>
+          <w:i w:val="false"/>
+          <w:color w:val="067D17"/>
+          <w:sz w:val="20"/>
+          <w:szCs w:val="28"/>
+        </w:rPr>
+        <w:t>=“...“</w:t>
+      </w:r>
+      <w:r>
+        <w:rPr>
+          <w:rFonts w:ascii="JetBrains Mono" w:hAnsi="JetBrains Mono"/>
+          <w:b w:val="false"/>
+          <w:bCs w:val="false"/>
+          <w:i w:val="false"/>
+          <w:color w:val="080808"/>
+          <w:sz w:val="20"/>
+          <w:szCs w:val="28"/>
+        </w:rPr>
+        <w:t>&gt;</w:t>
+      </w:r>
+    </w:p>
+    <w:p>
+      <w:pPr>
+        <w:pStyle w:val="Normal"/>
+        <w:rPr>
+          <w:rFonts w:ascii="Liberation Serif" w:hAnsi="Liberation Serif"/>
+          <w:b w:val="false"/>
+          <w:b w:val="false"/>
+          <w:bCs w:val="false"/>
+          <w:sz w:val="28"/>
+          <w:szCs w:val="28"/>
+        </w:rPr>
+      </w:pPr>
+      <w:r>
+        <w:rPr>
+          <w:rFonts w:ascii="Liberation Serif" w:hAnsi="Liberation Serif"/>
+          <w:b w:val="false"/>
+          <w:bCs w:val="false"/>
+          <w:sz w:val="28"/>
+          <w:szCs w:val="28"/>
+        </w:rPr>
+      </w:r>
+    </w:p>
+    <w:p>
+      <w:pPr>
+        <w:pStyle w:val="Normal"/>
+        <w:rPr>
+          <w:rFonts w:ascii="Liberation Serif" w:hAnsi="Liberation Serif"/>
+          <w:b w:val="false"/>
+          <w:b w:val="false"/>
+          <w:bCs w:val="false"/>
+          <w:sz w:val="28"/>
+          <w:szCs w:val="28"/>
+        </w:rPr>
+      </w:pPr>
+      <w:r>
+        <w:rPr>
+          <w:rFonts w:ascii="Liberation Serif" w:hAnsi="Liberation Serif"/>
+          <w:b w:val="false"/>
+          <w:bCs w:val="false"/>
+          <w:sz w:val="28"/>
+          <w:szCs w:val="28"/>
+        </w:rPr>
+      </w:r>
+    </w:p>
+    <w:p>
+      <w:pPr>
+        <w:pStyle w:val="Normal"/>
+        <w:rPr>
+          <w:rFonts w:ascii="Liberation Serif" w:hAnsi="Liberation Serif"/>
+          <w:b w:val="false"/>
+          <w:b w:val="false"/>
+          <w:bCs w:val="false"/>
+          <w:sz w:val="28"/>
+          <w:szCs w:val="28"/>
+        </w:rPr>
+      </w:pPr>
+      <w:r>
+        <w:rPr>
+          <w:rFonts w:ascii="Liberation Serif" w:hAnsi="Liberation Serif"/>
+          <w:b w:val="false"/>
+          <w:bCs w:val="false"/>
+          <w:sz w:val="28"/>
+          <w:szCs w:val="28"/>
+        </w:rPr>
+      </w:r>
+    </w:p>
+    <w:p>
+      <w:pPr>
+        <w:pStyle w:val="Normal"/>
+        <w:rPr>
+          <w:rFonts w:ascii="Liberation Serif" w:hAnsi="Liberation Serif"/>
+          <w:b w:val="false"/>
+          <w:b w:val="false"/>
+          <w:bCs w:val="false"/>
+          <w:sz w:val="28"/>
+          <w:szCs w:val="28"/>
+        </w:rPr>
+      </w:pPr>
+      <w:r>
+        <w:rPr>
+          <w:rFonts w:ascii="Liberation Serif" w:hAnsi="Liberation Serif"/>
+          <w:b w:val="false"/>
+          <w:bCs w:val="false"/>
+          <w:sz w:val="28"/>
+          <w:szCs w:val="28"/>
+        </w:rPr>
+        <w:t>Ссылки:</w:t>
+      </w:r>
+    </w:p>
+    <w:p>
+      <w:pPr>
+        <w:pStyle w:val="Normal"/>
+        <w:numPr>
+          <w:ilvl w:val="0"/>
+          <w:numId w:val="3"/>
+        </w:numPr>
+        <w:rPr/>
+      </w:pPr>
+      <w:hyperlink r:id="rId3">
+        <w:r>
+          <w:rPr>
+            <w:rFonts w:ascii="Liberation Serif" w:hAnsi="Liberation Serif"/>
+            <w:b w:val="false"/>
+            <w:bCs w:val="false"/>
+            <w:sz w:val="28"/>
+            <w:szCs w:val="28"/>
+          </w:rPr>
+          <w:t>http://htmlbook.ru/</w:t>
+        </w:r>
+      </w:hyperlink>
+    </w:p>
+    <w:p>
+      <w:pPr>
+        <w:pStyle w:val="Normal"/>
+        <w:numPr>
+          <w:ilvl w:val="0"/>
+          <w:numId w:val="0"/>
+        </w:numPr>
+        <w:ind w:left="720" w:hanging="0"/>
+        <w:rPr>
+          <w:rFonts w:ascii="Liberation Serif" w:hAnsi="Liberation Serif"/>
+          <w:b w:val="false"/>
+          <w:b w:val="false"/>
+          <w:bCs w:val="false"/>
+          <w:sz w:val="28"/>
+          <w:szCs w:val="28"/>
+        </w:rPr>
+      </w:pPr>
+      <w:r>
+        <w:rPr>
+          <w:rFonts w:ascii="Liberation Serif" w:hAnsi="Liberation Serif"/>
+          <w:b w:val="false"/>
+          <w:bCs w:val="false"/>
+          <w:sz w:val="28"/>
+          <w:szCs w:val="28"/>
+        </w:rPr>
       </w:r>
     </w:p>
     <w:sectPr>
@@ -2048,6 +4055,810 @@
   <w:abstractNum w:abstractNumId="3">
     <w:lvl w:ilvl="0">
       <w:start w:val="1"/>
+      <w:numFmt w:val="decimal"/>
+      <w:lvlText w:val="%1."/>
+      <w:lvlJc w:val="left"/>
+      <w:pPr>
+        <w:tabs>
+          <w:tab w:val="num" w:pos="720"/>
+        </w:tabs>
+        <w:ind w:left="720" w:hanging="360"/>
+      </w:pPr>
+      <w:rPr/>
+    </w:lvl>
+    <w:lvl w:ilvl="1">
+      <w:start w:val="1"/>
+      <w:numFmt w:val="decimal"/>
+      <w:lvlText w:val="%2."/>
+      <w:lvlJc w:val="left"/>
+      <w:pPr>
+        <w:tabs>
+          <w:tab w:val="num" w:pos="1080"/>
+        </w:tabs>
+        <w:ind w:left="1080" w:hanging="360"/>
+      </w:pPr>
+      <w:rPr/>
+    </w:lvl>
+    <w:lvl w:ilvl="2">
+      <w:start w:val="1"/>
+      <w:numFmt w:val="decimal"/>
+      <w:lvlText w:val="%3."/>
+      <w:lvlJc w:val="left"/>
+      <w:pPr>
+        <w:tabs>
+          <w:tab w:val="num" w:pos="1440"/>
+        </w:tabs>
+        <w:ind w:left="1440" w:hanging="360"/>
+      </w:pPr>
+      <w:rPr/>
+    </w:lvl>
+    <w:lvl w:ilvl="3">
+      <w:start w:val="1"/>
+      <w:numFmt w:val="decimal"/>
+      <w:lvlText w:val="%4."/>
+      <w:lvlJc w:val="left"/>
+      <w:pPr>
+        <w:tabs>
+          <w:tab w:val="num" w:pos="1800"/>
+        </w:tabs>
+        <w:ind w:left="1800" w:hanging="360"/>
+      </w:pPr>
+      <w:rPr/>
+    </w:lvl>
+    <w:lvl w:ilvl="4">
+      <w:start w:val="1"/>
+      <w:numFmt w:val="decimal"/>
+      <w:lvlText w:val="%5."/>
+      <w:lvlJc w:val="left"/>
+      <w:pPr>
+        <w:tabs>
+          <w:tab w:val="num" w:pos="2160"/>
+        </w:tabs>
+        <w:ind w:left="2160" w:hanging="360"/>
+      </w:pPr>
+      <w:rPr/>
+    </w:lvl>
+    <w:lvl w:ilvl="5">
+      <w:start w:val="1"/>
+      <w:numFmt w:val="decimal"/>
+      <w:lvlText w:val="%6."/>
+      <w:lvlJc w:val="left"/>
+      <w:pPr>
+        <w:tabs>
+          <w:tab w:val="num" w:pos="2520"/>
+        </w:tabs>
+        <w:ind w:left="2520" w:hanging="360"/>
+      </w:pPr>
+      <w:rPr/>
+    </w:lvl>
+    <w:lvl w:ilvl="6">
+      <w:start w:val="1"/>
+      <w:numFmt w:val="decimal"/>
+      <w:lvlText w:val="%7."/>
+      <w:lvlJc w:val="left"/>
+      <w:pPr>
+        <w:tabs>
+          <w:tab w:val="num" w:pos="2880"/>
+        </w:tabs>
+        <w:ind w:left="2880" w:hanging="360"/>
+      </w:pPr>
+      <w:rPr/>
+    </w:lvl>
+    <w:lvl w:ilvl="7">
+      <w:start w:val="1"/>
+      <w:numFmt w:val="decimal"/>
+      <w:lvlText w:val="%8."/>
+      <w:lvlJc w:val="left"/>
+      <w:pPr>
+        <w:tabs>
+          <w:tab w:val="num" w:pos="3240"/>
+        </w:tabs>
+        <w:ind w:left="3240" w:hanging="360"/>
+      </w:pPr>
+      <w:rPr/>
+    </w:lvl>
+    <w:lvl w:ilvl="8">
+      <w:start w:val="1"/>
+      <w:numFmt w:val="decimal"/>
+      <w:lvlText w:val="%9."/>
+      <w:lvlJc w:val="left"/>
+      <w:pPr>
+        <w:tabs>
+          <w:tab w:val="num" w:pos="3600"/>
+        </w:tabs>
+        <w:ind w:left="3600" w:hanging="360"/>
+      </w:pPr>
+      <w:rPr/>
+    </w:lvl>
+  </w:abstractNum>
+  <w:abstractNum w:abstractNumId="4">
+    <w:lvl w:ilvl="0">
+      <w:start w:val="1"/>
+      <w:numFmt w:val="bullet"/>
+      <w:lvlText w:val=""/>
+      <w:lvlJc w:val="left"/>
+      <w:pPr>
+        <w:tabs>
+          <w:tab w:val="num" w:pos="720"/>
+        </w:tabs>
+        <w:ind w:left="720" w:hanging="360"/>
+      </w:pPr>
+      <w:rPr>
+        <w:rFonts w:ascii="Symbol" w:hAnsi="Symbol" w:cs="Symbol" w:hint="default"/>
+      </w:rPr>
+    </w:lvl>
+    <w:lvl w:ilvl="1">
+      <w:start w:val="1"/>
+      <w:numFmt w:val="bullet"/>
+      <w:lvlText w:val=""/>
+      <w:lvlJc w:val="left"/>
+      <w:pPr>
+        <w:tabs>
+          <w:tab w:val="num" w:pos="1080"/>
+        </w:tabs>
+        <w:ind w:left="1080" w:hanging="360"/>
+      </w:pPr>
+      <w:rPr>
+        <w:rFonts w:ascii="Symbol" w:hAnsi="Symbol" w:cs="Symbol" w:hint="default"/>
+      </w:rPr>
+    </w:lvl>
+    <w:lvl w:ilvl="2">
+      <w:start w:val="1"/>
+      <w:numFmt w:val="bullet"/>
+      <w:lvlText w:val=""/>
+      <w:lvlJc w:val="left"/>
+      <w:pPr>
+        <w:tabs>
+          <w:tab w:val="num" w:pos="1440"/>
+        </w:tabs>
+        <w:ind w:left="1440" w:hanging="360"/>
+      </w:pPr>
+      <w:rPr>
+        <w:rFonts w:ascii="Symbol" w:hAnsi="Symbol" w:cs="Symbol" w:hint="default"/>
+      </w:rPr>
+    </w:lvl>
+    <w:lvl w:ilvl="3">
+      <w:start w:val="1"/>
+      <w:numFmt w:val="bullet"/>
+      <w:lvlText w:val=""/>
+      <w:lvlJc w:val="left"/>
+      <w:pPr>
+        <w:tabs>
+          <w:tab w:val="num" w:pos="1800"/>
+        </w:tabs>
+        <w:ind w:left="1800" w:hanging="360"/>
+      </w:pPr>
+      <w:rPr>
+        <w:rFonts w:ascii="Symbol" w:hAnsi="Symbol" w:cs="Symbol" w:hint="default"/>
+      </w:rPr>
+    </w:lvl>
+    <w:lvl w:ilvl="4">
+      <w:start w:val="1"/>
+      <w:numFmt w:val="bullet"/>
+      <w:lvlText w:val=""/>
+      <w:lvlJc w:val="left"/>
+      <w:pPr>
+        <w:tabs>
+          <w:tab w:val="num" w:pos="2160"/>
+        </w:tabs>
+        <w:ind w:left="2160" w:hanging="360"/>
+      </w:pPr>
+      <w:rPr>
+        <w:rFonts w:ascii="Symbol" w:hAnsi="Symbol" w:cs="Symbol" w:hint="default"/>
+      </w:rPr>
+    </w:lvl>
+    <w:lvl w:ilvl="5">
+      <w:start w:val="1"/>
+      <w:numFmt w:val="bullet"/>
+      <w:lvlText w:val=""/>
+      <w:lvlJc w:val="left"/>
+      <w:pPr>
+        <w:tabs>
+          <w:tab w:val="num" w:pos="2520"/>
+        </w:tabs>
+        <w:ind w:left="2520" w:hanging="360"/>
+      </w:pPr>
+      <w:rPr>
+        <w:rFonts w:ascii="Symbol" w:hAnsi="Symbol" w:cs="Symbol" w:hint="default"/>
+      </w:rPr>
+    </w:lvl>
+    <w:lvl w:ilvl="6">
+      <w:start w:val="1"/>
+      <w:numFmt w:val="bullet"/>
+      <w:lvlText w:val=""/>
+      <w:lvlJc w:val="left"/>
+      <w:pPr>
+        <w:tabs>
+          <w:tab w:val="num" w:pos="2880"/>
+        </w:tabs>
+        <w:ind w:left="2880" w:hanging="360"/>
+      </w:pPr>
+      <w:rPr>
+        <w:rFonts w:ascii="Symbol" w:hAnsi="Symbol" w:cs="Symbol" w:hint="default"/>
+      </w:rPr>
+    </w:lvl>
+    <w:lvl w:ilvl="7">
+      <w:start w:val="1"/>
+      <w:numFmt w:val="bullet"/>
+      <w:lvlText w:val=""/>
+      <w:lvlJc w:val="left"/>
+      <w:pPr>
+        <w:tabs>
+          <w:tab w:val="num" w:pos="3240"/>
+        </w:tabs>
+        <w:ind w:left="3240" w:hanging="360"/>
+      </w:pPr>
+      <w:rPr>
+        <w:rFonts w:ascii="Symbol" w:hAnsi="Symbol" w:cs="Symbol" w:hint="default"/>
+      </w:rPr>
+    </w:lvl>
+    <w:lvl w:ilvl="8">
+      <w:start w:val="1"/>
+      <w:numFmt w:val="bullet"/>
+      <w:lvlText w:val=""/>
+      <w:lvlJc w:val="left"/>
+      <w:pPr>
+        <w:tabs>
+          <w:tab w:val="num" w:pos="3600"/>
+        </w:tabs>
+        <w:ind w:left="3600" w:hanging="360"/>
+      </w:pPr>
+      <w:rPr>
+        <w:rFonts w:ascii="Symbol" w:hAnsi="Symbol" w:cs="Symbol" w:hint="default"/>
+      </w:rPr>
+    </w:lvl>
+  </w:abstractNum>
+  <w:abstractNum w:abstractNumId="5">
+    <w:lvl w:ilvl="0">
+      <w:start w:val="1"/>
+      <w:numFmt w:val="bullet"/>
+      <w:lvlText w:val=""/>
+      <w:lvlJc w:val="left"/>
+      <w:pPr>
+        <w:tabs>
+          <w:tab w:val="num" w:pos="720"/>
+        </w:tabs>
+        <w:ind w:left="720" w:hanging="360"/>
+      </w:pPr>
+      <w:rPr>
+        <w:rFonts w:ascii="Symbol" w:hAnsi="Symbol" w:cs="Symbol" w:hint="default"/>
+      </w:rPr>
+    </w:lvl>
+    <w:lvl w:ilvl="1">
+      <w:start w:val="1"/>
+      <w:numFmt w:val="bullet"/>
+      <w:lvlText w:val=""/>
+      <w:lvlJc w:val="left"/>
+      <w:pPr>
+        <w:tabs>
+          <w:tab w:val="num" w:pos="1080"/>
+        </w:tabs>
+        <w:ind w:left="1080" w:hanging="360"/>
+      </w:pPr>
+      <w:rPr>
+        <w:rFonts w:ascii="Symbol" w:hAnsi="Symbol" w:cs="Symbol" w:hint="default"/>
+      </w:rPr>
+    </w:lvl>
+    <w:lvl w:ilvl="2">
+      <w:start w:val="1"/>
+      <w:numFmt w:val="bullet"/>
+      <w:lvlText w:val=""/>
+      <w:lvlJc w:val="left"/>
+      <w:pPr>
+        <w:tabs>
+          <w:tab w:val="num" w:pos="1440"/>
+        </w:tabs>
+        <w:ind w:left="1440" w:hanging="360"/>
+      </w:pPr>
+      <w:rPr>
+        <w:rFonts w:ascii="Symbol" w:hAnsi="Symbol" w:cs="Symbol" w:hint="default"/>
+      </w:rPr>
+    </w:lvl>
+    <w:lvl w:ilvl="3">
+      <w:start w:val="1"/>
+      <w:numFmt w:val="bullet"/>
+      <w:lvlText w:val=""/>
+      <w:lvlJc w:val="left"/>
+      <w:pPr>
+        <w:tabs>
+          <w:tab w:val="num" w:pos="1800"/>
+        </w:tabs>
+        <w:ind w:left="1800" w:hanging="360"/>
+      </w:pPr>
+      <w:rPr>
+        <w:rFonts w:ascii="Symbol" w:hAnsi="Symbol" w:cs="Symbol" w:hint="default"/>
+      </w:rPr>
+    </w:lvl>
+    <w:lvl w:ilvl="4">
+      <w:start w:val="1"/>
+      <w:numFmt w:val="bullet"/>
+      <w:lvlText w:val=""/>
+      <w:lvlJc w:val="left"/>
+      <w:pPr>
+        <w:tabs>
+          <w:tab w:val="num" w:pos="2160"/>
+        </w:tabs>
+        <w:ind w:left="2160" w:hanging="360"/>
+      </w:pPr>
+      <w:rPr>
+        <w:rFonts w:ascii="Symbol" w:hAnsi="Symbol" w:cs="Symbol" w:hint="default"/>
+      </w:rPr>
+    </w:lvl>
+    <w:lvl w:ilvl="5">
+      <w:start w:val="1"/>
+      <w:numFmt w:val="bullet"/>
+      <w:lvlText w:val=""/>
+      <w:lvlJc w:val="left"/>
+      <w:pPr>
+        <w:tabs>
+          <w:tab w:val="num" w:pos="2520"/>
+        </w:tabs>
+        <w:ind w:left="2520" w:hanging="360"/>
+      </w:pPr>
+      <w:rPr>
+        <w:rFonts w:ascii="Symbol" w:hAnsi="Symbol" w:cs="Symbol" w:hint="default"/>
+      </w:rPr>
+    </w:lvl>
+    <w:lvl w:ilvl="6">
+      <w:start w:val="1"/>
+      <w:numFmt w:val="bullet"/>
+      <w:lvlText w:val=""/>
+      <w:lvlJc w:val="left"/>
+      <w:pPr>
+        <w:tabs>
+          <w:tab w:val="num" w:pos="2880"/>
+        </w:tabs>
+        <w:ind w:left="2880" w:hanging="360"/>
+      </w:pPr>
+      <w:rPr>
+        <w:rFonts w:ascii="Symbol" w:hAnsi="Symbol" w:cs="Symbol" w:hint="default"/>
+      </w:rPr>
+    </w:lvl>
+    <w:lvl w:ilvl="7">
+      <w:start w:val="1"/>
+      <w:numFmt w:val="bullet"/>
+      <w:lvlText w:val=""/>
+      <w:lvlJc w:val="left"/>
+      <w:pPr>
+        <w:tabs>
+          <w:tab w:val="num" w:pos="3240"/>
+        </w:tabs>
+        <w:ind w:left="3240" w:hanging="360"/>
+      </w:pPr>
+      <w:rPr>
+        <w:rFonts w:ascii="Symbol" w:hAnsi="Symbol" w:cs="Symbol" w:hint="default"/>
+      </w:rPr>
+    </w:lvl>
+    <w:lvl w:ilvl="8">
+      <w:start w:val="1"/>
+      <w:numFmt w:val="bullet"/>
+      <w:lvlText w:val=""/>
+      <w:lvlJc w:val="left"/>
+      <w:pPr>
+        <w:tabs>
+          <w:tab w:val="num" w:pos="3600"/>
+        </w:tabs>
+        <w:ind w:left="3600" w:hanging="360"/>
+      </w:pPr>
+      <w:rPr>
+        <w:rFonts w:ascii="Symbol" w:hAnsi="Symbol" w:cs="Symbol" w:hint="default"/>
+      </w:rPr>
+    </w:lvl>
+  </w:abstractNum>
+  <w:abstractNum w:abstractNumId="6">
+    <w:lvl w:ilvl="0">
+      <w:start w:val="1"/>
+      <w:numFmt w:val="bullet"/>
+      <w:lvlText w:val=""/>
+      <w:lvlJc w:val="left"/>
+      <w:pPr>
+        <w:tabs>
+          <w:tab w:val="num" w:pos="720"/>
+        </w:tabs>
+        <w:ind w:left="720" w:hanging="360"/>
+      </w:pPr>
+      <w:rPr>
+        <w:rFonts w:ascii="Symbol" w:hAnsi="Symbol" w:cs="Symbol" w:hint="default"/>
+      </w:rPr>
+    </w:lvl>
+    <w:lvl w:ilvl="1">
+      <w:start w:val="1"/>
+      <w:numFmt w:val="bullet"/>
+      <w:lvlText w:val=""/>
+      <w:lvlJc w:val="left"/>
+      <w:pPr>
+        <w:tabs>
+          <w:tab w:val="num" w:pos="1080"/>
+        </w:tabs>
+        <w:ind w:left="1080" w:hanging="360"/>
+      </w:pPr>
+      <w:rPr>
+        <w:rFonts w:ascii="Symbol" w:hAnsi="Symbol" w:cs="Symbol" w:hint="default"/>
+      </w:rPr>
+    </w:lvl>
+    <w:lvl w:ilvl="2">
+      <w:start w:val="1"/>
+      <w:numFmt w:val="bullet"/>
+      <w:lvlText w:val=""/>
+      <w:lvlJc w:val="left"/>
+      <w:pPr>
+        <w:tabs>
+          <w:tab w:val="num" w:pos="1440"/>
+        </w:tabs>
+        <w:ind w:left="1440" w:hanging="360"/>
+      </w:pPr>
+      <w:rPr>
+        <w:rFonts w:ascii="Symbol" w:hAnsi="Symbol" w:cs="Symbol" w:hint="default"/>
+      </w:rPr>
+    </w:lvl>
+    <w:lvl w:ilvl="3">
+      <w:start w:val="1"/>
+      <w:numFmt w:val="bullet"/>
+      <w:lvlText w:val=""/>
+      <w:lvlJc w:val="left"/>
+      <w:pPr>
+        <w:tabs>
+          <w:tab w:val="num" w:pos="1800"/>
+        </w:tabs>
+        <w:ind w:left="1800" w:hanging="360"/>
+      </w:pPr>
+      <w:rPr>
+        <w:rFonts w:ascii="Symbol" w:hAnsi="Symbol" w:cs="Symbol" w:hint="default"/>
+      </w:rPr>
+    </w:lvl>
+    <w:lvl w:ilvl="4">
+      <w:start w:val="1"/>
+      <w:numFmt w:val="bullet"/>
+      <w:lvlText w:val=""/>
+      <w:lvlJc w:val="left"/>
+      <w:pPr>
+        <w:tabs>
+          <w:tab w:val="num" w:pos="2160"/>
+        </w:tabs>
+        <w:ind w:left="2160" w:hanging="360"/>
+      </w:pPr>
+      <w:rPr>
+        <w:rFonts w:ascii="Symbol" w:hAnsi="Symbol" w:cs="Symbol" w:hint="default"/>
+      </w:rPr>
+    </w:lvl>
+    <w:lvl w:ilvl="5">
+      <w:start w:val="1"/>
+      <w:numFmt w:val="bullet"/>
+      <w:lvlText w:val=""/>
+      <w:lvlJc w:val="left"/>
+      <w:pPr>
+        <w:tabs>
+          <w:tab w:val="num" w:pos="2520"/>
+        </w:tabs>
+        <w:ind w:left="2520" w:hanging="360"/>
+      </w:pPr>
+      <w:rPr>
+        <w:rFonts w:ascii="Symbol" w:hAnsi="Symbol" w:cs="Symbol" w:hint="default"/>
+      </w:rPr>
+    </w:lvl>
+    <w:lvl w:ilvl="6">
+      <w:start w:val="1"/>
+      <w:numFmt w:val="bullet"/>
+      <w:lvlText w:val=""/>
+      <w:lvlJc w:val="left"/>
+      <w:pPr>
+        <w:tabs>
+          <w:tab w:val="num" w:pos="2880"/>
+        </w:tabs>
+        <w:ind w:left="2880" w:hanging="360"/>
+      </w:pPr>
+      <w:rPr>
+        <w:rFonts w:ascii="Symbol" w:hAnsi="Symbol" w:cs="Symbol" w:hint="default"/>
+      </w:rPr>
+    </w:lvl>
+    <w:lvl w:ilvl="7">
+      <w:start w:val="1"/>
+      <w:numFmt w:val="bullet"/>
+      <w:lvlText w:val=""/>
+      <w:lvlJc w:val="left"/>
+      <w:pPr>
+        <w:tabs>
+          <w:tab w:val="num" w:pos="3240"/>
+        </w:tabs>
+        <w:ind w:left="3240" w:hanging="360"/>
+      </w:pPr>
+      <w:rPr>
+        <w:rFonts w:ascii="Symbol" w:hAnsi="Symbol" w:cs="Symbol" w:hint="default"/>
+      </w:rPr>
+    </w:lvl>
+    <w:lvl w:ilvl="8">
+      <w:start w:val="1"/>
+      <w:numFmt w:val="bullet"/>
+      <w:lvlText w:val=""/>
+      <w:lvlJc w:val="left"/>
+      <w:pPr>
+        <w:tabs>
+          <w:tab w:val="num" w:pos="3600"/>
+        </w:tabs>
+        <w:ind w:left="3600" w:hanging="360"/>
+      </w:pPr>
+      <w:rPr>
+        <w:rFonts w:ascii="Symbol" w:hAnsi="Symbol" w:cs="Symbol" w:hint="default"/>
+      </w:rPr>
+    </w:lvl>
+  </w:abstractNum>
+  <w:abstractNum w:abstractNumId="7">
+    <w:lvl w:ilvl="0">
+      <w:start w:val="1"/>
+      <w:numFmt w:val="bullet"/>
+      <w:lvlText w:val=""/>
+      <w:lvlJc w:val="left"/>
+      <w:pPr>
+        <w:tabs>
+          <w:tab w:val="num" w:pos="720"/>
+        </w:tabs>
+        <w:ind w:left="720" w:hanging="360"/>
+      </w:pPr>
+      <w:rPr>
+        <w:rFonts w:ascii="Symbol" w:hAnsi="Symbol" w:cs="Symbol" w:hint="default"/>
+      </w:rPr>
+    </w:lvl>
+    <w:lvl w:ilvl="1">
+      <w:start w:val="1"/>
+      <w:numFmt w:val="bullet"/>
+      <w:lvlText w:val=""/>
+      <w:lvlJc w:val="left"/>
+      <w:pPr>
+        <w:tabs>
+          <w:tab w:val="num" w:pos="1080"/>
+        </w:tabs>
+        <w:ind w:left="1080" w:hanging="360"/>
+      </w:pPr>
+      <w:rPr>
+        <w:rFonts w:ascii="Symbol" w:hAnsi="Symbol" w:cs="Symbol" w:hint="default"/>
+      </w:rPr>
+    </w:lvl>
+    <w:lvl w:ilvl="2">
+      <w:start w:val="1"/>
+      <w:numFmt w:val="bullet"/>
+      <w:lvlText w:val=""/>
+      <w:lvlJc w:val="left"/>
+      <w:pPr>
+        <w:tabs>
+          <w:tab w:val="num" w:pos="1440"/>
+        </w:tabs>
+        <w:ind w:left="1440" w:hanging="360"/>
+      </w:pPr>
+      <w:rPr>
+        <w:rFonts w:ascii="Symbol" w:hAnsi="Symbol" w:cs="Symbol" w:hint="default"/>
+      </w:rPr>
+    </w:lvl>
+    <w:lvl w:ilvl="3">
+      <w:start w:val="1"/>
+      <w:numFmt w:val="bullet"/>
+      <w:lvlText w:val=""/>
+      <w:lvlJc w:val="left"/>
+      <w:pPr>
+        <w:tabs>
+          <w:tab w:val="num" w:pos="1800"/>
+        </w:tabs>
+        <w:ind w:left="1800" w:hanging="360"/>
+      </w:pPr>
+      <w:rPr>
+        <w:rFonts w:ascii="Symbol" w:hAnsi="Symbol" w:cs="Symbol" w:hint="default"/>
+      </w:rPr>
+    </w:lvl>
+    <w:lvl w:ilvl="4">
+      <w:start w:val="1"/>
+      <w:numFmt w:val="bullet"/>
+      <w:lvlText w:val=""/>
+      <w:lvlJc w:val="left"/>
+      <w:pPr>
+        <w:tabs>
+          <w:tab w:val="num" w:pos="2160"/>
+        </w:tabs>
+        <w:ind w:left="2160" w:hanging="360"/>
+      </w:pPr>
+      <w:rPr>
+        <w:rFonts w:ascii="Symbol" w:hAnsi="Symbol" w:cs="Symbol" w:hint="default"/>
+      </w:rPr>
+    </w:lvl>
+    <w:lvl w:ilvl="5">
+      <w:start w:val="1"/>
+      <w:numFmt w:val="bullet"/>
+      <w:lvlText w:val=""/>
+      <w:lvlJc w:val="left"/>
+      <w:pPr>
+        <w:tabs>
+          <w:tab w:val="num" w:pos="2520"/>
+        </w:tabs>
+        <w:ind w:left="2520" w:hanging="360"/>
+      </w:pPr>
+      <w:rPr>
+        <w:rFonts w:ascii="Symbol" w:hAnsi="Symbol" w:cs="Symbol" w:hint="default"/>
+      </w:rPr>
+    </w:lvl>
+    <w:lvl w:ilvl="6">
+      <w:start w:val="1"/>
+      <w:numFmt w:val="bullet"/>
+      <w:lvlText w:val=""/>
+      <w:lvlJc w:val="left"/>
+      <w:pPr>
+        <w:tabs>
+          <w:tab w:val="num" w:pos="2880"/>
+        </w:tabs>
+        <w:ind w:left="2880" w:hanging="360"/>
+      </w:pPr>
+      <w:rPr>
+        <w:rFonts w:ascii="Symbol" w:hAnsi="Symbol" w:cs="Symbol" w:hint="default"/>
+      </w:rPr>
+    </w:lvl>
+    <w:lvl w:ilvl="7">
+      <w:start w:val="1"/>
+      <w:numFmt w:val="bullet"/>
+      <w:lvlText w:val=""/>
+      <w:lvlJc w:val="left"/>
+      <w:pPr>
+        <w:tabs>
+          <w:tab w:val="num" w:pos="3240"/>
+        </w:tabs>
+        <w:ind w:left="3240" w:hanging="360"/>
+      </w:pPr>
+      <w:rPr>
+        <w:rFonts w:ascii="Symbol" w:hAnsi="Symbol" w:cs="Symbol" w:hint="default"/>
+      </w:rPr>
+    </w:lvl>
+    <w:lvl w:ilvl="8">
+      <w:start w:val="1"/>
+      <w:numFmt w:val="bullet"/>
+      <w:lvlText w:val=""/>
+      <w:lvlJc w:val="left"/>
+      <w:pPr>
+        <w:tabs>
+          <w:tab w:val="num" w:pos="3600"/>
+        </w:tabs>
+        <w:ind w:left="3600" w:hanging="360"/>
+      </w:pPr>
+      <w:rPr>
+        <w:rFonts w:ascii="Symbol" w:hAnsi="Symbol" w:cs="Symbol" w:hint="default"/>
+      </w:rPr>
+    </w:lvl>
+  </w:abstractNum>
+  <w:abstractNum w:abstractNumId="8">
+    <w:lvl w:ilvl="0">
+      <w:start w:val="1"/>
+      <w:numFmt w:val="bullet"/>
+      <w:lvlText w:val=""/>
+      <w:lvlJc w:val="left"/>
+      <w:pPr>
+        <w:tabs>
+          <w:tab w:val="num" w:pos="720"/>
+        </w:tabs>
+        <w:ind w:left="720" w:hanging="360"/>
+      </w:pPr>
+      <w:rPr>
+        <w:rFonts w:ascii="Symbol" w:hAnsi="Symbol" w:cs="Symbol" w:hint="default"/>
+      </w:rPr>
+    </w:lvl>
+    <w:lvl w:ilvl="1">
+      <w:start w:val="1"/>
+      <w:numFmt w:val="bullet"/>
+      <w:lvlText w:val=""/>
+      <w:lvlJc w:val="left"/>
+      <w:pPr>
+        <w:tabs>
+          <w:tab w:val="num" w:pos="1080"/>
+        </w:tabs>
+        <w:ind w:left="1080" w:hanging="360"/>
+      </w:pPr>
+      <w:rPr>
+        <w:rFonts w:ascii="Symbol" w:hAnsi="Symbol" w:cs="Symbol" w:hint="default"/>
+      </w:rPr>
+    </w:lvl>
+    <w:lvl w:ilvl="2">
+      <w:start w:val="1"/>
+      <w:numFmt w:val="bullet"/>
+      <w:lvlText w:val=""/>
+      <w:lvlJc w:val="left"/>
+      <w:pPr>
+        <w:tabs>
+          <w:tab w:val="num" w:pos="1440"/>
+        </w:tabs>
+        <w:ind w:left="1440" w:hanging="360"/>
+      </w:pPr>
+      <w:rPr>
+        <w:rFonts w:ascii="Symbol" w:hAnsi="Symbol" w:cs="Symbol" w:hint="default"/>
+      </w:rPr>
+    </w:lvl>
+    <w:lvl w:ilvl="3">
+      <w:start w:val="1"/>
+      <w:numFmt w:val="bullet"/>
+      <w:lvlText w:val=""/>
+      <w:lvlJc w:val="left"/>
+      <w:pPr>
+        <w:tabs>
+          <w:tab w:val="num" w:pos="1800"/>
+        </w:tabs>
+        <w:ind w:left="1800" w:hanging="360"/>
+      </w:pPr>
+      <w:rPr>
+        <w:rFonts w:ascii="Symbol" w:hAnsi="Symbol" w:cs="Symbol" w:hint="default"/>
+      </w:rPr>
+    </w:lvl>
+    <w:lvl w:ilvl="4">
+      <w:start w:val="1"/>
+      <w:numFmt w:val="bullet"/>
+      <w:lvlText w:val=""/>
+      <w:lvlJc w:val="left"/>
+      <w:pPr>
+        <w:tabs>
+          <w:tab w:val="num" w:pos="2160"/>
+        </w:tabs>
+        <w:ind w:left="2160" w:hanging="360"/>
+      </w:pPr>
+      <w:rPr>
+        <w:rFonts w:ascii="Symbol" w:hAnsi="Symbol" w:cs="Symbol" w:hint="default"/>
+      </w:rPr>
+    </w:lvl>
+    <w:lvl w:ilvl="5">
+      <w:start w:val="1"/>
+      <w:numFmt w:val="bullet"/>
+      <w:lvlText w:val=""/>
+      <w:lvlJc w:val="left"/>
+      <w:pPr>
+        <w:tabs>
+          <w:tab w:val="num" w:pos="2520"/>
+        </w:tabs>
+        <w:ind w:left="2520" w:hanging="360"/>
+      </w:pPr>
+      <w:rPr>
+        <w:rFonts w:ascii="Symbol" w:hAnsi="Symbol" w:cs="Symbol" w:hint="default"/>
+      </w:rPr>
+    </w:lvl>
+    <w:lvl w:ilvl="6">
+      <w:start w:val="1"/>
+      <w:numFmt w:val="bullet"/>
+      <w:lvlText w:val=""/>
+      <w:lvlJc w:val="left"/>
+      <w:pPr>
+        <w:tabs>
+          <w:tab w:val="num" w:pos="2880"/>
+        </w:tabs>
+        <w:ind w:left="2880" w:hanging="360"/>
+      </w:pPr>
+      <w:rPr>
+        <w:rFonts w:ascii="Symbol" w:hAnsi="Symbol" w:cs="Symbol" w:hint="default"/>
+      </w:rPr>
+    </w:lvl>
+    <w:lvl w:ilvl="7">
+      <w:start w:val="1"/>
+      <w:numFmt w:val="bullet"/>
+      <w:lvlText w:val=""/>
+      <w:lvlJc w:val="left"/>
+      <w:pPr>
+        <w:tabs>
+          <w:tab w:val="num" w:pos="3240"/>
+        </w:tabs>
+        <w:ind w:left="3240" w:hanging="360"/>
+      </w:pPr>
+      <w:rPr>
+        <w:rFonts w:ascii="Symbol" w:hAnsi="Symbol" w:cs="Symbol" w:hint="default"/>
+      </w:rPr>
+    </w:lvl>
+    <w:lvl w:ilvl="8">
+      <w:start w:val="1"/>
+      <w:numFmt w:val="bullet"/>
+      <w:lvlText w:val=""/>
+      <w:lvlJc w:val="left"/>
+      <w:pPr>
+        <w:tabs>
+          <w:tab w:val="num" w:pos="3600"/>
+        </w:tabs>
+        <w:ind w:left="3600" w:hanging="360"/>
+      </w:pPr>
+      <w:rPr>
+        <w:rFonts w:ascii="Symbol" w:hAnsi="Symbol" w:cs="Symbol" w:hint="default"/>
+      </w:rPr>
+    </w:lvl>
+  </w:abstractNum>
+  <w:abstractNum w:abstractNumId="9">
+    <w:lvl w:ilvl="0">
+      <w:start w:val="1"/>
       <w:numFmt w:val="none"/>
       <w:suff w:val="nothing"/>
       <w:lvlText w:val=""/>
@@ -2173,6 +4984,24 @@
   <w:num w:numId="3">
     <w:abstractNumId w:val="3"/>
   </w:num>
+  <w:num w:numId="4">
+    <w:abstractNumId w:val="4"/>
+  </w:num>
+  <w:num w:numId="5">
+    <w:abstractNumId w:val="5"/>
+  </w:num>
+  <w:num w:numId="6">
+    <w:abstractNumId w:val="6"/>
+  </w:num>
+  <w:num w:numId="7">
+    <w:abstractNumId w:val="7"/>
+  </w:num>
+  <w:num w:numId="8">
+    <w:abstractNumId w:val="8"/>
+  </w:num>
+  <w:num w:numId="9">
+    <w:abstractNumId w:val="9"/>
+  </w:num>
 </w:numbering>
 </file>
 
@@ -2182,7 +5011,6 @@
     <w:rPrDefault>
       <w:rPr>
         <w:rFonts w:ascii="Calibri" w:hAnsi="Calibri" w:eastAsia="Calibri" w:cs="" w:asciiTheme="minorHAnsi" w:cstheme="minorBidi" w:eastAsiaTheme="minorHAnsi" w:hAnsiTheme="minorHAnsi"/>
-        <w:sz w:val="24"/>
         <w:szCs w:val="24"/>
         <w:lang w:val="ru-RU" w:eastAsia="en-US" w:bidi="ar-SA"/>
       </w:rPr>
@@ -2575,6 +5403,7 @@
     <w:qFormat/>
     <w:pPr>
       <w:widowControl/>
+      <w:suppressAutoHyphens w:val="true"/>
       <w:bidi w:val="0"/>
       <w:spacing w:before="0" w:after="0"/>
       <w:jc w:val="left"/>
@@ -2626,10 +5455,15 @@
       <w:rFonts w:ascii="OpenSymbol" w:hAnsi="OpenSymbol" w:eastAsia="OpenSymbol" w:cs="OpenSymbol"/>
     </w:rPr>
   </w:style>
-  <w:style w:type="paragraph" w:styleId="Style16">
+  <w:style w:type="character" w:styleId="Style16">
+    <w:name w:val="Символ нумерации"/>
+    <w:qFormat/>
+    <w:rPr/>
+  </w:style>
+  <w:style w:type="paragraph" w:styleId="Style17">
     <w:name w:val="Заголовок"/>
     <w:basedOn w:val="Normal"/>
-    <w:next w:val="Style17"/>
+    <w:next w:val="Style18"/>
     <w:qFormat/>
     <w:pPr>
       <w:keepNext w:val="true"/>
@@ -2641,7 +5475,7 @@
       <w:szCs w:val="28"/>
     </w:rPr>
   </w:style>
-  <w:style w:type="paragraph" w:styleId="Style17">
+  <w:style w:type="paragraph" w:styleId="Style18">
     <w:name w:val="Body Text"/>
     <w:basedOn w:val="Normal"/>
     <w:pPr>
@@ -2649,15 +5483,15 @@
     </w:pPr>
     <w:rPr/>
   </w:style>
-  <w:style w:type="paragraph" w:styleId="Style18">
+  <w:style w:type="paragraph" w:styleId="Style19">
     <w:name w:val="List"/>
-    <w:basedOn w:val="Style17"/>
+    <w:basedOn w:val="Style18"/>
     <w:pPr/>
     <w:rPr>
       <w:rFonts w:cs="Lohit Devanagari"/>
     </w:rPr>
   </w:style>
-  <w:style w:type="paragraph" w:styleId="Style19">
+  <w:style w:type="paragraph" w:styleId="Style20">
     <w:name w:val="Caption"/>
     <w:basedOn w:val="Normal"/>
     <w:qFormat/>
@@ -2673,7 +5507,7 @@
       <w:szCs w:val="24"/>
     </w:rPr>
   </w:style>
-  <w:style w:type="paragraph" w:styleId="Style20">
+  <w:style w:type="paragraph" w:styleId="Style21">
     <w:name w:val="Указатель"/>
     <w:basedOn w:val="Normal"/>
     <w:qFormat/>
@@ -2695,7 +5529,7 @@
     <w:rsid w:val="00043008"/>
     <w:pPr>
       <w:tabs>
-        <w:tab w:val="clear" w:pos="708"/>
+        <w:tab w:val="clear" w:pos="720"/>
         <w:tab w:val="left" w:pos="916" w:leader="none"/>
         <w:tab w:val="left" w:pos="1832" w:leader="none"/>
         <w:tab w:val="left" w:pos="2748" w:leader="none"/>

</xml_diff>